<commit_message>
Update SDP to reflect latest changes.
</commit_message>
<xml_diff>
--- a/Software Development Plan Template.docx
+++ b/Software Development Plan Template.docx
@@ -167,7 +167,7 @@
               <w:pStyle w:val="Tabletext"/>
             </w:pPr>
             <w:r>
-              <w:t>&lt;dd/mmm/yy&gt;</w:t>
+              <w:t>11/03/2014</w:t>
             </w:r>
           </w:p>
         </w:tc>
@@ -187,7 +187,7 @@
               <w:pStyle w:val="Tabletext"/>
             </w:pPr>
             <w:r>
-              <w:t>&lt;x.x&gt;</w:t>
+              <w:t>1.0</w:t>
             </w:r>
           </w:p>
         </w:tc>
@@ -207,7 +207,7 @@
               <w:pStyle w:val="Tabletext"/>
             </w:pPr>
             <w:r>
-              <w:t>&lt;details&gt;</w:t>
+              <w:t>The initial version</w:t>
             </w:r>
           </w:p>
         </w:tc>
@@ -227,8 +227,10 @@
               <w:pStyle w:val="Tabletext"/>
             </w:pPr>
             <w:r>
-              <w:t>&lt;name&gt;</w:t>
-            </w:r>
+              <w:t>Eren Sezener</w:t>
+            </w:r>
+            <w:bookmarkStart w:id="1" w:name="_GoBack"/>
+            <w:bookmarkEnd w:id="1"/>
           </w:p>
         </w:tc>
       </w:tr>
@@ -2475,25 +2477,25 @@
       <w:r>
         <w:br w:type="page"/>
       </w:r>
-      <w:bookmarkStart w:id="1" w:name="_Toc381623398"/>
+      <w:bookmarkStart w:id="2" w:name="_Toc381623398"/>
       <w:r>
         <w:t>Identification</w:t>
       </w:r>
-      <w:bookmarkEnd w:id="1"/>
+      <w:bookmarkEnd w:id="2"/>
     </w:p>
     <w:p>
       <w:pPr>
         <w:pStyle w:val="Heading2"/>
       </w:pPr>
-      <w:bookmarkStart w:id="2" w:name="_Toc511458419"/>
-      <w:bookmarkStart w:id="3" w:name="_Toc115956196"/>
-      <w:bookmarkStart w:id="4" w:name="_Toc381623399"/>
+      <w:bookmarkStart w:id="3" w:name="_Toc511458419"/>
+      <w:bookmarkStart w:id="4" w:name="_Toc115956196"/>
+      <w:bookmarkStart w:id="5" w:name="_Toc381623399"/>
       <w:r>
         <w:t>Document overview</w:t>
       </w:r>
-      <w:bookmarkEnd w:id="2"/>
       <w:bookmarkEnd w:id="3"/>
       <w:bookmarkEnd w:id="4"/>
+      <w:bookmarkEnd w:id="5"/>
     </w:p>
     <w:p>
       <w:r>
@@ -2510,36 +2512,36 @@
       <w:pPr>
         <w:pStyle w:val="Heading2"/>
       </w:pPr>
-      <w:bookmarkStart w:id="5" w:name="_Toc511458433"/>
-      <w:bookmarkStart w:id="6" w:name="_Toc115956198"/>
-      <w:bookmarkStart w:id="7" w:name="_Toc126126694"/>
-      <w:bookmarkStart w:id="8" w:name="_Toc305702579"/>
-      <w:bookmarkStart w:id="9" w:name="_Toc381623400"/>
-      <w:bookmarkStart w:id="10" w:name="_Toc216371446"/>
+      <w:bookmarkStart w:id="6" w:name="_Toc511458433"/>
+      <w:bookmarkStart w:id="7" w:name="_Toc115956198"/>
+      <w:bookmarkStart w:id="8" w:name="_Toc126126694"/>
+      <w:bookmarkStart w:id="9" w:name="_Toc305702579"/>
+      <w:bookmarkStart w:id="10" w:name="_Toc381623400"/>
+      <w:bookmarkStart w:id="11" w:name="_Toc216371446"/>
       <w:r>
         <w:t>Abbreviations</w:t>
       </w:r>
-      <w:bookmarkEnd w:id="5"/>
       <w:bookmarkEnd w:id="6"/>
       <w:bookmarkEnd w:id="7"/>
       <w:bookmarkEnd w:id="8"/>
       <w:bookmarkEnd w:id="9"/>
+      <w:bookmarkEnd w:id="10"/>
     </w:p>
     <w:p>
       <w:pPr>
         <w:pStyle w:val="Heading3"/>
       </w:pPr>
-      <w:bookmarkStart w:id="11" w:name="_Toc511458435"/>
-      <w:bookmarkStart w:id="12" w:name="_Toc126126695"/>
-      <w:bookmarkStart w:id="13" w:name="_Toc305702580"/>
-      <w:bookmarkStart w:id="14" w:name="_Toc381623401"/>
+      <w:bookmarkStart w:id="12" w:name="_Toc511458435"/>
+      <w:bookmarkStart w:id="13" w:name="_Toc126126695"/>
+      <w:bookmarkStart w:id="14" w:name="_Toc305702580"/>
+      <w:bookmarkStart w:id="15" w:name="_Toc381623401"/>
       <w:r>
         <w:t>Abbreviations</w:t>
       </w:r>
-      <w:bookmarkEnd w:id="11"/>
       <w:bookmarkEnd w:id="12"/>
       <w:bookmarkEnd w:id="13"/>
       <w:bookmarkEnd w:id="14"/>
+      <w:bookmarkEnd w:id="15"/>
     </w:p>
     <w:p>
       <w:r>
@@ -2567,29 +2569,29 @@
       <w:pPr>
         <w:pStyle w:val="Heading2"/>
       </w:pPr>
-      <w:bookmarkStart w:id="15" w:name="_Toc115956199"/>
-      <w:bookmarkStart w:id="16" w:name="_Toc126126697"/>
-      <w:bookmarkStart w:id="17" w:name="_Toc305702582"/>
-      <w:bookmarkStart w:id="18" w:name="_Toc381623402"/>
+      <w:bookmarkStart w:id="16" w:name="_Toc115956199"/>
+      <w:bookmarkStart w:id="17" w:name="_Toc126126697"/>
+      <w:bookmarkStart w:id="18" w:name="_Toc305702582"/>
+      <w:bookmarkStart w:id="19" w:name="_Toc381623402"/>
       <w:r>
         <w:t>References</w:t>
       </w:r>
-      <w:bookmarkEnd w:id="15"/>
       <w:bookmarkEnd w:id="16"/>
       <w:bookmarkEnd w:id="17"/>
       <w:bookmarkEnd w:id="18"/>
+      <w:bookmarkEnd w:id="19"/>
     </w:p>
     <w:p>
       <w:pPr>
         <w:pStyle w:val="Heading3"/>
       </w:pPr>
-      <w:bookmarkStart w:id="19" w:name="_Toc305702583"/>
-      <w:bookmarkStart w:id="20" w:name="_Toc381623403"/>
+      <w:bookmarkStart w:id="20" w:name="_Toc305702583"/>
+      <w:bookmarkStart w:id="21" w:name="_Toc381623403"/>
       <w:r>
         <w:t>Project References</w:t>
       </w:r>
-      <w:bookmarkEnd w:id="19"/>
       <w:bookmarkEnd w:id="20"/>
+      <w:bookmarkEnd w:id="21"/>
     </w:p>
     <w:p>
       <w:pPr>
@@ -2678,16 +2680,19 @@
                 <w:highlight w:val="lightGray"/>
               </w:rPr>
             </w:pPr>
-            <w:bookmarkStart w:id="21" w:name="_Ref210901804"/>
-            <w:r>
-              <w:rPr>
-                <w:highlight w:val="lightGray"/>
-              </w:rPr>
-              <w:t>[R1]</w:t>
-            </w:r>
-          </w:p>
-        </w:tc>
-        <w:bookmarkEnd w:id="21"/>
+            <w:bookmarkStart w:id="22" w:name="_Ref210901804"/>
+            <w:r>
+              <w:t>[</w:t>
+            </w:r>
+            <w:r>
+              <w:t>R</w:t>
+            </w:r>
+            <w:r>
+              <w:t>1]</w:t>
+            </w:r>
+          </w:p>
+        </w:tc>
+        <w:bookmarkEnd w:id="22"/>
         <w:tc>
           <w:tcPr>
             <w:tcW w:w="2271" w:type="dxa"/>
@@ -2699,33 +2704,17 @@
               </w:rPr>
             </w:pPr>
             <w:r>
+              <w:t>SDP</w:t>
+            </w:r>
+          </w:p>
+        </w:tc>
+        <w:tc>
+          <w:tcPr>
+            <w:tcW w:w="6101" w:type="dxa"/>
+          </w:tcPr>
+          <w:p>
+            <w:r>
               <w:t>Software Development Plan</w:t>
-            </w:r>
-          </w:p>
-        </w:tc>
-        <w:tc>
-          <w:tcPr>
-            <w:tcW w:w="6101" w:type="dxa"/>
-          </w:tcPr>
-          <w:p>
-            <w:pPr>
-              <w:rPr>
-                <w:highlight w:val="lightGray"/>
-              </w:rPr>
-            </w:pPr>
-            <w:r>
-              <w:rPr>
-                <w:highlight w:val="lightGray"/>
-              </w:rPr>
-              <w:t>Add your documents references.</w:t>
-            </w:r>
-          </w:p>
-          <w:p>
-            <w:r>
-              <w:rPr>
-                <w:highlight w:val="lightGray"/>
-              </w:rPr>
-              <w:t>One line per document</w:t>
             </w:r>
           </w:p>
         </w:tc>
@@ -2735,15 +2724,15 @@
       <w:pPr>
         <w:pStyle w:val="Heading1"/>
       </w:pPr>
-      <w:bookmarkStart w:id="22" w:name="_Toc381623404"/>
-      <w:bookmarkStart w:id="23" w:name="_Toc305702586"/>
+      <w:bookmarkStart w:id="23" w:name="_Toc381623404"/>
+      <w:bookmarkStart w:id="24" w:name="_Toc305702586"/>
       <w:r>
         <w:t>Software Development Activities</w:t>
       </w:r>
-      <w:bookmarkEnd w:id="22"/>
-    </w:p>
-    <w:bookmarkEnd w:id="10"/>
-    <w:bookmarkEnd w:id="23"/>
+      <w:bookmarkEnd w:id="23"/>
+    </w:p>
+    <w:bookmarkEnd w:id="11"/>
+    <w:bookmarkEnd w:id="24"/>
     <w:p>
       <w:r>
         <w:t>This</w:t>
@@ -2768,28 +2757,36 @@
       <w:pPr>
         <w:pStyle w:val="Heading2"/>
       </w:pPr>
-      <w:bookmarkStart w:id="24" w:name="_Toc381623405"/>
+      <w:bookmarkStart w:id="25" w:name="_Toc381623405"/>
       <w:r>
         <w:t>Software development process</w:t>
       </w:r>
-      <w:bookmarkEnd w:id="24"/>
-    </w:p>
-    <w:p>
-      <w:r>
-        <w:t>The software development process chosen for the project is the waterfall/SCRUM/Extreme programming model (choose yours).</w:t>
-      </w:r>
-    </w:p>
-    <w:p>
-      <w:r>
-        <w:t>The waterfall model was chosen for the reasons below:</w:t>
-      </w:r>
-    </w:p>
-    <w:p>
-      <w:pPr>
-        <w:rPr>
-          <w:highlight w:val="lightGray"/>
-        </w:rPr>
-      </w:pPr>
+      <w:bookmarkEnd w:id="25"/>
+    </w:p>
+    <w:p>
+      <w:r>
+        <w:t>The software development process chosen f</w:t>
+      </w:r>
+      <w:r>
+        <w:t>or the project is the Waterfall</w:t>
+      </w:r>
+      <w:r>
+        <w:t xml:space="preserve"> </w:t>
+      </w:r>
+      <w:r>
+        <w:t>programming model</w:t>
+      </w:r>
+      <w:r>
+        <w:t>.</w:t>
+      </w:r>
+    </w:p>
+    <w:p>
+      <w:r>
+        <w:t>The W</w:t>
+      </w:r>
+      <w:r>
+        <w:t>aterfall model was chosen for the reasons below:</w:t>
+      </w:r>
     </w:p>
     <w:p>
       <w:pPr>
@@ -2801,20 +2798,8 @@
       <w:r>
         <w:t>Software project is modular</w:t>
       </w:r>
-    </w:p>
-    <w:p>
-      <w:pPr>
-        <w:pStyle w:val="Heading3"/>
-      </w:pPr>
-      <w:bookmarkStart w:id="25" w:name="_Toc381623406"/>
-      <w:r>
-        <w:t>Overview of process phases</w:t>
-      </w:r>
-      <w:bookmarkEnd w:id="25"/>
-    </w:p>
-    <w:p>
-      <w:r>
-        <w:t>The lifecycle of the software development project is composed of (describe yours):</w:t>
+      <w:r>
+        <w:t>,</w:t>
       </w:r>
     </w:p>
     <w:p>
@@ -2825,7 +2810,7 @@
         </w:numPr>
       </w:pPr>
       <w:r>
-        <w:t>Software specification,</w:t>
+        <w:t>The team size is big,</w:t>
       </w:r>
     </w:p>
     <w:p>
@@ -2836,7 +2821,22 @@
         </w:numPr>
       </w:pPr>
       <w:r>
-        <w:t>Software detailed design,</w:t>
+        <w:t>The project must be carefully planned.</w:t>
+      </w:r>
+    </w:p>
+    <w:p>
+      <w:pPr>
+        <w:pStyle w:val="Heading3"/>
+      </w:pPr>
+      <w:bookmarkStart w:id="26" w:name="_Toc381623406"/>
+      <w:r>
+        <w:t>Overview of process phases</w:t>
+      </w:r>
+      <w:bookmarkEnd w:id="26"/>
+    </w:p>
+    <w:p>
+      <w:r>
+        <w:t>The lifecycle of the software development project is composed of (describe yours):</w:t>
       </w:r>
     </w:p>
     <w:p>
@@ -2847,7 +2847,7 @@
         </w:numPr>
       </w:pPr>
       <w:r>
-        <w:t>Software coding and unit tests,</w:t>
+        <w:t>Software specification,</w:t>
       </w:r>
     </w:p>
     <w:p>
@@ -2858,7 +2858,7 @@
         </w:numPr>
       </w:pPr>
       <w:r>
-        <w:t>Software integration</w:t>
+        <w:t>Software detailed design,</w:t>
       </w:r>
     </w:p>
     <w:p>
@@ -2869,6 +2869,28 @@
         </w:numPr>
       </w:pPr>
       <w:r>
+        <w:t>Software coding and unit tests,</w:t>
+      </w:r>
+    </w:p>
+    <w:p>
+      <w:pPr>
+        <w:numPr>
+          <w:ilvl w:val="0"/>
+          <w:numId w:val="28"/>
+        </w:numPr>
+      </w:pPr>
+      <w:r>
+        <w:t>Software integration</w:t>
+      </w:r>
+    </w:p>
+    <w:p>
+      <w:pPr>
+        <w:numPr>
+          <w:ilvl w:val="0"/>
+          <w:numId w:val="28"/>
+        </w:numPr>
+      </w:pPr>
+      <w:r>
         <w:t>Software verification tests</w:t>
       </w:r>
     </w:p>
@@ -2890,11 +2912,11 @@
       <w:pPr>
         <w:pStyle w:val="Heading3"/>
       </w:pPr>
-      <w:bookmarkStart w:id="26" w:name="_Toc381623407"/>
+      <w:bookmarkStart w:id="27" w:name="_Toc381623407"/>
       <w:r>
         <w:t>Technical documentation</w:t>
       </w:r>
-      <w:bookmarkEnd w:id="26"/>
+      <w:bookmarkEnd w:id="27"/>
     </w:p>
     <w:p>
       <w:r>
@@ -2955,11 +2977,11 @@
       <w:pPr>
         <w:pStyle w:val="Heading3"/>
       </w:pPr>
-      <w:bookmarkStart w:id="27" w:name="_Toc381623408"/>
+      <w:bookmarkStart w:id="28" w:name="_Toc381623408"/>
       <w:r>
         <w:t>Deliverables:</w:t>
       </w:r>
-      <w:bookmarkEnd w:id="27"/>
+      <w:bookmarkEnd w:id="28"/>
     </w:p>
     <w:p>
       <w:r>
@@ -3006,21 +3028,21 @@
       <w:pPr>
         <w:pStyle w:val="Heading2"/>
       </w:pPr>
-      <w:bookmarkStart w:id="28" w:name="_Toc381623409"/>
+      <w:bookmarkStart w:id="29" w:name="_Toc381623409"/>
       <w:r>
         <w:t>Software development tools</w:t>
       </w:r>
-      <w:bookmarkEnd w:id="28"/>
+      <w:bookmarkEnd w:id="29"/>
     </w:p>
     <w:p>
       <w:pPr>
         <w:pStyle w:val="Heading3"/>
       </w:pPr>
-      <w:bookmarkStart w:id="29" w:name="_Toc381623410"/>
+      <w:bookmarkStart w:id="30" w:name="_Toc381623410"/>
       <w:r>
         <w:t>Workstation</w:t>
       </w:r>
-      <w:bookmarkEnd w:id="29"/>
+      <w:bookmarkEnd w:id="30"/>
     </w:p>
     <w:p>
       <w:r>
@@ -3049,7 +3071,7 @@
         <w:t>Macs, with Eclipse as the preferred IDE</w:t>
       </w:r>
       <w:r>
-        <w:t>.</w:t>
+        <w:t>,</w:t>
       </w:r>
     </w:p>
     <w:p>
@@ -3060,18 +3082,21 @@
         </w:numPr>
       </w:pPr>
       <w:r>
-        <w:t>Fedora, with Eclipse as the preferred IDE.</w:t>
+        <w:t>Linux machines (Fedora &amp; Ubuntu)</w:t>
+      </w:r>
+      <w:r>
+        <w:t>, with Eclipse as the preferred IDE.</w:t>
       </w:r>
     </w:p>
     <w:p>
       <w:pPr>
         <w:pStyle w:val="Heading3"/>
       </w:pPr>
-      <w:bookmarkStart w:id="30" w:name="_Toc381623411"/>
+      <w:bookmarkStart w:id="31" w:name="_Toc381623411"/>
       <w:r>
         <w:t>Requirements management and documentation</w:t>
       </w:r>
-      <w:bookmarkEnd w:id="30"/>
+      <w:bookmarkEnd w:id="31"/>
     </w:p>
     <w:p>
       <w:r>
@@ -3101,7 +3126,7 @@
         </w:numPr>
       </w:pPr>
       <w:r>
-        <w:t>Git</w:t>
+        <w:t>The repo (to synchronize the documents),</w:t>
       </w:r>
     </w:p>
     <w:p>
@@ -3112,7 +3137,10 @@
         </w:numPr>
       </w:pPr>
       <w:r>
-        <w:t>Github</w:t>
+        <w:t>Microsoft Office</w:t>
+      </w:r>
+      <w:r>
+        <w:t>,</w:t>
       </w:r>
     </w:p>
     <w:p>
@@ -3123,7 +3151,10 @@
         </w:numPr>
       </w:pPr>
       <w:r>
-        <w:t>Microsoft Office</w:t>
+        <w:t>Notepad++</w:t>
+      </w:r>
+      <w:r>
+        <w:t>,</w:t>
       </w:r>
     </w:p>
     <w:p>
@@ -3134,7 +3165,28 @@
         </w:numPr>
       </w:pPr>
       <w:r>
-        <w:t>Notepad++</w:t>
+        <w:t>SublimeText</w:t>
+      </w:r>
+      <w:r>
+        <w:t>.</w:t>
+      </w:r>
+    </w:p>
+    <w:p>
+      <w:pPr>
+        <w:pStyle w:val="Heading3"/>
+      </w:pPr>
+      <w:bookmarkStart w:id="32" w:name="_Toc381623412"/>
+      <w:r>
+        <w:t>Software Desig</w:t>
+      </w:r>
+      <w:bookmarkEnd w:id="32"/>
+      <w:r>
+        <w:t>n</w:t>
+      </w:r>
+    </w:p>
+    <w:p>
+      <w:r>
+        <w:t>The following tools will be used to design and manage the software:</w:t>
       </w:r>
     </w:p>
     <w:p>
@@ -3145,7 +3197,10 @@
         </w:numPr>
       </w:pPr>
       <w:r>
-        <w:t>SublimeText</w:t>
+        <w:t>The repo (to synchronize the documents)</w:t>
+      </w:r>
+      <w:r>
+        <w:t>,</w:t>
       </w:r>
     </w:p>
     <w:p>
@@ -3156,20 +3211,10 @@
         </w:numPr>
       </w:pPr>
       <w:r>
-        <w:t>Skype</w:t>
-      </w:r>
-    </w:p>
-    <w:p>
-      <w:pPr>
-        <w:pStyle w:val="Heading3"/>
-      </w:pPr>
-      <w:bookmarkStart w:id="31" w:name="_Toc381623412"/>
-      <w:r>
-        <w:t>Software Desig</w:t>
-      </w:r>
-      <w:bookmarkEnd w:id="31"/>
-      <w:r>
-        <w:t>n</w:t>
+        <w:t>Omnigraffle Professional</w:t>
+      </w:r>
+      <w:r>
+        <w:t>,</w:t>
       </w:r>
     </w:p>
     <w:p>
@@ -3180,7 +3225,10 @@
         </w:numPr>
       </w:pPr>
       <w:r>
-        <w:t>Git</w:t>
+        <w:t>TextMate</w:t>
+      </w:r>
+      <w:r>
+        <w:t>,</w:t>
       </w:r>
     </w:p>
     <w:p>
@@ -3191,7 +3239,10 @@
         </w:numPr>
       </w:pPr>
       <w:r>
-        <w:t>Github</w:t>
+        <w:t>SublimeText</w:t>
+      </w:r>
+      <w:r>
+        <w:t>,</w:t>
       </w:r>
     </w:p>
     <w:p>
@@ -3202,7 +3253,10 @@
         </w:numPr>
       </w:pPr>
       <w:r>
-        <w:t>Omnigraffle Professional</w:t>
+        <w:t>Eclipse</w:t>
+      </w:r>
+      <w:r>
+        <w:t>,</w:t>
       </w:r>
     </w:p>
     <w:p>
@@ -3213,73 +3267,21 @@
         </w:numPr>
       </w:pPr>
       <w:r>
-        <w:t>TextMate</w:t>
-      </w:r>
-    </w:p>
-    <w:p>
-      <w:pPr>
-        <w:numPr>
-          <w:ilvl w:val="0"/>
-          <w:numId w:val="26"/>
-        </w:numPr>
-      </w:pPr>
-      <w:r>
-        <w:t>SublimeText</w:t>
-      </w:r>
-    </w:p>
-    <w:p>
-      <w:pPr>
-        <w:numPr>
-          <w:ilvl w:val="0"/>
-          <w:numId w:val="26"/>
-        </w:numPr>
-      </w:pPr>
-      <w:r>
-        <w:t>Eclipse</w:t>
-      </w:r>
-    </w:p>
-    <w:p>
-      <w:pPr>
-        <w:numPr>
-          <w:ilvl w:val="0"/>
-          <w:numId w:val="26"/>
-        </w:numPr>
-      </w:pPr>
-      <w:r>
-        <w:t xml:space="preserve">Bash </w:t>
-      </w:r>
-    </w:p>
-    <w:p>
-      <w:pPr>
-        <w:numPr>
-          <w:ilvl w:val="0"/>
-          <w:numId w:val="26"/>
-        </w:numPr>
-      </w:pPr>
-      <w:r>
-        <w:t>Java Programming Language</w:t>
-      </w:r>
-    </w:p>
-    <w:p>
-      <w:pPr>
-        <w:numPr>
-          <w:ilvl w:val="0"/>
-          <w:numId w:val="26"/>
-        </w:numPr>
-      </w:pPr>
-      <w:r>
         <w:t>Emacs</w:t>
       </w:r>
+      <w:r>
+        <w:t>.</w:t>
+      </w:r>
     </w:p>
     <w:p>
       <w:pPr>
         <w:pStyle w:val="Heading3"/>
       </w:pPr>
-      <w:bookmarkStart w:id="32" w:name="_Toc381623413"/>
+      <w:bookmarkStart w:id="33" w:name="_Toc381623413"/>
       <w:r>
         <w:t>Coding and automated tests</w:t>
       </w:r>
-      <w:bookmarkEnd w:id="32"/>
+      <w:bookmarkEnd w:id="33"/>
     </w:p>
     <w:p>
       <w:r>
@@ -3299,6 +3301,9 @@
       <w:r>
         <w:t xml:space="preserve"> with Java development tools</w:t>
       </w:r>
+      <w:r>
+        <w:t>,</w:t>
+      </w:r>
     </w:p>
     <w:p>
       <w:pPr>
@@ -3310,6 +3315,9 @@
       <w:r>
         <w:t>JUnit unit testing framework</w:t>
       </w:r>
+      <w:r>
+        <w:t>,</w:t>
+      </w:r>
     </w:p>
     <w:p>
       <w:pPr>
@@ -3321,6 +3329,9 @@
       <w:r>
         <w:t>FindBugs (Eclipse plug-in)</w:t>
       </w:r>
+      <w:r>
+        <w:t>,</w:t>
+      </w:r>
     </w:p>
     <w:p>
       <w:pPr>
@@ -3332,6 +3343,9 @@
       <w:r>
         <w:t>Notepad++</w:t>
       </w:r>
+      <w:r>
+        <w:t>,</w:t>
+      </w:r>
     </w:p>
     <w:p>
       <w:pPr>
@@ -3343,16 +3357,30 @@
       <w:r>
         <w:t>SublimeText</w:t>
       </w:r>
+      <w:r>
+        <w:t>,</w:t>
+      </w:r>
+    </w:p>
+    <w:p>
+      <w:pPr>
+        <w:numPr>
+          <w:ilvl w:val="0"/>
+          <w:numId w:val="13"/>
+        </w:numPr>
+      </w:pPr>
+      <w:r>
+        <w:t>Emacs.</w:t>
+      </w:r>
     </w:p>
     <w:p>
       <w:pPr>
         <w:pStyle w:val="Heading3"/>
       </w:pPr>
-      <w:bookmarkStart w:id="33" w:name="_Toc381623414"/>
+      <w:bookmarkStart w:id="34" w:name="_Toc381623414"/>
       <w:r>
         <w:t>Configuration management</w:t>
       </w:r>
-      <w:bookmarkEnd w:id="33"/>
+      <w:bookmarkEnd w:id="34"/>
     </w:p>
     <w:p>
       <w:r>
@@ -3454,11 +3482,11 @@
       <w:pPr>
         <w:pStyle w:val="Heading2"/>
       </w:pPr>
-      <w:bookmarkStart w:id="34" w:name="_Toc381623415"/>
+      <w:bookmarkStart w:id="35" w:name="_Toc381623415"/>
       <w:r>
         <w:t>Software development rules and standards</w:t>
       </w:r>
-      <w:bookmarkEnd w:id="34"/>
+      <w:bookmarkEnd w:id="35"/>
     </w:p>
     <w:p>
       <w:r>
@@ -3487,21 +3515,21 @@
       <w:pPr>
         <w:pStyle w:val="Heading1"/>
       </w:pPr>
-      <w:bookmarkStart w:id="35" w:name="_Toc381623416"/>
+      <w:bookmarkStart w:id="36" w:name="_Toc381623416"/>
       <w:r>
         <w:t>Responsibilities</w:t>
       </w:r>
-      <w:bookmarkEnd w:id="35"/>
+      <w:bookmarkEnd w:id="36"/>
     </w:p>
     <w:p>
       <w:pPr>
         <w:pStyle w:val="Heading2"/>
       </w:pPr>
-      <w:bookmarkStart w:id="36" w:name="_Toc381623417"/>
+      <w:bookmarkStart w:id="37" w:name="_Toc381623417"/>
       <w:r>
         <w:t>Activities and responsibilities</w:t>
       </w:r>
-      <w:bookmarkEnd w:id="36"/>
+      <w:bookmarkEnd w:id="37"/>
     </w:p>
     <w:p/>
     <w:tbl>
@@ -3762,8 +3790,6 @@
             <w:r>
               <w:t>In charge of writing specifications for the game</w:t>
             </w:r>
-            <w:bookmarkStart w:id="37" w:name="_GoBack"/>
-            <w:bookmarkEnd w:id="37"/>
           </w:p>
         </w:tc>
       </w:tr>
@@ -5085,7 +5111,7 @@
               <w:noProof/>
               <w:snapToGrid w:val="0"/>
             </w:rPr>
-            <w:t>5</w:t>
+            <w:t>1</w:t>
           </w:r>
           <w:r>
             <w:rPr>
@@ -5142,7 +5168,7 @@
               <w:noProof/>
               <w:snapToGrid w:val="0"/>
             </w:rPr>
-            <w:t>6</w:t>
+            <w:t>2</w:t>
           </w:r>
           <w:r>
             <w:rPr>
@@ -5164,7 +5190,7 @@
   <w:abstractNum w:abstractNumId="0">
     <w:nsid w:val="FFFFFF1D"/>
     <w:multiLevelType w:val="multilevel"/>
-    <w:tmpl w:val="E0048350"/>
+    <w:tmpl w:val="B442B7A0"/>
     <w:lvl w:ilvl="0">
       <w:start w:val="1"/>
       <w:numFmt w:val="bullet"/>
@@ -9176,7 +9202,7 @@
 </file>
 
 <file path=customXml/itemProps1.xml><?xml version="1.0" encoding="utf-8"?>
-<ds:datastoreItem xmlns:ds="http://schemas.openxmlformats.org/officeDocument/2006/customXml" ds:itemID="{3C58790F-73C4-C74E-A2A2-FBFB7BBAA4A8}">
+<ds:datastoreItem xmlns:ds="http://schemas.openxmlformats.org/officeDocument/2006/customXml" ds:itemID="{BFAAC334-CB0C-E64C-BFA9-75202437E91D}">
   <ds:schemaRefs>
     <ds:schemaRef ds:uri="http://schemas.openxmlformats.org/officeDocument/2006/bibliography"/>
   </ds:schemaRefs>

</xml_diff>

<commit_message>
Gantt chart added to SDP
</commit_message>
<xml_diff>
--- a/Software Development Plan Template.docx
+++ b/Software Development Plan Template.docx
@@ -1,6 +1,6 @@
 
 <file path=word/document.xml><?xml version="1.0" encoding="utf-8"?>
-<w:document xmlns:wpc="http://schemas.microsoft.com/office/word/2010/wordprocessingCanvas" xmlns:mo="http://schemas.microsoft.com/office/mac/office/2008/main" xmlns:mc="http://schemas.openxmlformats.org/markup-compatibility/2006" xmlns:mv="urn:schemas-microsoft-com:mac:vml" xmlns:o="urn:schemas-microsoft-com:office:office" xmlns:r="http://schemas.openxmlformats.org/officeDocument/2006/relationships" xmlns:m="http://schemas.openxmlformats.org/officeDocument/2006/math" xmlns:v="urn:schemas-microsoft-com:vml" xmlns:wp14="http://schemas.microsoft.com/office/word/2010/wordprocessingDrawing" xmlns:wp="http://schemas.openxmlformats.org/drawingml/2006/wordprocessingDrawing" xmlns:w10="urn:schemas-microsoft-com:office:word" xmlns:w="http://schemas.openxmlformats.org/wordprocessingml/2006/main" xmlns:w14="http://schemas.microsoft.com/office/word/2010/wordml" xmlns:wpg="http://schemas.microsoft.com/office/word/2010/wordprocessingGroup" xmlns:wpi="http://schemas.microsoft.com/office/word/2010/wordprocessingInk" xmlns:wne="http://schemas.microsoft.com/office/word/2006/wordml" xmlns:wps="http://schemas.microsoft.com/office/word/2010/wordprocessingShape" mc:Ignorable="w14 wp14">
+<w:document xmlns:wpc="http://schemas.microsoft.com/office/word/2010/wordprocessingCanvas" xmlns:mc="http://schemas.openxmlformats.org/markup-compatibility/2006" xmlns:o="urn:schemas-microsoft-com:office:office" xmlns:r="http://schemas.openxmlformats.org/officeDocument/2006/relationships" xmlns:m="http://schemas.openxmlformats.org/officeDocument/2006/math" xmlns:v="urn:schemas-microsoft-com:vml" xmlns:wp14="http://schemas.microsoft.com/office/word/2010/wordprocessingDrawing" xmlns:wp="http://schemas.openxmlformats.org/drawingml/2006/wordprocessingDrawing" xmlns:w10="urn:schemas-microsoft-com:office:word" xmlns:w="http://schemas.openxmlformats.org/wordprocessingml/2006/main" xmlns:w14="http://schemas.microsoft.com/office/word/2010/wordml" xmlns:w15="http://schemas.microsoft.com/office/word/2012/wordml" xmlns:wpg="http://schemas.microsoft.com/office/word/2010/wordprocessingGroup" xmlns:wpi="http://schemas.microsoft.com/office/word/2010/wordprocessingInk" xmlns:wne="http://schemas.microsoft.com/office/word/2006/wordml" xmlns:wps="http://schemas.microsoft.com/office/word/2010/wordprocessingShape" mc:Ignorable="w14 w15 wp14">
   <w:body>
     <w:p>
       <w:pPr>
@@ -16,7 +16,6 @@
       <w:tblPr>
         <w:tblW w:w="0" w:type="auto"/>
         <w:jc w:val="center"/>
-        <w:tblInd w:w="-226" w:type="dxa"/>
         <w:tblBorders>
           <w:top w:val="single" w:sz="6" w:space="0" w:color="auto"/>
           <w:left w:val="single" w:sz="6" w:space="0" w:color="auto"/>
@@ -229,8 +228,6 @@
             <w:r>
               <w:t>Eren Sezener</w:t>
             </w:r>
-            <w:bookmarkStart w:id="1" w:name="_GoBack"/>
-            <w:bookmarkEnd w:id="1"/>
           </w:p>
         </w:tc>
       </w:tr>
@@ -2477,121 +2474,122 @@
       <w:r>
         <w:br w:type="page"/>
       </w:r>
-      <w:bookmarkStart w:id="2" w:name="_Toc381623398"/>
-      <w:r>
+      <w:bookmarkStart w:id="1" w:name="_Toc381623398"/>
+      <w:r>
+        <w:lastRenderedPageBreak/>
         <w:t>Identification</w:t>
       </w:r>
+      <w:bookmarkEnd w:id="1"/>
+    </w:p>
+    <w:p>
+      <w:pPr>
+        <w:pStyle w:val="Heading2"/>
+      </w:pPr>
+      <w:bookmarkStart w:id="2" w:name="_Toc511458419"/>
+      <w:bookmarkStart w:id="3" w:name="_Toc115956196"/>
+      <w:bookmarkStart w:id="4" w:name="_Toc381623399"/>
+      <w:r>
+        <w:t>Document overview</w:t>
+      </w:r>
       <w:bookmarkEnd w:id="2"/>
-    </w:p>
-    <w:p>
-      <w:pPr>
-        <w:pStyle w:val="Heading2"/>
-      </w:pPr>
-      <w:bookmarkStart w:id="3" w:name="_Toc511458419"/>
-      <w:bookmarkStart w:id="4" w:name="_Toc115956196"/>
-      <w:bookmarkStart w:id="5" w:name="_Toc381623399"/>
-      <w:r>
-        <w:t>Document overview</w:t>
-      </w:r>
       <w:bookmarkEnd w:id="3"/>
       <w:bookmarkEnd w:id="4"/>
+    </w:p>
+    <w:p>
+      <w:r>
+        <w:t xml:space="preserve">This document contains the software development plan of </w:t>
+      </w:r>
+      <w:r>
+        <w:t>the TicTacToe game</w:t>
+      </w:r>
+      <w:r>
+        <w:t>.</w:t>
+      </w:r>
+    </w:p>
+    <w:p>
+      <w:pPr>
+        <w:pStyle w:val="Heading2"/>
+      </w:pPr>
+      <w:bookmarkStart w:id="5" w:name="_Toc511458433"/>
+      <w:bookmarkStart w:id="6" w:name="_Toc115956198"/>
+      <w:bookmarkStart w:id="7" w:name="_Toc126126694"/>
+      <w:bookmarkStart w:id="8" w:name="_Toc305702579"/>
+      <w:bookmarkStart w:id="9" w:name="_Toc381623400"/>
+      <w:bookmarkStart w:id="10" w:name="_Toc216371446"/>
+      <w:r>
+        <w:t>Abbreviations</w:t>
+      </w:r>
       <w:bookmarkEnd w:id="5"/>
-    </w:p>
-    <w:p>
-      <w:r>
-        <w:t xml:space="preserve">This document contains the software development plan of </w:t>
-      </w:r>
-      <w:r>
-        <w:t>the TicTacToe game</w:t>
-      </w:r>
-      <w:r>
-        <w:t>.</w:t>
-      </w:r>
-    </w:p>
-    <w:p>
-      <w:pPr>
-        <w:pStyle w:val="Heading2"/>
-      </w:pPr>
-      <w:bookmarkStart w:id="6" w:name="_Toc511458433"/>
-      <w:bookmarkStart w:id="7" w:name="_Toc115956198"/>
-      <w:bookmarkStart w:id="8" w:name="_Toc126126694"/>
-      <w:bookmarkStart w:id="9" w:name="_Toc305702579"/>
-      <w:bookmarkStart w:id="10" w:name="_Toc381623400"/>
-      <w:bookmarkStart w:id="11" w:name="_Toc216371446"/>
-      <w:r>
-        <w:t>Abbreviations</w:t>
-      </w:r>
       <w:bookmarkEnd w:id="6"/>
       <w:bookmarkEnd w:id="7"/>
       <w:bookmarkEnd w:id="8"/>
       <w:bookmarkEnd w:id="9"/>
-      <w:bookmarkEnd w:id="10"/>
     </w:p>
     <w:p>
       <w:pPr>
         <w:pStyle w:val="Heading3"/>
       </w:pPr>
-      <w:bookmarkStart w:id="12" w:name="_Toc511458435"/>
-      <w:bookmarkStart w:id="13" w:name="_Toc126126695"/>
-      <w:bookmarkStart w:id="14" w:name="_Toc305702580"/>
-      <w:bookmarkStart w:id="15" w:name="_Toc381623401"/>
+      <w:bookmarkStart w:id="11" w:name="_Toc511458435"/>
+      <w:bookmarkStart w:id="12" w:name="_Toc126126695"/>
+      <w:bookmarkStart w:id="13" w:name="_Toc305702580"/>
+      <w:bookmarkStart w:id="14" w:name="_Toc381623401"/>
       <w:r>
         <w:t>Abbreviations</w:t>
       </w:r>
+      <w:bookmarkEnd w:id="11"/>
       <w:bookmarkEnd w:id="12"/>
       <w:bookmarkEnd w:id="13"/>
       <w:bookmarkEnd w:id="14"/>
+    </w:p>
+    <w:p>
+      <w:r>
+        <w:t>The TicTacToe</w:t>
+      </w:r>
+      <w:r>
+        <w:t xml:space="preserve"> game</w:t>
+      </w:r>
+      <w:r>
+        <w:t xml:space="preserve"> </w:t>
+      </w:r>
+      <w:r>
+        <w:t>software project</w:t>
+      </w:r>
+      <w:r>
+        <w:t>: “the game” or “the software”</w:t>
+      </w:r>
+    </w:p>
+    <w:p>
+      <w:r>
+        <w:t>The TicTacToe game software project’s GitHub repository page: “the repo”</w:t>
+      </w:r>
+    </w:p>
+    <w:p>
+      <w:pPr>
+        <w:pStyle w:val="Heading2"/>
+      </w:pPr>
+      <w:bookmarkStart w:id="15" w:name="_Toc115956199"/>
+      <w:bookmarkStart w:id="16" w:name="_Toc126126697"/>
+      <w:bookmarkStart w:id="17" w:name="_Toc305702582"/>
+      <w:bookmarkStart w:id="18" w:name="_Toc381623402"/>
+      <w:r>
+        <w:t>References</w:t>
+      </w:r>
       <w:bookmarkEnd w:id="15"/>
-    </w:p>
-    <w:p>
-      <w:r>
-        <w:t>The TicTacToe</w:t>
-      </w:r>
-      <w:r>
-        <w:t xml:space="preserve"> game</w:t>
-      </w:r>
-      <w:r>
-        <w:t xml:space="preserve"> </w:t>
-      </w:r>
-      <w:r>
-        <w:t>software project</w:t>
-      </w:r>
-      <w:r>
-        <w:t>: “the game” or “the software”</w:t>
-      </w:r>
-    </w:p>
-    <w:p>
-      <w:r>
-        <w:t>The TicTacToe game software project’s GitHub repository page: “the repo”</w:t>
-      </w:r>
-    </w:p>
-    <w:p>
-      <w:pPr>
-        <w:pStyle w:val="Heading2"/>
-      </w:pPr>
-      <w:bookmarkStart w:id="16" w:name="_Toc115956199"/>
-      <w:bookmarkStart w:id="17" w:name="_Toc126126697"/>
-      <w:bookmarkStart w:id="18" w:name="_Toc305702582"/>
-      <w:bookmarkStart w:id="19" w:name="_Toc381623402"/>
-      <w:r>
-        <w:t>References</w:t>
-      </w:r>
       <w:bookmarkEnd w:id="16"/>
       <w:bookmarkEnd w:id="17"/>
       <w:bookmarkEnd w:id="18"/>
+    </w:p>
+    <w:p>
+      <w:pPr>
+        <w:pStyle w:val="Heading3"/>
+      </w:pPr>
+      <w:bookmarkStart w:id="19" w:name="_Toc305702583"/>
+      <w:bookmarkStart w:id="20" w:name="_Toc381623403"/>
+      <w:r>
+        <w:t>Project References</w:t>
+      </w:r>
       <w:bookmarkEnd w:id="19"/>
-    </w:p>
-    <w:p>
-      <w:pPr>
-        <w:pStyle w:val="Heading3"/>
-      </w:pPr>
-      <w:bookmarkStart w:id="20" w:name="_Toc305702583"/>
-      <w:bookmarkStart w:id="21" w:name="_Toc381623403"/>
-      <w:r>
-        <w:t>Project References</w:t>
-      </w:r>
       <w:bookmarkEnd w:id="20"/>
-      <w:bookmarkEnd w:id="21"/>
     </w:p>
     <w:p>
       <w:pPr>
@@ -2680,7 +2678,7 @@
                 <w:highlight w:val="lightGray"/>
               </w:rPr>
             </w:pPr>
-            <w:bookmarkStart w:id="22" w:name="_Ref210901804"/>
+            <w:bookmarkStart w:id="21" w:name="_Ref210901804"/>
             <w:r>
               <w:t>[</w:t>
             </w:r>
@@ -2692,7 +2690,7 @@
             </w:r>
           </w:p>
         </w:tc>
-        <w:bookmarkEnd w:id="22"/>
+        <w:bookmarkEnd w:id="21"/>
         <w:tc>
           <w:tcPr>
             <w:tcW w:w="2271" w:type="dxa"/>
@@ -2724,15 +2722,15 @@
       <w:pPr>
         <w:pStyle w:val="Heading1"/>
       </w:pPr>
-      <w:bookmarkStart w:id="23" w:name="_Toc381623404"/>
-      <w:bookmarkStart w:id="24" w:name="_Toc305702586"/>
+      <w:bookmarkStart w:id="22" w:name="_Toc381623404"/>
+      <w:bookmarkStart w:id="23" w:name="_Toc305702586"/>
       <w:r>
         <w:t>Software Development Activities</w:t>
       </w:r>
-      <w:bookmarkEnd w:id="23"/>
-    </w:p>
-    <w:bookmarkEnd w:id="11"/>
-    <w:bookmarkEnd w:id="24"/>
+      <w:bookmarkEnd w:id="22"/>
+    </w:p>
+    <w:bookmarkEnd w:id="10"/>
+    <w:bookmarkEnd w:id="23"/>
     <w:p>
       <w:r>
         <w:t>This</w:t>
@@ -2757,11 +2755,11 @@
       <w:pPr>
         <w:pStyle w:val="Heading2"/>
       </w:pPr>
-      <w:bookmarkStart w:id="25" w:name="_Toc381623405"/>
+      <w:bookmarkStart w:id="24" w:name="_Toc381623405"/>
       <w:r>
         <w:t>Software development process</w:t>
       </w:r>
-      <w:bookmarkEnd w:id="25"/>
+      <w:bookmarkEnd w:id="24"/>
     </w:p>
     <w:p>
       <w:r>
@@ -2828,11 +2826,11 @@
       <w:pPr>
         <w:pStyle w:val="Heading3"/>
       </w:pPr>
-      <w:bookmarkStart w:id="26" w:name="_Toc381623406"/>
+      <w:bookmarkStart w:id="25" w:name="_Toc381623406"/>
       <w:r>
         <w:t>Overview of process phases</w:t>
       </w:r>
-      <w:bookmarkEnd w:id="26"/>
+      <w:bookmarkEnd w:id="25"/>
     </w:p>
     <w:p>
       <w:r>
@@ -2894,20 +2892,84 @@
         <w:t>Software verification tests</w:t>
       </w:r>
     </w:p>
+    <w:p>
+      <w:pPr>
+        <w:pStyle w:val="Caption"/>
+        <w:keepNext/>
+        <w:jc w:val="center"/>
+        <w:rPr>
+          <w:sz w:val="28"/>
+        </w:rPr>
+      </w:pPr>
+      <w:r>
+        <w:rPr>
+          <w:sz w:val="28"/>
+        </w:rPr>
+        <w:lastRenderedPageBreak/>
+        <w:t>G</w:t>
+      </w:r>
+      <w:bookmarkStart w:id="26" w:name="_GoBack"/>
+      <w:bookmarkEnd w:id="26"/>
+      <w:r>
+        <w:rPr>
+          <w:sz w:val="28"/>
+        </w:rPr>
+        <w:t>antt Chart</w:t>
+      </w:r>
+    </w:p>
+    <w:p>
+      <w:pPr>
+        <w:keepNext/>
+      </w:pPr>
+      <w:r>
+        <w:rPr>
+          <w:noProof/>
+          <w:lang w:val="tr-TR" w:eastAsia="tr-TR"/>
+        </w:rPr>
+        <w:drawing>
+          <wp:inline distT="0" distB="0" distL="0" distR="0" wp14:anchorId="21ED2ECE" wp14:editId="20530691">
+            <wp:extent cx="5755640" cy="2953385"/>
+            <wp:effectExtent l="0" t="0" r="0" b="0"/>
+            <wp:docPr id="3" name="Picture 3"/>
+            <wp:cNvGraphicFramePr>
+              <a:graphicFrameLocks xmlns:a="http://schemas.openxmlformats.org/drawingml/2006/main" noChangeAspect="1"/>
+            </wp:cNvGraphicFramePr>
+            <a:graphic xmlns:a="http://schemas.openxmlformats.org/drawingml/2006/main">
+              <a:graphicData uri="http://schemas.openxmlformats.org/drawingml/2006/picture">
+                <pic:pic xmlns:pic="http://schemas.openxmlformats.org/drawingml/2006/picture">
+                  <pic:nvPicPr>
+                    <pic:cNvPr id="3" name="Timeline from 2014-03-05 to 2014-04-19.png"/>
+                    <pic:cNvPicPr/>
+                  </pic:nvPicPr>
+                  <pic:blipFill>
+                    <a:blip r:embed="rId8">
+                      <a:extLst>
+                        <a:ext uri="{28A0092B-C50C-407E-A947-70E740481C1C}">
+                          <a14:useLocalDpi xmlns:a14="http://schemas.microsoft.com/office/drawing/2010/main" val="0"/>
+                        </a:ext>
+                      </a:extLst>
+                    </a:blip>
+                    <a:stretch>
+                      <a:fillRect/>
+                    </a:stretch>
+                  </pic:blipFill>
+                  <pic:spPr>
+                    <a:xfrm>
+                      <a:off x="0" y="0"/>
+                      <a:ext cx="5755640" cy="2953385"/>
+                    </a:xfrm>
+                    <a:prstGeom prst="rect">
+                      <a:avLst/>
+                    </a:prstGeom>
+                  </pic:spPr>
+                </pic:pic>
+              </a:graphicData>
+            </a:graphic>
+          </wp:inline>
+        </w:drawing>
+      </w:r>
+    </w:p>
     <w:p/>
-    <w:p>
-      <w:pPr>
-        <w:rPr>
-          <w:highlight w:val="lightGray"/>
-        </w:rPr>
-      </w:pPr>
-      <w:r>
-        <w:rPr>
-          <w:highlight w:val="lightGray"/>
-        </w:rPr>
-        <w:t>Also include a Gantt chart here!</w:t>
-      </w:r>
-    </w:p>
     <w:p>
       <w:pPr>
         <w:pStyle w:val="Heading3"/>
@@ -3177,6 +3239,7 @@
       </w:pPr>
       <w:bookmarkStart w:id="32" w:name="_Toc381623412"/>
       <w:r>
+        <w:lastRenderedPageBreak/>
         <w:t>Software Desig</w:t>
       </w:r>
       <w:bookmarkEnd w:id="32"/>
@@ -3197,10 +3260,7 @@
         </w:numPr>
       </w:pPr>
       <w:r>
-        <w:t>The repo (to synchronize the documents)</w:t>
-      </w:r>
-      <w:r>
-        <w:t>,</w:t>
+        <w:t>The repo (to synchronize the documents),</w:t>
       </w:r>
     </w:p>
     <w:p>
@@ -3806,7 +3866,7 @@
               </w:rPr>
             </w:pPr>
             <w:r>
-              <w:t>Interface Design and Implementation</w:t>
+              <w:t>Interface Design</w:t>
             </w:r>
           </w:p>
         </w:tc>
@@ -3855,7 +3915,7 @@
               <w:jc w:val="left"/>
             </w:pPr>
             <w:r>
-              <w:t>Client-GUI Integration</w:t>
+              <w:t>GUI Implementation</w:t>
             </w:r>
           </w:p>
         </w:tc>
@@ -3904,6 +3964,7 @@
               </w:rPr>
             </w:pPr>
             <w:r>
+              <w:lastRenderedPageBreak/>
               <w:t>Networking</w:t>
             </w:r>
           </w:p>
@@ -4859,7 +4920,7 @@
 </file>
 
 <file path=word/endnotes.xml><?xml version="1.0" encoding="utf-8"?>
-<w:endnotes xmlns:wpc="http://schemas.microsoft.com/office/word/2010/wordprocessingCanvas" xmlns:mo="http://schemas.microsoft.com/office/mac/office/2008/main" xmlns:mc="http://schemas.openxmlformats.org/markup-compatibility/2006" xmlns:mv="urn:schemas-microsoft-com:mac:vml" xmlns:o="urn:schemas-microsoft-com:office:office" xmlns:r="http://schemas.openxmlformats.org/officeDocument/2006/relationships" xmlns:m="http://schemas.openxmlformats.org/officeDocument/2006/math" xmlns:v="urn:schemas-microsoft-com:vml" xmlns:wp14="http://schemas.microsoft.com/office/word/2010/wordprocessingDrawing" xmlns:wp="http://schemas.openxmlformats.org/drawingml/2006/wordprocessingDrawing" xmlns:w10="urn:schemas-microsoft-com:office:word" xmlns:w="http://schemas.openxmlformats.org/wordprocessingml/2006/main" xmlns:w14="http://schemas.microsoft.com/office/word/2010/wordml" xmlns:wpg="http://schemas.microsoft.com/office/word/2010/wordprocessingGroup" xmlns:wpi="http://schemas.microsoft.com/office/word/2010/wordprocessingInk" xmlns:wne="http://schemas.microsoft.com/office/word/2006/wordml" xmlns:wps="http://schemas.microsoft.com/office/word/2010/wordprocessingShape" mc:Ignorable="w14 wp14">
+<w:endnotes xmlns:wpc="http://schemas.microsoft.com/office/word/2010/wordprocessingCanvas" xmlns:mc="http://schemas.openxmlformats.org/markup-compatibility/2006" xmlns:o="urn:schemas-microsoft-com:office:office" xmlns:r="http://schemas.openxmlformats.org/officeDocument/2006/relationships" xmlns:m="http://schemas.openxmlformats.org/officeDocument/2006/math" xmlns:v="urn:schemas-microsoft-com:vml" xmlns:wp14="http://schemas.microsoft.com/office/word/2010/wordprocessingDrawing" xmlns:wp="http://schemas.openxmlformats.org/drawingml/2006/wordprocessingDrawing" xmlns:w10="urn:schemas-microsoft-com:office:word" xmlns:w="http://schemas.openxmlformats.org/wordprocessingml/2006/main" xmlns:w14="http://schemas.microsoft.com/office/word/2010/wordml" xmlns:w15="http://schemas.microsoft.com/office/word/2012/wordml" xmlns:wpg="http://schemas.microsoft.com/office/word/2010/wordprocessingGroup" xmlns:wpi="http://schemas.microsoft.com/office/word/2010/wordprocessingInk" xmlns:wne="http://schemas.microsoft.com/office/word/2006/wordml" xmlns:wps="http://schemas.microsoft.com/office/word/2010/wordprocessingShape" mc:Ignorable="w14 w15 wp14">
   <w:endnote w:type="separator" w:id="-1">
     <w:p>
       <w:r>
@@ -4878,7 +4939,7 @@
 </file>
 
 <file path=word/footer1.xml><?xml version="1.0" encoding="utf-8"?>
-<w:ftr xmlns:wpc="http://schemas.microsoft.com/office/word/2010/wordprocessingCanvas" xmlns:mo="http://schemas.microsoft.com/office/mac/office/2008/main" xmlns:mc="http://schemas.openxmlformats.org/markup-compatibility/2006" xmlns:mv="urn:schemas-microsoft-com:mac:vml" xmlns:o="urn:schemas-microsoft-com:office:office" xmlns:r="http://schemas.openxmlformats.org/officeDocument/2006/relationships" xmlns:m="http://schemas.openxmlformats.org/officeDocument/2006/math" xmlns:v="urn:schemas-microsoft-com:vml" xmlns:wp14="http://schemas.microsoft.com/office/word/2010/wordprocessingDrawing" xmlns:wp="http://schemas.openxmlformats.org/drawingml/2006/wordprocessingDrawing" xmlns:w10="urn:schemas-microsoft-com:office:word" xmlns:w="http://schemas.openxmlformats.org/wordprocessingml/2006/main" xmlns:w14="http://schemas.microsoft.com/office/word/2010/wordml" xmlns:wpg="http://schemas.microsoft.com/office/word/2010/wordprocessingGroup" xmlns:wpi="http://schemas.microsoft.com/office/word/2010/wordprocessingInk" xmlns:wne="http://schemas.microsoft.com/office/word/2006/wordml" xmlns:wps="http://schemas.microsoft.com/office/word/2010/wordprocessingShape" mc:Ignorable="w14 wp14">
+<w:ftr xmlns:wpc="http://schemas.microsoft.com/office/word/2010/wordprocessingCanvas" xmlns:mc="http://schemas.openxmlformats.org/markup-compatibility/2006" xmlns:o="urn:schemas-microsoft-com:office:office" xmlns:r="http://schemas.openxmlformats.org/officeDocument/2006/relationships" xmlns:m="http://schemas.openxmlformats.org/officeDocument/2006/math" xmlns:v="urn:schemas-microsoft-com:vml" xmlns:wp14="http://schemas.microsoft.com/office/word/2010/wordprocessingDrawing" xmlns:wp="http://schemas.openxmlformats.org/drawingml/2006/wordprocessingDrawing" xmlns:w10="urn:schemas-microsoft-com:office:word" xmlns:w="http://schemas.openxmlformats.org/wordprocessingml/2006/main" xmlns:w14="http://schemas.microsoft.com/office/word/2010/wordml" xmlns:w15="http://schemas.microsoft.com/office/word/2012/wordml" xmlns:wpg="http://schemas.microsoft.com/office/word/2010/wordprocessingGroup" xmlns:wpi="http://schemas.microsoft.com/office/word/2010/wordprocessingInk" xmlns:wne="http://schemas.microsoft.com/office/word/2006/wordml" xmlns:wps="http://schemas.microsoft.com/office/word/2010/wordprocessingShape" mc:Ignorable="w14 w15 wp14">
   <w:p>
     <w:pPr>
       <w:jc w:val="center"/>
@@ -4925,7 +4986,7 @@
 </file>
 
 <file path=word/footnotes.xml><?xml version="1.0" encoding="utf-8"?>
-<w:footnotes xmlns:wpc="http://schemas.microsoft.com/office/word/2010/wordprocessingCanvas" xmlns:mo="http://schemas.microsoft.com/office/mac/office/2008/main" xmlns:mc="http://schemas.openxmlformats.org/markup-compatibility/2006" xmlns:mv="urn:schemas-microsoft-com:mac:vml" xmlns:o="urn:schemas-microsoft-com:office:office" xmlns:r="http://schemas.openxmlformats.org/officeDocument/2006/relationships" xmlns:m="http://schemas.openxmlformats.org/officeDocument/2006/math" xmlns:v="urn:schemas-microsoft-com:vml" xmlns:wp14="http://schemas.microsoft.com/office/word/2010/wordprocessingDrawing" xmlns:wp="http://schemas.openxmlformats.org/drawingml/2006/wordprocessingDrawing" xmlns:w10="urn:schemas-microsoft-com:office:word" xmlns:w="http://schemas.openxmlformats.org/wordprocessingml/2006/main" xmlns:w14="http://schemas.microsoft.com/office/word/2010/wordml" xmlns:wpg="http://schemas.microsoft.com/office/word/2010/wordprocessingGroup" xmlns:wpi="http://schemas.microsoft.com/office/word/2010/wordprocessingInk" xmlns:wne="http://schemas.microsoft.com/office/word/2006/wordml" xmlns:wps="http://schemas.microsoft.com/office/word/2010/wordprocessingShape" mc:Ignorable="w14 wp14">
+<w:footnotes xmlns:wpc="http://schemas.microsoft.com/office/word/2010/wordprocessingCanvas" xmlns:mc="http://schemas.openxmlformats.org/markup-compatibility/2006" xmlns:o="urn:schemas-microsoft-com:office:office" xmlns:r="http://schemas.openxmlformats.org/officeDocument/2006/relationships" xmlns:m="http://schemas.openxmlformats.org/officeDocument/2006/math" xmlns:v="urn:schemas-microsoft-com:vml" xmlns:wp14="http://schemas.microsoft.com/office/word/2010/wordprocessingDrawing" xmlns:wp="http://schemas.openxmlformats.org/drawingml/2006/wordprocessingDrawing" xmlns:w10="urn:schemas-microsoft-com:office:word" xmlns:w="http://schemas.openxmlformats.org/wordprocessingml/2006/main" xmlns:w14="http://schemas.microsoft.com/office/word/2010/wordml" xmlns:w15="http://schemas.microsoft.com/office/word/2012/wordml" xmlns:wpg="http://schemas.microsoft.com/office/word/2010/wordprocessingGroup" xmlns:wpi="http://schemas.microsoft.com/office/word/2010/wordprocessingInk" xmlns:wne="http://schemas.microsoft.com/office/word/2006/wordml" xmlns:wps="http://schemas.microsoft.com/office/word/2010/wordprocessingShape" mc:Ignorable="w14 w15 wp14">
   <w:footnote w:type="separator" w:id="-1">
     <w:p>
       <w:r>
@@ -4944,7 +5005,7 @@
 </file>
 
 <file path=word/header1.xml><?xml version="1.0" encoding="utf-8"?>
-<w:hdr xmlns:wpc="http://schemas.microsoft.com/office/word/2010/wordprocessingCanvas" xmlns:mo="http://schemas.microsoft.com/office/mac/office/2008/main" xmlns:mc="http://schemas.openxmlformats.org/markup-compatibility/2006" xmlns:mv="urn:schemas-microsoft-com:mac:vml" xmlns:o="urn:schemas-microsoft-com:office:office" xmlns:r="http://schemas.openxmlformats.org/officeDocument/2006/relationships" xmlns:m="http://schemas.openxmlformats.org/officeDocument/2006/math" xmlns:v="urn:schemas-microsoft-com:vml" xmlns:wp14="http://schemas.microsoft.com/office/word/2010/wordprocessingDrawing" xmlns:wp="http://schemas.openxmlformats.org/drawingml/2006/wordprocessingDrawing" xmlns:w10="urn:schemas-microsoft-com:office:word" xmlns:w="http://schemas.openxmlformats.org/wordprocessingml/2006/main" xmlns:w14="http://schemas.microsoft.com/office/word/2010/wordml" xmlns:wpg="http://schemas.microsoft.com/office/word/2010/wordprocessingGroup" xmlns:wpi="http://schemas.microsoft.com/office/word/2010/wordprocessingInk" xmlns:wne="http://schemas.microsoft.com/office/word/2006/wordml" xmlns:wps="http://schemas.microsoft.com/office/word/2010/wordprocessingShape" mc:Ignorable="w14 wp14">
+<w:hdr xmlns:wpc="http://schemas.microsoft.com/office/word/2010/wordprocessingCanvas" xmlns:mc="http://schemas.openxmlformats.org/markup-compatibility/2006" xmlns:o="urn:schemas-microsoft-com:office:office" xmlns:r="http://schemas.openxmlformats.org/officeDocument/2006/relationships" xmlns:m="http://schemas.openxmlformats.org/officeDocument/2006/math" xmlns:v="urn:schemas-microsoft-com:vml" xmlns:wp14="http://schemas.microsoft.com/office/word/2010/wordprocessingDrawing" xmlns:wp="http://schemas.openxmlformats.org/drawingml/2006/wordprocessingDrawing" xmlns:w10="urn:schemas-microsoft-com:office:word" xmlns:w="http://schemas.openxmlformats.org/wordprocessingml/2006/main" xmlns:w14="http://schemas.microsoft.com/office/word/2010/wordml" xmlns:w15="http://schemas.microsoft.com/office/word/2012/wordml" xmlns:wpg="http://schemas.microsoft.com/office/word/2010/wordprocessingGroup" xmlns:wpi="http://schemas.microsoft.com/office/word/2010/wordprocessingInk" xmlns:wne="http://schemas.microsoft.com/office/word/2006/wordml" xmlns:wps="http://schemas.microsoft.com/office/word/2010/wordprocessingShape" mc:Ignorable="w14 w15 wp14">
   <w:tbl>
     <w:tblPr>
       <w:tblW w:w="9356" w:type="dxa"/>
@@ -5111,7 +5172,7 @@
               <w:noProof/>
               <w:snapToGrid w:val="0"/>
             </w:rPr>
-            <w:t>1</w:t>
+            <w:t>3</w:t>
           </w:r>
           <w:r>
             <w:rPr>
@@ -5168,7 +5229,7 @@
               <w:noProof/>
               <w:snapToGrid w:val="0"/>
             </w:rPr>
-            <w:t>2</w:t>
+            <w:t>6</w:t>
           </w:r>
           <w:r>
             <w:rPr>
@@ -5186,7 +5247,7 @@
 </file>
 
 <file path=word/numbering.xml><?xml version="1.0" encoding="utf-8"?>
-<w:numbering xmlns:wpc="http://schemas.microsoft.com/office/word/2010/wordprocessingCanvas" xmlns:mo="http://schemas.microsoft.com/office/mac/office/2008/main" xmlns:mc="http://schemas.openxmlformats.org/markup-compatibility/2006" xmlns:mv="urn:schemas-microsoft-com:mac:vml" xmlns:o="urn:schemas-microsoft-com:office:office" xmlns:r="http://schemas.openxmlformats.org/officeDocument/2006/relationships" xmlns:m="http://schemas.openxmlformats.org/officeDocument/2006/math" xmlns:v="urn:schemas-microsoft-com:vml" xmlns:wp14="http://schemas.microsoft.com/office/word/2010/wordprocessingDrawing" xmlns:wp="http://schemas.openxmlformats.org/drawingml/2006/wordprocessingDrawing" xmlns:w10="urn:schemas-microsoft-com:office:word" xmlns:w="http://schemas.openxmlformats.org/wordprocessingml/2006/main" xmlns:w14="http://schemas.microsoft.com/office/word/2010/wordml" xmlns:wpg="http://schemas.microsoft.com/office/word/2010/wordprocessingGroup" xmlns:wpi="http://schemas.microsoft.com/office/word/2010/wordprocessingInk" xmlns:wne="http://schemas.microsoft.com/office/word/2006/wordml" xmlns:wps="http://schemas.microsoft.com/office/word/2010/wordprocessingShape" mc:Ignorable="w14 wp14">
+<w:numbering xmlns:wpc="http://schemas.microsoft.com/office/word/2010/wordprocessingCanvas" xmlns:mc="http://schemas.openxmlformats.org/markup-compatibility/2006" xmlns:o="urn:schemas-microsoft-com:office:office" xmlns:r="http://schemas.openxmlformats.org/officeDocument/2006/relationships" xmlns:m="http://schemas.openxmlformats.org/officeDocument/2006/math" xmlns:v="urn:schemas-microsoft-com:vml" xmlns:wp14="http://schemas.microsoft.com/office/word/2010/wordprocessingDrawing" xmlns:wp="http://schemas.openxmlformats.org/drawingml/2006/wordprocessingDrawing" xmlns:w10="urn:schemas-microsoft-com:office:word" xmlns:w="http://schemas.openxmlformats.org/wordprocessingml/2006/main" xmlns:w14="http://schemas.microsoft.com/office/word/2010/wordml" xmlns:w15="http://schemas.microsoft.com/office/word/2012/wordml" xmlns:wpg="http://schemas.microsoft.com/office/word/2010/wordprocessingGroup" xmlns:wpi="http://schemas.microsoft.com/office/word/2010/wordprocessingInk" xmlns:wne="http://schemas.microsoft.com/office/word/2006/wordml" xmlns:wps="http://schemas.microsoft.com/office/word/2010/wordprocessingShape" mc:Ignorable="w14 w15 wp14">
   <w:abstractNum w:abstractNumId="0">
     <w:nsid w:val="FFFFFF1D"/>
     <w:multiLevelType w:val="multilevel"/>
@@ -7700,7 +7761,7 @@
 </file>
 
 <file path=word/styles.xml><?xml version="1.0" encoding="utf-8"?>
-<w:styles xmlns:mc="http://schemas.openxmlformats.org/markup-compatibility/2006" xmlns:r="http://schemas.openxmlformats.org/officeDocument/2006/relationships" xmlns:w="http://schemas.openxmlformats.org/wordprocessingml/2006/main" xmlns:w14="http://schemas.microsoft.com/office/word/2010/wordml" mc:Ignorable="w14">
+<w:styles xmlns:mc="http://schemas.openxmlformats.org/markup-compatibility/2006" xmlns:r="http://schemas.openxmlformats.org/officeDocument/2006/relationships" xmlns:w="http://schemas.openxmlformats.org/wordprocessingml/2006/main" xmlns:w14="http://schemas.microsoft.com/office/word/2010/wordml" xmlns:w15="http://schemas.microsoft.com/office/word/2012/wordml" mc:Ignorable="w14 w15">
   <w:docDefaults>
     <w:rPrDefault>
       <w:rPr>
@@ -7710,7 +7771,7 @@
     </w:rPrDefault>
     <w:pPrDefault/>
   </w:docDefaults>
-  <w:latentStyles w:defLockedState="0" w:defUIPriority="0" w:defSemiHidden="0" w:defUnhideWhenUsed="0" w:defQFormat="0" w:count="276">
+  <w:latentStyles w:defLockedState="0" w:defUIPriority="0" w:defSemiHidden="0" w:defUnhideWhenUsed="0" w:defQFormat="0" w:count="371">
     <w:lsdException w:name="Normal" w:qFormat="1"/>
     <w:lsdException w:name="heading 1" w:qFormat="1"/>
     <w:lsdException w:name="heading 2" w:qFormat="1"/>
@@ -7721,30 +7782,238 @@
     <w:lsdException w:name="heading 7" w:qFormat="1"/>
     <w:lsdException w:name="heading 8" w:qFormat="1"/>
     <w:lsdException w:name="heading 9" w:qFormat="1"/>
-    <w:lsdException w:name="toc 1" w:uiPriority="39"/>
-    <w:lsdException w:name="toc 2" w:uiPriority="39"/>
-    <w:lsdException w:name="toc 3" w:uiPriority="39"/>
-    <w:lsdException w:name="toc 4" w:uiPriority="39"/>
-    <w:lsdException w:name="toc 5" w:uiPriority="39"/>
-    <w:lsdException w:name="toc 6" w:uiPriority="39"/>
-    <w:lsdException w:name="toc 7" w:uiPriority="39"/>
-    <w:lsdException w:name="toc 8" w:uiPriority="39"/>
-    <w:lsdException w:name="toc 9" w:uiPriority="39"/>
+    <w:lsdException w:name="index 1" w:semiHidden="1" w:unhideWhenUsed="1"/>
+    <w:lsdException w:name="index 7" w:semiHidden="1" w:unhideWhenUsed="1"/>
+    <w:lsdException w:name="index 8" w:semiHidden="1" w:unhideWhenUsed="1"/>
+    <w:lsdException w:name="index 9" w:semiHidden="1" w:unhideWhenUsed="1"/>
+    <w:lsdException w:name="toc 1" w:semiHidden="1" w:uiPriority="39" w:unhideWhenUsed="1"/>
+    <w:lsdException w:name="toc 2" w:semiHidden="1" w:uiPriority="39" w:unhideWhenUsed="1"/>
+    <w:lsdException w:name="toc 3" w:semiHidden="1" w:uiPriority="39" w:unhideWhenUsed="1"/>
+    <w:lsdException w:name="toc 4" w:semiHidden="1" w:uiPriority="39" w:unhideWhenUsed="1"/>
+    <w:lsdException w:name="toc 5" w:semiHidden="1" w:uiPriority="39" w:unhideWhenUsed="1"/>
+    <w:lsdException w:name="toc 6" w:semiHidden="1" w:uiPriority="39" w:unhideWhenUsed="1"/>
+    <w:lsdException w:name="toc 7" w:semiHidden="1" w:uiPriority="39" w:unhideWhenUsed="1"/>
+    <w:lsdException w:name="toc 8" w:semiHidden="1" w:uiPriority="39" w:unhideWhenUsed="1"/>
+    <w:lsdException w:name="toc 9" w:semiHidden="1" w:uiPriority="39" w:unhideWhenUsed="1"/>
+    <w:lsdException w:name="Normal Indent" w:semiHidden="1" w:unhideWhenUsed="1"/>
+    <w:lsdException w:name="footnote text" w:semiHidden="1" w:unhideWhenUsed="1"/>
+    <w:lsdException w:name="annotation text" w:semiHidden="1" w:unhideWhenUsed="1"/>
+    <w:lsdException w:name="header" w:semiHidden="1" w:unhideWhenUsed="1"/>
+    <w:lsdException w:name="footer" w:semiHidden="1" w:unhideWhenUsed="1"/>
+    <w:lsdException w:name="index heading" w:semiHidden="1" w:unhideWhenUsed="1"/>
     <w:lsdException w:name="caption" w:semiHidden="1" w:unhideWhenUsed="1" w:qFormat="1"/>
+    <w:lsdException w:name="table of figures" w:semiHidden="1" w:unhideWhenUsed="1"/>
+    <w:lsdException w:name="envelope address" w:semiHidden="1" w:unhideWhenUsed="1"/>
+    <w:lsdException w:name="envelope return" w:semiHidden="1" w:unhideWhenUsed="1"/>
+    <w:lsdException w:name="footnote reference" w:semiHidden="1" w:unhideWhenUsed="1"/>
+    <w:lsdException w:name="annotation reference" w:semiHidden="1" w:unhideWhenUsed="1"/>
+    <w:lsdException w:name="line number" w:semiHidden="1" w:unhideWhenUsed="1"/>
+    <w:lsdException w:name="page number" w:semiHidden="1" w:unhideWhenUsed="1"/>
+    <w:lsdException w:name="endnote reference" w:semiHidden="1" w:unhideWhenUsed="1"/>
+    <w:lsdException w:name="endnote text" w:semiHidden="1" w:unhideWhenUsed="1"/>
+    <w:lsdException w:name="table of authorities" w:semiHidden="1" w:unhideWhenUsed="1"/>
+    <w:lsdException w:name="macro" w:semiHidden="1" w:unhideWhenUsed="1"/>
+    <w:lsdException w:name="toa heading" w:semiHidden="1" w:unhideWhenUsed="1"/>
+    <w:lsdException w:name="List" w:semiHidden="1" w:unhideWhenUsed="1"/>
+    <w:lsdException w:name="List Bullet" w:semiHidden="1" w:unhideWhenUsed="1"/>
+    <w:lsdException w:name="List Number" w:semiHidden="1" w:unhideWhenUsed="1"/>
+    <w:lsdException w:name="List 2" w:semiHidden="1" w:unhideWhenUsed="1"/>
+    <w:lsdException w:name="List 3" w:semiHidden="1" w:unhideWhenUsed="1"/>
+    <w:lsdException w:name="List 4" w:semiHidden="1" w:unhideWhenUsed="1"/>
+    <w:lsdException w:name="List 5" w:semiHidden="1" w:unhideWhenUsed="1"/>
+    <w:lsdException w:name="List Bullet 2" w:semiHidden="1" w:unhideWhenUsed="1"/>
+    <w:lsdException w:name="List Bullet 3" w:semiHidden="1" w:unhideWhenUsed="1"/>
+    <w:lsdException w:name="List Bullet 4" w:semiHidden="1" w:unhideWhenUsed="1"/>
+    <w:lsdException w:name="List Bullet 5" w:semiHidden="1" w:unhideWhenUsed="1"/>
+    <w:lsdException w:name="List Number 3" w:semiHidden="1" w:unhideWhenUsed="1"/>
+    <w:lsdException w:name="List Number 4" w:semiHidden="1" w:unhideWhenUsed="1"/>
     <w:lsdException w:name="Title" w:qFormat="1"/>
+    <w:lsdException w:name="Closing" w:semiHidden="1" w:unhideWhenUsed="1"/>
+    <w:lsdException w:name="Signature" w:semiHidden="1" w:unhideWhenUsed="1"/>
+    <w:lsdException w:name="Default Paragraph Font" w:semiHidden="1" w:unhideWhenUsed="1"/>
+    <w:lsdException w:name="Body Text" w:semiHidden="1" w:unhideWhenUsed="1"/>
+    <w:lsdException w:name="Body Text Indent" w:semiHidden="1" w:unhideWhenUsed="1"/>
+    <w:lsdException w:name="List Continue" w:semiHidden="1" w:unhideWhenUsed="1"/>
+    <w:lsdException w:name="List Continue 2" w:semiHidden="1" w:unhideWhenUsed="1"/>
+    <w:lsdException w:name="List Continue 3" w:semiHidden="1" w:unhideWhenUsed="1"/>
+    <w:lsdException w:name="List Continue 4" w:semiHidden="1" w:unhideWhenUsed="1"/>
+    <w:lsdException w:name="List Continue 5" w:semiHidden="1" w:unhideWhenUsed="1"/>
+    <w:lsdException w:name="Message Header" w:semiHidden="1" w:unhideWhenUsed="1"/>
     <w:lsdException w:name="Subtitle" w:qFormat="1"/>
+    <w:lsdException w:name="Salutation" w:semiHidden="1" w:unhideWhenUsed="1"/>
+    <w:lsdException w:name="Date" w:semiHidden="1" w:unhideWhenUsed="1"/>
+    <w:lsdException w:name="Body Text First Indent" w:semiHidden="1" w:unhideWhenUsed="1"/>
+    <w:lsdException w:name="Body Text First Indent 2" w:semiHidden="1" w:unhideWhenUsed="1"/>
+    <w:lsdException w:name="Note Heading" w:semiHidden="1" w:unhideWhenUsed="1"/>
+    <w:lsdException w:name="Body Text 2" w:semiHidden="1" w:unhideWhenUsed="1"/>
+    <w:lsdException w:name="Body Text 3" w:semiHidden="1" w:unhideWhenUsed="1"/>
+    <w:lsdException w:name="Body Text Indent 2" w:semiHidden="1" w:unhideWhenUsed="1"/>
     <w:lsdException w:name="Strong" w:qFormat="1"/>
     <w:lsdException w:name="Emphasis" w:qFormat="1"/>
-    <w:lsdException w:name="Note Level 2" w:qFormat="1"/>
+    <w:lsdException w:name="Document Map" w:semiHidden="1" w:unhideWhenUsed="1"/>
+    <w:lsdException w:name="Plain Text" w:semiHidden="1" w:unhideWhenUsed="1"/>
+    <w:lsdException w:name="E-mail Signature" w:semiHidden="1" w:unhideWhenUsed="1"/>
+    <w:lsdException w:name="HTML Top of Form" w:semiHidden="1" w:unhideWhenUsed="1"/>
+    <w:lsdException w:name="HTML Bottom of Form" w:semiHidden="1" w:unhideWhenUsed="1"/>
+    <w:lsdException w:name="Normal (Web)" w:semiHidden="1" w:unhideWhenUsed="1"/>
+    <w:lsdException w:name="HTML Acronym" w:semiHidden="1" w:unhideWhenUsed="1"/>
+    <w:lsdException w:name="HTML Address" w:semiHidden="1" w:unhideWhenUsed="1"/>
+    <w:lsdException w:name="HTML Cite" w:semiHidden="1" w:unhideWhenUsed="1"/>
+    <w:lsdException w:name="HTML Code" w:semiHidden="1" w:unhideWhenUsed="1"/>
+    <w:lsdException w:name="HTML Definition" w:semiHidden="1" w:unhideWhenUsed="1"/>
+    <w:lsdException w:name="HTML Keyboard" w:semiHidden="1" w:unhideWhenUsed="1"/>
+    <w:lsdException w:name="HTML Preformatted" w:semiHidden="1" w:unhideWhenUsed="1"/>
+    <w:lsdException w:name="HTML Sample" w:semiHidden="1" w:unhideWhenUsed="1"/>
+    <w:lsdException w:name="HTML Typewriter" w:semiHidden="1" w:unhideWhenUsed="1"/>
+    <w:lsdException w:name="HTML Variable" w:semiHidden="1" w:unhideWhenUsed="1"/>
+    <w:lsdException w:name="Normal Table" w:semiHidden="1" w:unhideWhenUsed="1"/>
+    <w:lsdException w:name="annotation subject" w:semiHidden="1" w:unhideWhenUsed="1"/>
+    <w:lsdException w:name="No List" w:semiHidden="1" w:unhideWhenUsed="1"/>
+    <w:lsdException w:name="Outline List 1" w:semiHidden="1" w:unhideWhenUsed="1"/>
+    <w:lsdException w:name="Outline List 2" w:semiHidden="1" w:unhideWhenUsed="1"/>
+    <w:lsdException w:name="Outline List 3" w:semiHidden="1" w:unhideWhenUsed="1"/>
+    <w:lsdException w:name="Table Simple 1" w:semiHidden="1" w:unhideWhenUsed="1"/>
+    <w:lsdException w:name="Table Simple 2" w:semiHidden="1" w:unhideWhenUsed="1"/>
+    <w:lsdException w:name="Table Simple 3" w:semiHidden="1" w:unhideWhenUsed="1"/>
+    <w:lsdException w:name="Table Classic 1" w:semiHidden="1" w:unhideWhenUsed="1"/>
+    <w:lsdException w:name="Table Classic 2" w:semiHidden="1" w:unhideWhenUsed="1"/>
+    <w:lsdException w:name="Table Classic 3" w:semiHidden="1" w:unhideWhenUsed="1"/>
+    <w:lsdException w:name="Table Classic 4" w:semiHidden="1" w:unhideWhenUsed="1"/>
+    <w:lsdException w:name="Table Colorful 1" w:semiHidden="1" w:unhideWhenUsed="1"/>
+    <w:lsdException w:name="Table Colorful 2" w:semiHidden="1" w:unhideWhenUsed="1"/>
+    <w:lsdException w:name="Table Colorful 3" w:semiHidden="1" w:unhideWhenUsed="1"/>
+    <w:lsdException w:name="Table Columns 1" w:semiHidden="1" w:unhideWhenUsed="1"/>
+    <w:lsdException w:name="Table Columns 2" w:semiHidden="1" w:unhideWhenUsed="1"/>
+    <w:lsdException w:name="Table Columns 3" w:semiHidden="1" w:unhideWhenUsed="1"/>
+    <w:lsdException w:name="Table Columns 4" w:semiHidden="1" w:unhideWhenUsed="1"/>
+    <w:lsdException w:name="Table Columns 5" w:semiHidden="1" w:unhideWhenUsed="1"/>
+    <w:lsdException w:name="Table Grid 1" w:semiHidden="1" w:unhideWhenUsed="1"/>
+    <w:lsdException w:name="Table Grid 2" w:semiHidden="1" w:unhideWhenUsed="1"/>
+    <w:lsdException w:name="Table Grid 3" w:semiHidden="1" w:unhideWhenUsed="1"/>
+    <w:lsdException w:name="Table Grid 4" w:semiHidden="1" w:unhideWhenUsed="1"/>
+    <w:lsdException w:name="Table Grid 5" w:semiHidden="1" w:unhideWhenUsed="1"/>
+    <w:lsdException w:name="Table Grid 6" w:semiHidden="1" w:unhideWhenUsed="1"/>
+    <w:lsdException w:name="Table Grid 7" w:semiHidden="1" w:unhideWhenUsed="1"/>
+    <w:lsdException w:name="Table Grid 8" w:semiHidden="1" w:unhideWhenUsed="1"/>
+    <w:lsdException w:name="Table List 1" w:semiHidden="1" w:unhideWhenUsed="1"/>
+    <w:lsdException w:name="Table List 2" w:semiHidden="1" w:unhideWhenUsed="1"/>
+    <w:lsdException w:name="Table List 3" w:semiHidden="1" w:unhideWhenUsed="1"/>
+    <w:lsdException w:name="Table List 4" w:semiHidden="1" w:unhideWhenUsed="1"/>
+    <w:lsdException w:name="Table List 5" w:semiHidden="1" w:unhideWhenUsed="1"/>
+    <w:lsdException w:name="Table List 6" w:semiHidden="1" w:unhideWhenUsed="1"/>
+    <w:lsdException w:name="Table List 7" w:semiHidden="1" w:unhideWhenUsed="1"/>
+    <w:lsdException w:name="Table List 8" w:semiHidden="1" w:unhideWhenUsed="1"/>
+    <w:lsdException w:name="Table 3D effects 1" w:semiHidden="1" w:unhideWhenUsed="1"/>
+    <w:lsdException w:name="Table 3D effects 2" w:semiHidden="1" w:unhideWhenUsed="1"/>
+    <w:lsdException w:name="Table 3D effects 3" w:semiHidden="1" w:unhideWhenUsed="1"/>
+    <w:lsdException w:name="Table Contemporary" w:semiHidden="1" w:unhideWhenUsed="1"/>
+    <w:lsdException w:name="Table Elegant" w:semiHidden="1" w:unhideWhenUsed="1"/>
+    <w:lsdException w:name="Table Professional" w:semiHidden="1" w:unhideWhenUsed="1"/>
+    <w:lsdException w:name="Table Subtle 1" w:semiHidden="1" w:unhideWhenUsed="1"/>
+    <w:lsdException w:name="Table Subtle 2" w:semiHidden="1" w:unhideWhenUsed="1"/>
+    <w:lsdException w:name="Table Web 1" w:semiHidden="1" w:unhideWhenUsed="1"/>
+    <w:lsdException w:name="Table Web 2" w:semiHidden="1" w:unhideWhenUsed="1"/>
+    <w:lsdException w:name="Table Web 3" w:semiHidden="1" w:unhideWhenUsed="1"/>
+    <w:lsdException w:name="Balloon Text" w:semiHidden="1" w:unhideWhenUsed="1"/>
+    <w:lsdException w:name="Table Theme" w:semiHidden="1" w:unhideWhenUsed="1"/>
+    <w:lsdException w:name="Placeholder Text" w:semiHidden="1"/>
+    <w:lsdException w:name="Light Shading"/>
+    <w:lsdException w:name="Light List"/>
+    <w:lsdException w:name="Light Grid"/>
+    <w:lsdException w:name="Medium Shading 1"/>
+    <w:lsdException w:name="Medium Shading 2"/>
+    <w:lsdException w:name="Medium List 1"/>
+    <w:lsdException w:name="Medium List 2"/>
+    <w:lsdException w:name="Medium Grid 1"/>
+    <w:lsdException w:name="Medium Grid 2"/>
+    <w:lsdException w:name="Medium Grid 3"/>
+    <w:lsdException w:name="Dark List"/>
+    <w:lsdException w:name="Colorful Shading"/>
     <w:lsdException w:name="Colorful List" w:qFormat="1"/>
     <w:lsdException w:name="Colorful Grid" w:qFormat="1"/>
     <w:lsdException w:name="Light Shading Accent 1" w:qFormat="1"/>
+    <w:lsdException w:name="Light List Accent 1"/>
+    <w:lsdException w:name="Light Grid Accent 1"/>
+    <w:lsdException w:name="Medium Shading 1 Accent 1"/>
+    <w:lsdException w:name="Medium Shading 2 Accent 1"/>
+    <w:lsdException w:name="Medium List 1 Accent 1"/>
+    <w:lsdException w:name="Revision" w:semiHidden="1"/>
+    <w:lsdException w:name="Medium List 2 Accent 1"/>
+    <w:lsdException w:name="Medium Grid 1 Accent 1"/>
+    <w:lsdException w:name="Medium Grid 2 Accent 1"/>
+    <w:lsdException w:name="Medium Grid 3 Accent 1"/>
+    <w:lsdException w:name="Dark List Accent 1"/>
+    <w:lsdException w:name="Colorful Shading Accent 1"/>
+    <w:lsdException w:name="Colorful List Accent 1"/>
+    <w:lsdException w:name="Colorful Grid Accent 1"/>
+    <w:lsdException w:name="Light Shading Accent 2"/>
+    <w:lsdException w:name="Light List Accent 2"/>
+    <w:lsdException w:name="Light Grid Accent 2"/>
+    <w:lsdException w:name="Medium Shading 1 Accent 2"/>
+    <w:lsdException w:name="Medium Shading 2 Accent 2"/>
+    <w:lsdException w:name="Medium List 1 Accent 2"/>
+    <w:lsdException w:name="Medium List 2 Accent 2"/>
+    <w:lsdException w:name="Medium Grid 1 Accent 2"/>
+    <w:lsdException w:name="Medium Grid 2 Accent 2"/>
+    <w:lsdException w:name="Medium Grid 3 Accent 2"/>
+    <w:lsdException w:name="Dark List Accent 2"/>
+    <w:lsdException w:name="Colorful Shading Accent 2"/>
+    <w:lsdException w:name="Colorful List Accent 2"/>
+    <w:lsdException w:name="Colorful Grid Accent 2"/>
+    <w:lsdException w:name="Light Shading Accent 3"/>
+    <w:lsdException w:name="Light List Accent 3"/>
+    <w:lsdException w:name="Light Grid Accent 3"/>
+    <w:lsdException w:name="Medium Shading 1 Accent 3"/>
+    <w:lsdException w:name="Medium Shading 2 Accent 3"/>
+    <w:lsdException w:name="Medium List 1 Accent 3"/>
+    <w:lsdException w:name="Medium List 2 Accent 3"/>
+    <w:lsdException w:name="Medium Grid 1 Accent 3"/>
+    <w:lsdException w:name="Medium Grid 2 Accent 3"/>
+    <w:lsdException w:name="Medium Grid 3 Accent 3"/>
+    <w:lsdException w:name="Dark List Accent 3"/>
+    <w:lsdException w:name="Colorful Shading Accent 3"/>
+    <w:lsdException w:name="Colorful List Accent 3"/>
+    <w:lsdException w:name="Colorful Grid Accent 3"/>
+    <w:lsdException w:name="Light Shading Accent 4"/>
+    <w:lsdException w:name="Light List Accent 4"/>
+    <w:lsdException w:name="Light Grid Accent 4"/>
+    <w:lsdException w:name="Medium Shading 1 Accent 4"/>
+    <w:lsdException w:name="Medium Shading 2 Accent 4"/>
+    <w:lsdException w:name="Medium List 1 Accent 4"/>
+    <w:lsdException w:name="Medium List 2 Accent 4"/>
+    <w:lsdException w:name="Medium Grid 1 Accent 4"/>
+    <w:lsdException w:name="Medium Grid 2 Accent 4"/>
+    <w:lsdException w:name="Medium Grid 3 Accent 4"/>
+    <w:lsdException w:name="Dark List Accent 4"/>
+    <w:lsdException w:name="Colorful Shading Accent 4"/>
+    <w:lsdException w:name="Colorful List Accent 4"/>
+    <w:lsdException w:name="Colorful Grid Accent 4"/>
+    <w:lsdException w:name="Light Shading Accent 5"/>
+    <w:lsdException w:name="Light List Accent 5"/>
+    <w:lsdException w:name="Light Grid Accent 5"/>
+    <w:lsdException w:name="Medium Shading 1 Accent 5"/>
+    <w:lsdException w:name="Medium Shading 2 Accent 5"/>
+    <w:lsdException w:name="Medium List 1 Accent 5"/>
+    <w:lsdException w:name="Medium List 2 Accent 5"/>
+    <w:lsdException w:name="Medium Grid 1 Accent 5"/>
+    <w:lsdException w:name="Medium Grid 2 Accent 5"/>
+    <w:lsdException w:name="Medium Grid 3 Accent 5"/>
+    <w:lsdException w:name="Dark List Accent 5"/>
+    <w:lsdException w:name="Colorful Shading Accent 5"/>
+    <w:lsdException w:name="Colorful List Accent 5"/>
+    <w:lsdException w:name="Colorful Grid Accent 5"/>
+    <w:lsdException w:name="Light Shading Accent 6"/>
+    <w:lsdException w:name="Light List Accent 6"/>
+    <w:lsdException w:name="Light Grid Accent 6"/>
+    <w:lsdException w:name="Medium Shading 1 Accent 6"/>
+    <w:lsdException w:name="Medium Shading 2 Accent 6"/>
     <w:lsdException w:name="Medium List 1 Accent 6" w:qFormat="1"/>
     <w:lsdException w:name="Medium List 2 Accent 6" w:qFormat="1"/>
     <w:lsdException w:name="Medium Grid 1 Accent 6" w:qFormat="1"/>
     <w:lsdException w:name="Medium Grid 2 Accent 6" w:qFormat="1"/>
     <w:lsdException w:name="Medium Grid 3 Accent 6" w:qFormat="1"/>
-    <w:lsdException w:name="Colorful Shading Accent 6" w:semiHidden="1" w:unhideWhenUsed="1" w:qFormat="1"/>
+    <w:lsdException w:name="Dark List Accent 6"/>
+    <w:lsdException w:name="Colorful Shading Accent 6" w:qFormat="1"/>
     <w:lsdException w:name="Colorful List Accent 6" w:uiPriority="72"/>
     <w:lsdException w:name="Colorful Grid Accent 6" w:uiPriority="73"/>
     <w:lsdException w:name="Subtle Emphasis" w:uiPriority="19" w:qFormat="1"/>
@@ -7754,6 +8023,101 @@
     <w:lsdException w:name="Book Title" w:uiPriority="33" w:qFormat="1"/>
     <w:lsdException w:name="Bibliography" w:semiHidden="1" w:uiPriority="37" w:unhideWhenUsed="1"/>
     <w:lsdException w:name="TOC Heading" w:semiHidden="1" w:uiPriority="39" w:unhideWhenUsed="1" w:qFormat="1"/>
+    <w:lsdException w:name="Grid Table 4" w:uiPriority="49"/>
+    <w:lsdException w:name="Grid Table 5 Dark" w:uiPriority="50"/>
+    <w:lsdException w:name="Grid Table 6 Colorful" w:uiPriority="51"/>
+    <w:lsdException w:name="Grid Table 7 Colorful" w:uiPriority="52"/>
+    <w:lsdException w:name="Grid Table 1 Light Accent 1" w:uiPriority="46"/>
+    <w:lsdException w:name="Grid Table 2 Accent 1" w:uiPriority="47"/>
+    <w:lsdException w:name="Grid Table 3 Accent 1" w:uiPriority="48"/>
+    <w:lsdException w:name="Grid Table 4 Accent 1" w:uiPriority="49"/>
+    <w:lsdException w:name="Grid Table 5 Dark Accent 1" w:uiPriority="50"/>
+    <w:lsdException w:name="Grid Table 6 Colorful Accent 1" w:uiPriority="51"/>
+    <w:lsdException w:name="Grid Table 7 Colorful Accent 1" w:uiPriority="52"/>
+    <w:lsdException w:name="Grid Table 1 Light Accent 2" w:uiPriority="46"/>
+    <w:lsdException w:name="Grid Table 2 Accent 2" w:uiPriority="47"/>
+    <w:lsdException w:name="Grid Table 3 Accent 2" w:uiPriority="48"/>
+    <w:lsdException w:name="Grid Table 4 Accent 2" w:uiPriority="49"/>
+    <w:lsdException w:name="Grid Table 5 Dark Accent 2" w:uiPriority="50"/>
+    <w:lsdException w:name="Grid Table 6 Colorful Accent 2" w:uiPriority="51"/>
+    <w:lsdException w:name="Grid Table 7 Colorful Accent 2" w:uiPriority="52"/>
+    <w:lsdException w:name="Grid Table 1 Light Accent 3" w:uiPriority="46"/>
+    <w:lsdException w:name="Grid Table 2 Accent 3" w:uiPriority="47"/>
+    <w:lsdException w:name="Grid Table 3 Accent 3" w:uiPriority="48"/>
+    <w:lsdException w:name="Grid Table 4 Accent 3" w:uiPriority="49"/>
+    <w:lsdException w:name="Grid Table 5 Dark Accent 3" w:uiPriority="50"/>
+    <w:lsdException w:name="Grid Table 6 Colorful Accent 3" w:uiPriority="51"/>
+    <w:lsdException w:name="Grid Table 7 Colorful Accent 3" w:uiPriority="52"/>
+    <w:lsdException w:name="Grid Table 1 Light Accent 4" w:uiPriority="46"/>
+    <w:lsdException w:name="Grid Table 2 Accent 4" w:uiPriority="47"/>
+    <w:lsdException w:name="Grid Table 3 Accent 4" w:uiPriority="48"/>
+    <w:lsdException w:name="Grid Table 4 Accent 4" w:uiPriority="49"/>
+    <w:lsdException w:name="Grid Table 5 Dark Accent 4" w:uiPriority="50"/>
+    <w:lsdException w:name="Grid Table 6 Colorful Accent 4" w:uiPriority="51"/>
+    <w:lsdException w:name="Grid Table 7 Colorful Accent 4" w:uiPriority="52"/>
+    <w:lsdException w:name="Grid Table 1 Light Accent 5" w:uiPriority="46"/>
+    <w:lsdException w:name="Grid Table 2 Accent 5" w:uiPriority="47"/>
+    <w:lsdException w:name="Grid Table 3 Accent 5" w:uiPriority="48"/>
+    <w:lsdException w:name="Grid Table 4 Accent 5" w:uiPriority="49"/>
+    <w:lsdException w:name="Grid Table 5 Dark Accent 5" w:uiPriority="50"/>
+    <w:lsdException w:name="Grid Table 6 Colorful Accent 5" w:uiPriority="51"/>
+    <w:lsdException w:name="Grid Table 7 Colorful Accent 5" w:uiPriority="52"/>
+    <w:lsdException w:name="Grid Table 1 Light Accent 6" w:uiPriority="46"/>
+    <w:lsdException w:name="Grid Table 2 Accent 6" w:uiPriority="47"/>
+    <w:lsdException w:name="Grid Table 3 Accent 6" w:uiPriority="48"/>
+    <w:lsdException w:name="Grid Table 4 Accent 6" w:uiPriority="49"/>
+    <w:lsdException w:name="Grid Table 5 Dark Accent 6" w:uiPriority="50"/>
+    <w:lsdException w:name="Grid Table 6 Colorful Accent 6" w:uiPriority="51"/>
+    <w:lsdException w:name="Grid Table 7 Colorful Accent 6" w:uiPriority="52"/>
+    <w:lsdException w:name="List Table 1 Light" w:uiPriority="46"/>
+    <w:lsdException w:name="List Table 2" w:uiPriority="47"/>
+    <w:lsdException w:name="List Table 3" w:uiPriority="48"/>
+    <w:lsdException w:name="List Table 4" w:uiPriority="49"/>
+    <w:lsdException w:name="List Table 5 Dark" w:uiPriority="50"/>
+    <w:lsdException w:name="List Table 6 Colorful" w:uiPriority="51"/>
+    <w:lsdException w:name="List Table 7 Colorful" w:uiPriority="52"/>
+    <w:lsdException w:name="List Table 1 Light Accent 1" w:uiPriority="46"/>
+    <w:lsdException w:name="List Table 2 Accent 1" w:uiPriority="47"/>
+    <w:lsdException w:name="List Table 3 Accent 1" w:uiPriority="48"/>
+    <w:lsdException w:name="List Table 4 Accent 1" w:uiPriority="49"/>
+    <w:lsdException w:name="List Table 5 Dark Accent 1" w:uiPriority="50"/>
+    <w:lsdException w:name="List Table 6 Colorful Accent 1" w:uiPriority="51"/>
+    <w:lsdException w:name="List Table 7 Colorful Accent 1" w:uiPriority="52"/>
+    <w:lsdException w:name="List Table 1 Light Accent 2" w:uiPriority="46"/>
+    <w:lsdException w:name="List Table 2 Accent 2" w:uiPriority="47"/>
+    <w:lsdException w:name="List Table 3 Accent 2" w:uiPriority="48"/>
+    <w:lsdException w:name="List Table 4 Accent 2" w:uiPriority="49"/>
+    <w:lsdException w:name="List Table 5 Dark Accent 2" w:uiPriority="50"/>
+    <w:lsdException w:name="List Table 6 Colorful Accent 2" w:uiPriority="51"/>
+    <w:lsdException w:name="List Table 7 Colorful Accent 2" w:uiPriority="52"/>
+    <w:lsdException w:name="List Table 1 Light Accent 3" w:uiPriority="46"/>
+    <w:lsdException w:name="List Table 2 Accent 3" w:uiPriority="47"/>
+    <w:lsdException w:name="List Table 3 Accent 3" w:uiPriority="48"/>
+    <w:lsdException w:name="List Table 4 Accent 3" w:uiPriority="49"/>
+    <w:lsdException w:name="List Table 5 Dark Accent 3" w:uiPriority="50"/>
+    <w:lsdException w:name="List Table 6 Colorful Accent 3" w:uiPriority="51"/>
+    <w:lsdException w:name="List Table 7 Colorful Accent 3" w:uiPriority="52"/>
+    <w:lsdException w:name="List Table 1 Light Accent 4" w:uiPriority="46"/>
+    <w:lsdException w:name="List Table 2 Accent 4" w:uiPriority="47"/>
+    <w:lsdException w:name="List Table 3 Accent 4" w:uiPriority="48"/>
+    <w:lsdException w:name="List Table 4 Accent 4" w:uiPriority="49"/>
+    <w:lsdException w:name="List Table 5 Dark Accent 4" w:uiPriority="50"/>
+    <w:lsdException w:name="List Table 6 Colorful Accent 4" w:uiPriority="51"/>
+    <w:lsdException w:name="List Table 7 Colorful Accent 4" w:uiPriority="52"/>
+    <w:lsdException w:name="List Table 1 Light Accent 5" w:uiPriority="46"/>
+    <w:lsdException w:name="List Table 2 Accent 5" w:uiPriority="47"/>
+    <w:lsdException w:name="List Table 3 Accent 5" w:uiPriority="48"/>
+    <w:lsdException w:name="List Table 4 Accent 5" w:uiPriority="49"/>
+    <w:lsdException w:name="List Table 5 Dark Accent 5" w:uiPriority="50"/>
+    <w:lsdException w:name="List Table 6 Colorful Accent 5" w:uiPriority="51"/>
+    <w:lsdException w:name="List Table 7 Colorful Accent 5" w:uiPriority="52"/>
+    <w:lsdException w:name="List Table 1 Light Accent 6" w:uiPriority="46"/>
+    <w:lsdException w:name="List Table 2 Accent 6" w:uiPriority="47"/>
+    <w:lsdException w:name="List Table 3 Accent 6" w:uiPriority="48"/>
+    <w:lsdException w:name="List Table 4 Accent 6" w:uiPriority="49"/>
+    <w:lsdException w:name="List Table 5 Dark Accent 6" w:uiPriority="50"/>
+    <w:lsdException w:name="List Table 6 Colorful Accent 6" w:uiPriority="51"/>
+    <w:lsdException w:name="List Table 7 Colorful Accent 6" w:uiPriority="52"/>
   </w:latentStyles>
   <w:style w:type="paragraph" w:default="1" w:styleId="Normal">
     <w:name w:val="Normal"/>
@@ -8285,593 +8649,22 @@
       <w:lang w:eastAsia="en-US"/>
     </w:rPr>
   </w:style>
-</w:styles>
-</file>
-
-<file path=word/stylesWithEffects.xml><?xml version="1.0" encoding="utf-8"?>
-<w:styles xmlns:wpc="http://schemas.microsoft.com/office/word/2010/wordprocessingCanvas" xmlns:mo="http://schemas.microsoft.com/office/mac/office/2008/main" xmlns:mc="http://schemas.openxmlformats.org/markup-compatibility/2006" xmlns:mv="urn:schemas-microsoft-com:mac:vml" xmlns:o="urn:schemas-microsoft-com:office:office" xmlns:r="http://schemas.openxmlformats.org/officeDocument/2006/relationships" xmlns:m="http://schemas.openxmlformats.org/officeDocument/2006/math" xmlns:v="urn:schemas-microsoft-com:vml" xmlns:wp14="http://schemas.microsoft.com/office/word/2010/wordprocessingDrawing" xmlns:wp="http://schemas.openxmlformats.org/drawingml/2006/wordprocessingDrawing" xmlns:w10="urn:schemas-microsoft-com:office:word" xmlns:w="http://schemas.openxmlformats.org/wordprocessingml/2006/main" xmlns:w14="http://schemas.microsoft.com/office/word/2010/wordml" xmlns:wpg="http://schemas.microsoft.com/office/word/2010/wordprocessingGroup" xmlns:wpi="http://schemas.microsoft.com/office/word/2010/wordprocessingInk" xmlns:wne="http://schemas.microsoft.com/office/word/2006/wordml" xmlns:wps="http://schemas.microsoft.com/office/word/2010/wordprocessingShape" mc:Ignorable="w14 wp14">
-  <w:docDefaults>
-    <w:rPrDefault>
-      <w:rPr>
-        <w:rFonts w:ascii="Times New Roman" w:eastAsia="Times New Roman" w:hAnsi="Times New Roman" w:cs="Times New Roman"/>
-        <w:lang w:val="en-US" w:eastAsia="en-US" w:bidi="ar-SA"/>
-      </w:rPr>
-    </w:rPrDefault>
-    <w:pPrDefault/>
-  </w:docDefaults>
-  <w:latentStyles w:defLockedState="0" w:defUIPriority="0" w:defSemiHidden="0" w:defUnhideWhenUsed="0" w:defQFormat="0" w:count="276">
-    <w:lsdException w:name="Normal" w:qFormat="1"/>
-    <w:lsdException w:name="heading 1" w:qFormat="1"/>
-    <w:lsdException w:name="heading 2" w:qFormat="1"/>
-    <w:lsdException w:name="heading 3" w:qFormat="1"/>
-    <w:lsdException w:name="heading 4" w:qFormat="1"/>
-    <w:lsdException w:name="heading 5" w:qFormat="1"/>
-    <w:lsdException w:name="heading 6" w:qFormat="1"/>
-    <w:lsdException w:name="heading 7" w:qFormat="1"/>
-    <w:lsdException w:name="heading 8" w:qFormat="1"/>
-    <w:lsdException w:name="heading 9" w:qFormat="1"/>
-    <w:lsdException w:name="toc 1" w:uiPriority="39"/>
-    <w:lsdException w:name="toc 2" w:uiPriority="39"/>
-    <w:lsdException w:name="toc 3" w:uiPriority="39"/>
-    <w:lsdException w:name="toc 4" w:uiPriority="39"/>
-    <w:lsdException w:name="toc 5" w:uiPriority="39"/>
-    <w:lsdException w:name="toc 6" w:uiPriority="39"/>
-    <w:lsdException w:name="toc 7" w:uiPriority="39"/>
-    <w:lsdException w:name="toc 8" w:uiPriority="39"/>
-    <w:lsdException w:name="toc 9" w:uiPriority="39"/>
-    <w:lsdException w:name="caption" w:semiHidden="1" w:unhideWhenUsed="1" w:qFormat="1"/>
-    <w:lsdException w:name="Title" w:qFormat="1"/>
-    <w:lsdException w:name="Subtitle" w:qFormat="1"/>
-    <w:lsdException w:name="Strong" w:qFormat="1"/>
-    <w:lsdException w:name="Emphasis" w:qFormat="1"/>
-    <w:lsdException w:name="Note Level 2" w:qFormat="1"/>
-    <w:lsdException w:name="Colorful List" w:qFormat="1"/>
-    <w:lsdException w:name="Colorful Grid" w:qFormat="1"/>
-    <w:lsdException w:name="Light Shading Accent 1" w:qFormat="1"/>
-    <w:lsdException w:name="Medium List 1 Accent 6" w:qFormat="1"/>
-    <w:lsdException w:name="Medium List 2 Accent 6" w:qFormat="1"/>
-    <w:lsdException w:name="Medium Grid 1 Accent 6" w:qFormat="1"/>
-    <w:lsdException w:name="Medium Grid 2 Accent 6" w:qFormat="1"/>
-    <w:lsdException w:name="Medium Grid 3 Accent 6" w:qFormat="1"/>
-    <w:lsdException w:name="Colorful Shading Accent 6" w:semiHidden="1" w:unhideWhenUsed="1" w:qFormat="1"/>
-    <w:lsdException w:name="Colorful List Accent 6" w:uiPriority="72"/>
-    <w:lsdException w:name="Colorful Grid Accent 6" w:uiPriority="73"/>
-    <w:lsdException w:name="Subtle Emphasis" w:uiPriority="19" w:qFormat="1"/>
-    <w:lsdException w:name="Intense Emphasis" w:uiPriority="21" w:qFormat="1"/>
-    <w:lsdException w:name="Subtle Reference" w:uiPriority="31" w:qFormat="1"/>
-    <w:lsdException w:name="Intense Reference" w:uiPriority="32" w:qFormat="1"/>
-    <w:lsdException w:name="Book Title" w:uiPriority="33" w:qFormat="1"/>
-    <w:lsdException w:name="Bibliography" w:semiHidden="1" w:uiPriority="37" w:unhideWhenUsed="1"/>
-    <w:lsdException w:name="TOC Heading" w:semiHidden="1" w:uiPriority="39" w:unhideWhenUsed="1" w:qFormat="1"/>
-  </w:latentStyles>
-  <w:style w:type="paragraph" w:default="1" w:styleId="Normal">
-    <w:name w:val="Normal"/>
-    <w:qFormat/>
-    <w:rsid w:val="004C7FF9"/>
-    <w:pPr>
-      <w:jc w:val="both"/>
-    </w:pPr>
-    <w:rPr>
-      <w:rFonts w:ascii="Cambria" w:hAnsi="Cambria"/>
-      <w:sz w:val="22"/>
-      <w:lang w:eastAsia="fr-FR"/>
-    </w:rPr>
-  </w:style>
-  <w:style w:type="paragraph" w:styleId="Heading1">
-    <w:name w:val="heading 1"/>
+  <w:style w:type="paragraph" w:styleId="Caption">
+    <w:name w:val="caption"/>
     <w:basedOn w:val="Normal"/>
     <w:next w:val="Normal"/>
+    <w:unhideWhenUsed/>
     <w:qFormat/>
-    <w:rsid w:val="00032684"/>
+    <w:rsid w:val="00077D6B"/>
     <w:pPr>
-      <w:keepNext/>
-      <w:numPr>
-        <w:numId w:val="1"/>
-      </w:numPr>
-      <w:spacing w:before="240" w:after="60"/>
-      <w:outlineLvl w:val="0"/>
-    </w:pPr>
-    <w:rPr>
-      <w:rFonts w:cs="Arial"/>
-      <w:b/>
-      <w:bCs/>
-      <w:kern w:val="32"/>
-      <w:sz w:val="24"/>
-      <w:szCs w:val="32"/>
-    </w:rPr>
-  </w:style>
-  <w:style w:type="paragraph" w:styleId="Heading2">
-    <w:name w:val="heading 2"/>
-    <w:basedOn w:val="Normal"/>
-    <w:next w:val="Normal"/>
-    <w:link w:val="Heading2Char"/>
-    <w:qFormat/>
-    <w:rsid w:val="00032684"/>
-    <w:pPr>
-      <w:keepNext/>
-      <w:numPr>
-        <w:ilvl w:val="1"/>
-        <w:numId w:val="1"/>
-      </w:numPr>
-      <w:spacing w:before="240" w:after="60"/>
-      <w:outlineLvl w:val="1"/>
-    </w:pPr>
-    <w:rPr>
-      <w:rFonts w:cs="Arial"/>
-      <w:b/>
-      <w:bCs/>
-      <w:i/>
-      <w:iCs/>
-      <w:szCs w:val="28"/>
-    </w:rPr>
-  </w:style>
-  <w:style w:type="paragraph" w:styleId="Heading3">
-    <w:name w:val="heading 3"/>
-    <w:basedOn w:val="Normal"/>
-    <w:next w:val="Normal"/>
-    <w:link w:val="Heading3Char"/>
-    <w:qFormat/>
-    <w:rsid w:val="00032684"/>
-    <w:pPr>
-      <w:keepNext/>
-      <w:numPr>
-        <w:ilvl w:val="2"/>
-        <w:numId w:val="1"/>
-      </w:numPr>
-      <w:spacing w:before="240" w:after="60"/>
-      <w:outlineLvl w:val="2"/>
-    </w:pPr>
-    <w:rPr>
-      <w:rFonts w:cs="Arial"/>
-      <w:b/>
-      <w:bCs/>
-      <w:szCs w:val="26"/>
-    </w:rPr>
-  </w:style>
-  <w:style w:type="paragraph" w:styleId="Heading4">
-    <w:name w:val="heading 4"/>
-    <w:basedOn w:val="Normal"/>
-    <w:next w:val="Normal"/>
-    <w:qFormat/>
-    <w:rsid w:val="00032684"/>
-    <w:pPr>
-      <w:keepNext/>
-      <w:numPr>
-        <w:ilvl w:val="3"/>
-        <w:numId w:val="1"/>
-      </w:numPr>
-      <w:spacing w:before="240" w:after="60"/>
-      <w:outlineLvl w:val="3"/>
-    </w:pPr>
-    <w:rPr>
-      <w:b/>
-      <w:bCs/>
-      <w:szCs w:val="28"/>
-    </w:rPr>
-  </w:style>
-  <w:style w:type="paragraph" w:styleId="Heading5">
-    <w:name w:val="heading 5"/>
-    <w:basedOn w:val="Normal"/>
-    <w:next w:val="Normal"/>
-    <w:qFormat/>
-    <w:rsid w:val="00032684"/>
-    <w:pPr>
-      <w:numPr>
-        <w:ilvl w:val="4"/>
-        <w:numId w:val="1"/>
-      </w:numPr>
-      <w:spacing w:before="240" w:after="60"/>
-      <w:outlineLvl w:val="4"/>
-    </w:pPr>
-    <w:rPr>
-      <w:b/>
-      <w:bCs/>
-      <w:i/>
-      <w:iCs/>
-      <w:szCs w:val="26"/>
-    </w:rPr>
-  </w:style>
-  <w:style w:type="paragraph" w:styleId="Heading6">
-    <w:name w:val="heading 6"/>
-    <w:basedOn w:val="Normal"/>
-    <w:next w:val="Normal"/>
-    <w:qFormat/>
-    <w:rsid w:val="00032684"/>
-    <w:pPr>
-      <w:numPr>
-        <w:ilvl w:val="5"/>
-        <w:numId w:val="1"/>
-      </w:numPr>
-      <w:spacing w:before="240" w:after="60"/>
-      <w:outlineLvl w:val="5"/>
-    </w:pPr>
-    <w:rPr>
-      <w:b/>
-      <w:bCs/>
-      <w:szCs w:val="22"/>
-    </w:rPr>
-  </w:style>
-  <w:style w:type="paragraph" w:styleId="Heading7">
-    <w:name w:val="heading 7"/>
-    <w:basedOn w:val="Normal"/>
-    <w:next w:val="Normal"/>
-    <w:qFormat/>
-    <w:rsid w:val="00032684"/>
-    <w:pPr>
-      <w:numPr>
-        <w:ilvl w:val="6"/>
-        <w:numId w:val="1"/>
-      </w:numPr>
-      <w:spacing w:before="240" w:after="60"/>
-      <w:outlineLvl w:val="6"/>
-    </w:pPr>
-    <w:rPr>
-      <w:sz w:val="24"/>
-      <w:szCs w:val="24"/>
-    </w:rPr>
-  </w:style>
-  <w:style w:type="paragraph" w:styleId="Heading8">
-    <w:name w:val="heading 8"/>
-    <w:basedOn w:val="Normal"/>
-    <w:next w:val="Normal"/>
-    <w:qFormat/>
-    <w:rsid w:val="00032684"/>
-    <w:pPr>
-      <w:numPr>
-        <w:ilvl w:val="7"/>
-        <w:numId w:val="1"/>
-      </w:numPr>
-      <w:spacing w:before="240" w:after="60"/>
-      <w:outlineLvl w:val="7"/>
+      <w:spacing w:after="200"/>
     </w:pPr>
     <w:rPr>
       <w:i/>
       <w:iCs/>
-      <w:sz w:val="24"/>
-      <w:szCs w:val="24"/>
-    </w:rPr>
-  </w:style>
-  <w:style w:type="paragraph" w:styleId="Heading9">
-    <w:name w:val="heading 9"/>
-    <w:basedOn w:val="Normal"/>
-    <w:next w:val="Normal"/>
-    <w:qFormat/>
-    <w:rsid w:val="00032684"/>
-    <w:pPr>
-      <w:numPr>
-        <w:ilvl w:val="8"/>
-        <w:numId w:val="1"/>
-      </w:numPr>
-      <w:spacing w:before="240" w:after="60"/>
-      <w:outlineLvl w:val="8"/>
-    </w:pPr>
-    <w:rPr>
-      <w:rFonts w:cs="Arial"/>
-      <w:szCs w:val="22"/>
-    </w:rPr>
-  </w:style>
-  <w:style w:type="character" w:default="1" w:styleId="DefaultParagraphFont">
-    <w:name w:val="Default Paragraph Font"/>
-    <w:uiPriority w:val="1"/>
-    <w:semiHidden/>
-    <w:unhideWhenUsed/>
-  </w:style>
-  <w:style w:type="table" w:default="1" w:styleId="TableNormal">
-    <w:name w:val="Normal Table"/>
-    <w:uiPriority w:val="99"/>
-    <w:semiHidden/>
-    <w:unhideWhenUsed/>
-    <w:tblPr>
-      <w:tblInd w:w="0" w:type="dxa"/>
-      <w:tblCellMar>
-        <w:top w:w="0" w:type="dxa"/>
-        <w:left w:w="108" w:type="dxa"/>
-        <w:bottom w:w="0" w:type="dxa"/>
-        <w:right w:w="108" w:type="dxa"/>
-      </w:tblCellMar>
-    </w:tblPr>
-  </w:style>
-  <w:style w:type="numbering" w:default="1" w:styleId="NoList">
-    <w:name w:val="No List"/>
-    <w:uiPriority w:val="99"/>
-    <w:semiHidden/>
-    <w:unhideWhenUsed/>
-  </w:style>
-  <w:style w:type="character" w:customStyle="1" w:styleId="Heading2Char">
-    <w:name w:val="Heading 2 Char"/>
-    <w:link w:val="Heading2"/>
-    <w:rsid w:val="00032684"/>
-    <w:rPr>
-      <w:rFonts w:ascii="Cambria" w:hAnsi="Cambria" w:cs="Arial"/>
-      <w:b/>
-      <w:bCs/>
-      <w:i/>
-      <w:iCs/>
-      <w:sz w:val="22"/>
-      <w:szCs w:val="28"/>
-      <w:lang w:eastAsia="fr-FR"/>
-    </w:rPr>
-  </w:style>
-  <w:style w:type="character" w:customStyle="1" w:styleId="Heading3Char">
-    <w:name w:val="Heading 3 Char"/>
-    <w:link w:val="Heading3"/>
-    <w:rsid w:val="00032684"/>
-    <w:rPr>
-      <w:rFonts w:ascii="Cambria" w:hAnsi="Cambria" w:cs="Arial"/>
-      <w:b/>
-      <w:bCs/>
-      <w:sz w:val="22"/>
-      <w:szCs w:val="26"/>
-      <w:lang w:eastAsia="fr-FR"/>
-    </w:rPr>
-  </w:style>
-  <w:style w:type="paragraph" w:styleId="TOC1">
-    <w:name w:val="toc 1"/>
-    <w:basedOn w:val="Normal"/>
-    <w:next w:val="Normal"/>
-    <w:autoRedefine/>
-    <w:uiPriority w:val="39"/>
-    <w:rsid w:val="00A63060"/>
-    <w:pPr>
-      <w:tabs>
-        <w:tab w:val="left" w:pos="440"/>
-        <w:tab w:val="right" w:pos="9054"/>
-      </w:tabs>
-      <w:jc w:val="left"/>
-    </w:pPr>
-    <w:rPr>
-      <w:b/>
-      <w:bCs/>
-      <w:sz w:val="24"/>
-    </w:rPr>
-  </w:style>
-  <w:style w:type="paragraph" w:styleId="TOC2">
-    <w:name w:val="toc 2"/>
-    <w:basedOn w:val="Normal"/>
-    <w:next w:val="Normal"/>
-    <w:autoRedefine/>
-    <w:uiPriority w:val="39"/>
-    <w:rsid w:val="00F50CEB"/>
-    <w:pPr>
-      <w:ind w:left="220"/>
-      <w:jc w:val="left"/>
-    </w:pPr>
-    <w:rPr>
-      <w:b/>
-      <w:i/>
-      <w:iCs/>
-      <w:sz w:val="20"/>
-    </w:rPr>
-  </w:style>
-  <w:style w:type="paragraph" w:styleId="TOC3">
-    <w:name w:val="toc 3"/>
-    <w:basedOn w:val="Normal"/>
-    <w:next w:val="Normal"/>
-    <w:autoRedefine/>
-    <w:uiPriority w:val="39"/>
-    <w:rsid w:val="00BD0BF5"/>
-    <w:pPr>
-      <w:ind w:left="440"/>
-      <w:jc w:val="left"/>
-    </w:pPr>
-    <w:rPr>
-      <w:sz w:val="20"/>
-    </w:rPr>
-  </w:style>
-  <w:style w:type="paragraph" w:styleId="TOC4">
-    <w:name w:val="toc 4"/>
-    <w:basedOn w:val="Normal"/>
-    <w:next w:val="Normal"/>
-    <w:autoRedefine/>
-    <w:uiPriority w:val="39"/>
-    <w:semiHidden/>
-    <w:rsid w:val="00BD0BF5"/>
-    <w:pPr>
-      <w:ind w:left="660"/>
-      <w:jc w:val="left"/>
-    </w:pPr>
-    <w:rPr>
-      <w:sz w:val="20"/>
-    </w:rPr>
-  </w:style>
-  <w:style w:type="paragraph" w:styleId="TOC5">
-    <w:name w:val="toc 5"/>
-    <w:basedOn w:val="Normal"/>
-    <w:next w:val="Normal"/>
-    <w:autoRedefine/>
-    <w:uiPriority w:val="39"/>
-    <w:semiHidden/>
-    <w:rsid w:val="00BD0BF5"/>
-    <w:pPr>
-      <w:ind w:left="880"/>
-      <w:jc w:val="left"/>
-    </w:pPr>
-    <w:rPr>
-      <w:sz w:val="20"/>
-    </w:rPr>
-  </w:style>
-  <w:style w:type="paragraph" w:styleId="TOC6">
-    <w:name w:val="toc 6"/>
-    <w:basedOn w:val="Normal"/>
-    <w:next w:val="Normal"/>
-    <w:autoRedefine/>
-    <w:uiPriority w:val="39"/>
-    <w:semiHidden/>
-    <w:rsid w:val="00BD0BF5"/>
-    <w:pPr>
-      <w:ind w:left="1100"/>
-      <w:jc w:val="left"/>
-    </w:pPr>
-    <w:rPr>
-      <w:sz w:val="20"/>
-    </w:rPr>
-  </w:style>
-  <w:style w:type="paragraph" w:styleId="TOC7">
-    <w:name w:val="toc 7"/>
-    <w:basedOn w:val="Normal"/>
-    <w:next w:val="Normal"/>
-    <w:autoRedefine/>
-    <w:uiPriority w:val="39"/>
-    <w:semiHidden/>
-    <w:rsid w:val="00BD0BF5"/>
-    <w:pPr>
-      <w:ind w:left="1320"/>
-      <w:jc w:val="left"/>
-    </w:pPr>
-    <w:rPr>
-      <w:sz w:val="20"/>
-    </w:rPr>
-  </w:style>
-  <w:style w:type="paragraph" w:styleId="TOC8">
-    <w:name w:val="toc 8"/>
-    <w:basedOn w:val="Normal"/>
-    <w:next w:val="Normal"/>
-    <w:autoRedefine/>
-    <w:uiPriority w:val="39"/>
-    <w:semiHidden/>
-    <w:rsid w:val="00BD0BF5"/>
-    <w:pPr>
-      <w:ind w:left="1540"/>
-      <w:jc w:val="left"/>
-    </w:pPr>
-    <w:rPr>
-      <w:sz w:val="20"/>
-    </w:rPr>
-  </w:style>
-  <w:style w:type="paragraph" w:styleId="TOC9">
-    <w:name w:val="toc 9"/>
-    <w:basedOn w:val="Normal"/>
-    <w:next w:val="Normal"/>
-    <w:autoRedefine/>
-    <w:uiPriority w:val="39"/>
-    <w:semiHidden/>
-    <w:rsid w:val="00BD0BF5"/>
-    <w:pPr>
-      <w:ind w:left="1760"/>
-      <w:jc w:val="left"/>
-    </w:pPr>
-    <w:rPr>
-      <w:sz w:val="20"/>
-    </w:rPr>
-  </w:style>
-  <w:style w:type="paragraph" w:styleId="IndexHeading">
-    <w:name w:val="index heading"/>
-    <w:basedOn w:val="Normal"/>
-    <w:next w:val="Normal"/>
-    <w:rsid w:val="00F95586"/>
-    <w:pPr>
-      <w:jc w:val="left"/>
-    </w:pPr>
-    <w:rPr>
-      <w:rFonts w:eastAsia="Cambria"/>
-      <w:sz w:val="24"/>
-      <w:szCs w:val="24"/>
-      <w:lang w:eastAsia="en-US"/>
-    </w:rPr>
-  </w:style>
-  <w:style w:type="paragraph" w:styleId="Title">
-    <w:name w:val="Title"/>
-    <w:basedOn w:val="Normal"/>
-    <w:link w:val="TitleChar"/>
-    <w:qFormat/>
-    <w:rsid w:val="00F95586"/>
-    <w:pPr>
-      <w:spacing w:before="240" w:after="240"/>
-      <w:jc w:val="center"/>
-      <w:outlineLvl w:val="0"/>
-    </w:pPr>
-    <w:rPr>
-      <w:rFonts w:eastAsia="Cambria"/>
-      <w:b/>
-      <w:bCs/>
-      <w:caps/>
-      <w:kern w:val="28"/>
-      <w:sz w:val="28"/>
-      <w:szCs w:val="28"/>
-      <w:lang w:eastAsia="en-US"/>
-    </w:rPr>
-  </w:style>
-  <w:style w:type="character" w:customStyle="1" w:styleId="TitleChar">
-    <w:name w:val="Title Char"/>
-    <w:link w:val="Title"/>
-    <w:rsid w:val="00F95586"/>
-    <w:rPr>
-      <w:rFonts w:ascii="Cambria" w:eastAsia="Cambria" w:hAnsi="Cambria" w:cs="Times New Roman"/>
-      <w:b/>
-      <w:bCs/>
-      <w:caps/>
-      <w:kern w:val="28"/>
-      <w:sz w:val="28"/>
-      <w:szCs w:val="28"/>
-      <w:lang w:eastAsia="en-US"/>
-    </w:rPr>
-  </w:style>
-  <w:style w:type="character" w:styleId="Hyperlink">
-    <w:name w:val="Hyperlink"/>
-    <w:rsid w:val="00782F38"/>
-    <w:rPr>
-      <w:color w:val="0000FF"/>
-      <w:u w:val="single"/>
-    </w:rPr>
-  </w:style>
-  <w:style w:type="paragraph" w:styleId="Header">
-    <w:name w:val="header"/>
-    <w:basedOn w:val="Normal"/>
-    <w:link w:val="HeaderChar"/>
-    <w:rsid w:val="001E7D63"/>
-    <w:pPr>
-      <w:tabs>
-        <w:tab w:val="center" w:pos="4536"/>
-        <w:tab w:val="right" w:pos="9072"/>
-      </w:tabs>
-    </w:pPr>
-  </w:style>
-  <w:style w:type="character" w:customStyle="1" w:styleId="HeaderChar">
-    <w:name w:val="Header Char"/>
-    <w:link w:val="Header"/>
-    <w:rsid w:val="001E7D63"/>
-    <w:rPr>
-      <w:rFonts w:ascii="Cambria" w:hAnsi="Cambria"/>
-      <w:sz w:val="22"/>
-      <w:lang w:val="en-US" w:eastAsia="fr-FR"/>
-    </w:rPr>
-  </w:style>
-  <w:style w:type="paragraph" w:styleId="Footer">
-    <w:name w:val="footer"/>
-    <w:basedOn w:val="Normal"/>
-    <w:link w:val="FooterChar"/>
-    <w:rsid w:val="001E7D63"/>
-    <w:pPr>
-      <w:tabs>
-        <w:tab w:val="center" w:pos="4536"/>
-        <w:tab w:val="right" w:pos="9072"/>
-      </w:tabs>
-    </w:pPr>
-  </w:style>
-  <w:style w:type="character" w:customStyle="1" w:styleId="FooterChar">
-    <w:name w:val="Footer Char"/>
-    <w:link w:val="Footer"/>
-    <w:rsid w:val="001E7D63"/>
-    <w:rPr>
-      <w:rFonts w:ascii="Cambria" w:hAnsi="Cambria"/>
-      <w:sz w:val="22"/>
-      <w:lang w:val="en-US" w:eastAsia="fr-FR"/>
-    </w:rPr>
-  </w:style>
-  <w:style w:type="paragraph" w:customStyle="1" w:styleId="Tabletext">
-    <w:name w:val="Tabletext"/>
-    <w:basedOn w:val="Normal"/>
-    <w:rsid w:val="007816A7"/>
-    <w:pPr>
-      <w:keepLines/>
-      <w:widowControl w:val="0"/>
-      <w:spacing w:after="120" w:line="240" w:lineRule="atLeast"/>
-      <w:jc w:val="left"/>
-    </w:pPr>
-    <w:rPr>
-      <w:rFonts w:ascii="Times New Roman" w:hAnsi="Times New Roman"/>
-      <w:sz w:val="20"/>
-      <w:lang w:eastAsia="en-US"/>
+      <w:color w:val="1F497D" w:themeColor="text2"/>
+      <w:sz w:val="18"/>
+      <w:szCs w:val="18"/>
     </w:rPr>
   </w:style>
 </w:styles>
@@ -9202,7 +8995,7 @@
 </file>
 
 <file path=customXml/itemProps1.xml><?xml version="1.0" encoding="utf-8"?>
-<ds:datastoreItem xmlns:ds="http://schemas.openxmlformats.org/officeDocument/2006/customXml" ds:itemID="{BFAAC334-CB0C-E64C-BFA9-75202437E91D}">
+<ds:datastoreItem xmlns:ds="http://schemas.openxmlformats.org/officeDocument/2006/customXml" ds:itemID="{757034B6-3961-4755-97E9-12FAEC7202D6}">
   <ds:schemaRefs>
     <ds:schemaRef ds:uri="http://schemas.openxmlformats.org/officeDocument/2006/bibliography"/>
   </ds:schemaRefs>

</xml_diff>

<commit_message>
Make changes in the SDP
</commit_message>
<xml_diff>
--- a/Software Development Plan Template.docx
+++ b/Software Development Plan Template.docx
@@ -2810,9 +2810,7 @@
       <w:r>
         <w:t>Overview of process phases</w:t>
       </w:r>
-      <w:bookmarkStart w:id="26" w:name="_GoBack"/>
       <w:bookmarkEnd w:id="25"/>
-      <w:bookmarkEnd w:id="26"/>
     </w:p>
     <w:p>
       <w:r>
@@ -2962,11 +2960,11 @@
       <w:pPr>
         <w:pStyle w:val="Heading3"/>
       </w:pPr>
-      <w:bookmarkStart w:id="27" w:name="_Toc381623407"/>
+      <w:bookmarkStart w:id="26" w:name="_Toc381623407"/>
       <w:r>
         <w:t>Technical documentation</w:t>
       </w:r>
-      <w:bookmarkEnd w:id="27"/>
+      <w:bookmarkEnd w:id="26"/>
     </w:p>
     <w:p>
       <w:r>
@@ -3027,11 +3025,11 @@
       <w:pPr>
         <w:pStyle w:val="Heading3"/>
       </w:pPr>
-      <w:bookmarkStart w:id="28" w:name="_Toc381623408"/>
+      <w:bookmarkStart w:id="27" w:name="_Toc381623408"/>
       <w:r>
         <w:t>Deliverables:</w:t>
       </w:r>
-      <w:bookmarkEnd w:id="28"/>
+      <w:bookmarkEnd w:id="27"/>
     </w:p>
     <w:p>
       <w:r>
@@ -3078,21 +3076,21 @@
       <w:pPr>
         <w:pStyle w:val="Heading2"/>
       </w:pPr>
-      <w:bookmarkStart w:id="29" w:name="_Toc381623409"/>
+      <w:bookmarkStart w:id="28" w:name="_Toc381623409"/>
       <w:r>
         <w:t>Software development tools</w:t>
       </w:r>
+      <w:bookmarkEnd w:id="28"/>
+    </w:p>
+    <w:p>
+      <w:pPr>
+        <w:pStyle w:val="Heading3"/>
+      </w:pPr>
+      <w:bookmarkStart w:id="29" w:name="_Toc381623410"/>
+      <w:r>
+        <w:t>Workstation</w:t>
+      </w:r>
       <w:bookmarkEnd w:id="29"/>
-    </w:p>
-    <w:p>
-      <w:pPr>
-        <w:pStyle w:val="Heading3"/>
-      </w:pPr>
-      <w:bookmarkStart w:id="30" w:name="_Toc381623410"/>
-      <w:r>
-        <w:t>Workstation</w:t>
-      </w:r>
-      <w:bookmarkEnd w:id="30"/>
     </w:p>
     <w:p>
       <w:r>
@@ -3147,11 +3145,11 @@
       <w:pPr>
         <w:pStyle w:val="Heading3"/>
       </w:pPr>
-      <w:bookmarkStart w:id="31" w:name="_Toc381623411"/>
+      <w:bookmarkStart w:id="30" w:name="_Toc381623411"/>
       <w:r>
         <w:t>Requirements management and documentation</w:t>
       </w:r>
-      <w:bookmarkEnd w:id="31"/>
+      <w:bookmarkEnd w:id="30"/>
     </w:p>
     <w:p>
       <w:r>
@@ -3230,11 +3228,11 @@
       <w:pPr>
         <w:pStyle w:val="Heading3"/>
       </w:pPr>
-      <w:bookmarkStart w:id="32" w:name="_Toc381623412"/>
+      <w:bookmarkStart w:id="31" w:name="_Toc381623412"/>
       <w:r>
         <w:t>Software Desig</w:t>
       </w:r>
-      <w:bookmarkEnd w:id="32"/>
+      <w:bookmarkEnd w:id="31"/>
       <w:r>
         <w:t>n</w:t>
       </w:r>
@@ -3330,11 +3328,11 @@
       <w:pPr>
         <w:pStyle w:val="Heading3"/>
       </w:pPr>
-      <w:bookmarkStart w:id="33" w:name="_Toc381623413"/>
+      <w:bookmarkStart w:id="32" w:name="_Toc381623413"/>
       <w:r>
         <w:t>Coding and automated tests</w:t>
       </w:r>
-      <w:bookmarkEnd w:id="33"/>
+      <w:bookmarkEnd w:id="32"/>
     </w:p>
     <w:p>
       <w:r>
@@ -3429,11 +3427,11 @@
       <w:pPr>
         <w:pStyle w:val="Heading3"/>
       </w:pPr>
-      <w:bookmarkStart w:id="34" w:name="_Toc381623414"/>
+      <w:bookmarkStart w:id="33" w:name="_Toc381623414"/>
       <w:r>
         <w:t>Configuration management</w:t>
       </w:r>
-      <w:bookmarkEnd w:id="34"/>
+      <w:bookmarkEnd w:id="33"/>
     </w:p>
     <w:p>
       <w:r>
@@ -3535,68 +3533,68 @@
       <w:pPr>
         <w:pStyle w:val="Heading2"/>
       </w:pPr>
-      <w:bookmarkStart w:id="35" w:name="_Toc381623415"/>
+      <w:bookmarkStart w:id="34" w:name="_Toc381623415"/>
       <w:r>
         <w:t>Software development rules and standards</w:t>
       </w:r>
+      <w:bookmarkEnd w:id="34"/>
+    </w:p>
+    <w:p>
+      <w:r>
+        <w:rPr>
+          <w:highlight w:val="lightGray"/>
+        </w:rPr>
+        <w:t xml:space="preserve">Describe here the standards and rules used for software development, like </w:t>
+      </w:r>
+      <w:proofErr w:type="spellStart"/>
+      <w:r>
+        <w:rPr>
+          <w:highlight w:val="lightGray"/>
+        </w:rPr>
+        <w:t>modelling</w:t>
+      </w:r>
+      <w:proofErr w:type="spellEnd"/>
+      <w:r>
+        <w:rPr>
+          <w:highlight w:val="lightGray"/>
+        </w:rPr>
+        <w:t xml:space="preserve"> (UML),</w:t>
+      </w:r>
+      <w:r>
+        <w:rPr>
+          <w:highlight w:val="lightGray"/>
+        </w:rPr>
+        <w:t xml:space="preserve"> data model</w:t>
+      </w:r>
+      <w:r>
+        <w:rPr>
+          <w:highlight w:val="lightGray"/>
+        </w:rPr>
+        <w:t xml:space="preserve">ing, coding rules, etc. </w:t>
+      </w:r>
+      <w:r>
+        <w:t xml:space="preserve"> </w:t>
+      </w:r>
+    </w:p>
+    <w:p>
+      <w:pPr>
+        <w:pStyle w:val="Heading1"/>
+      </w:pPr>
+      <w:bookmarkStart w:id="35" w:name="_Toc381623416"/>
+      <w:r>
+        <w:t>Responsibilities</w:t>
+      </w:r>
       <w:bookmarkEnd w:id="35"/>
     </w:p>
     <w:p>
-      <w:r>
-        <w:rPr>
-          <w:highlight w:val="lightGray"/>
-        </w:rPr>
-        <w:t xml:space="preserve">Describe here the standards and rules used for software development, like </w:t>
-      </w:r>
-      <w:proofErr w:type="spellStart"/>
-      <w:r>
-        <w:rPr>
-          <w:highlight w:val="lightGray"/>
-        </w:rPr>
-        <w:t>modelling</w:t>
-      </w:r>
-      <w:proofErr w:type="spellEnd"/>
-      <w:r>
-        <w:rPr>
-          <w:highlight w:val="lightGray"/>
-        </w:rPr>
-        <w:t xml:space="preserve"> (UML),</w:t>
-      </w:r>
-      <w:r>
-        <w:rPr>
-          <w:highlight w:val="lightGray"/>
-        </w:rPr>
-        <w:t xml:space="preserve"> data model</w:t>
-      </w:r>
-      <w:r>
-        <w:rPr>
-          <w:highlight w:val="lightGray"/>
-        </w:rPr>
-        <w:t xml:space="preserve">ing, coding rules, etc. </w:t>
-      </w:r>
-      <w:r>
-        <w:t xml:space="preserve"> </w:t>
-      </w:r>
-    </w:p>
-    <w:p>
-      <w:pPr>
-        <w:pStyle w:val="Heading1"/>
-      </w:pPr>
-      <w:bookmarkStart w:id="36" w:name="_Toc381623416"/>
-      <w:r>
-        <w:t>Responsibilities</w:t>
+      <w:pPr>
+        <w:pStyle w:val="Heading2"/>
+      </w:pPr>
+      <w:bookmarkStart w:id="36" w:name="_Toc381623417"/>
+      <w:r>
+        <w:t>Activities and responsibilities</w:t>
       </w:r>
       <w:bookmarkEnd w:id="36"/>
-    </w:p>
-    <w:p>
-      <w:pPr>
-        <w:pStyle w:val="Heading2"/>
-      </w:pPr>
-      <w:bookmarkStart w:id="37" w:name="_Toc381623417"/>
-      <w:r>
-        <w:t>Activities and responsibilities</w:t>
-      </w:r>
-      <w:bookmarkEnd w:id="37"/>
     </w:p>
     <w:p/>
     <w:tbl>
@@ -4133,14 +4131,21 @@
             <w:tcW w:w="2769" w:type="dxa"/>
           </w:tcPr>
           <w:p>
+            <w:r>
+              <w:t xml:space="preserve">A. Emre </w:t>
+            </w:r>
+            <w:proofErr w:type="spellStart"/>
+            <w:r>
+              <w:t>Ünal</w:t>
+            </w:r>
+            <w:proofErr w:type="spellEnd"/>
+          </w:p>
+          <w:p>
             <w:pPr>
               <w:rPr>
                 <w:highlight w:val="lightGray"/>
               </w:rPr>
             </w:pPr>
-            <w:r>
-              <w:t>A. Emre Ünal</w:t>
-            </w:r>
           </w:p>
         </w:tc>
         <w:tc>
@@ -4181,14 +4186,29 @@
             <w:tcW w:w="2769" w:type="dxa"/>
           </w:tcPr>
           <w:p>
+            <w:r>
+              <w:t>Eren Sezener</w:t>
+            </w:r>
+          </w:p>
+          <w:p>
             <w:pPr>
               <w:rPr>
                 <w:highlight w:val="lightGray"/>
               </w:rPr>
             </w:pPr>
-            <w:r>
-              <w:t>Eren Sezener</w:t>
-            </w:r>
+            <w:proofErr w:type="spellStart"/>
+            <w:r>
+              <w:t>Deniz</w:t>
+            </w:r>
+            <w:proofErr w:type="spellEnd"/>
+            <w:r>
+              <w:t xml:space="preserve"> </w:t>
+            </w:r>
+            <w:proofErr w:type="spellStart"/>
+            <w:r>
+              <w:t>Sökmen</w:t>
+            </w:r>
+            <w:proofErr w:type="spellEnd"/>
           </w:p>
         </w:tc>
         <w:tc>
@@ -4261,6 +4281,97 @@
             <w:r>
               <w:t>testing of network, memory and CPU use.</w:t>
             </w:r>
+          </w:p>
+        </w:tc>
+      </w:tr>
+      <w:tr>
+        <w:trPr>
+          <w:trHeight w:val="379"/>
+        </w:trPr>
+        <w:tc>
+          <w:tcPr>
+            <w:tcW w:w="2301" w:type="dxa"/>
+          </w:tcPr>
+          <w:p>
+            <w:pPr>
+              <w:jc w:val="left"/>
+            </w:pPr>
+            <w:r>
+              <w:t>Risk Assessment</w:t>
+            </w:r>
+          </w:p>
+        </w:tc>
+        <w:tc>
+          <w:tcPr>
+            <w:tcW w:w="2769" w:type="dxa"/>
+          </w:tcPr>
+          <w:p>
+            <w:r>
+              <w:t>Eren Sezener</w:t>
+            </w:r>
+          </w:p>
+        </w:tc>
+        <w:tc>
+          <w:tcPr>
+            <w:tcW w:w="3969" w:type="dxa"/>
+          </w:tcPr>
+          <w:p>
+            <w:r>
+              <w:t>In charge of evaluating the risks during the project</w:t>
+            </w:r>
+          </w:p>
+        </w:tc>
+      </w:tr>
+      <w:tr>
+        <w:trPr>
+          <w:trHeight w:val="379"/>
+        </w:trPr>
+        <w:tc>
+          <w:tcPr>
+            <w:tcW w:w="2301" w:type="dxa"/>
+          </w:tcPr>
+          <w:p>
+            <w:pPr>
+              <w:jc w:val="left"/>
+            </w:pPr>
+            <w:r>
+              <w:t>Documentation</w:t>
+            </w:r>
+          </w:p>
+        </w:tc>
+        <w:tc>
+          <w:tcPr>
+            <w:tcW w:w="2769" w:type="dxa"/>
+          </w:tcPr>
+          <w:p>
+            <w:r>
+              <w:t xml:space="preserve">A. </w:t>
+            </w:r>
+            <w:proofErr w:type="spellStart"/>
+            <w:r>
+              <w:t>Emre</w:t>
+            </w:r>
+            <w:proofErr w:type="spellEnd"/>
+            <w:r>
+              <w:t xml:space="preserve"> </w:t>
+            </w:r>
+            <w:proofErr w:type="spellStart"/>
+            <w:r>
+              <w:t>Ünal</w:t>
+            </w:r>
+            <w:proofErr w:type="spellEnd"/>
+          </w:p>
+        </w:tc>
+        <w:tc>
+          <w:tcPr>
+            <w:tcW w:w="3969" w:type="dxa"/>
+          </w:tcPr>
+          <w:p>
+            <w:r>
+              <w:t>In charge of keeping documents up to date.</w:t>
+            </w:r>
+            <w:bookmarkStart w:id="37" w:name="_GoBack"/>
+            <w:bookmarkEnd w:id="37"/>
           </w:p>
         </w:tc>
       </w:tr>
@@ -5179,7 +5290,7 @@
               <w:noProof/>
               <w:snapToGrid w:val="0"/>
             </w:rPr>
-            <w:t>3</w:t>
+            <w:t>6</w:t>
           </w:r>
           <w:r>
             <w:rPr>
@@ -9600,7 +9711,7 @@
 </file>
 
 <file path=customXml/itemProps1.xml><?xml version="1.0" encoding="utf-8"?>
-<ds:datastoreItem xmlns:ds="http://schemas.openxmlformats.org/officeDocument/2006/customXml" ds:itemID="{CC815F95-B92A-DF47-8DD9-90A4BBC551DF}">
+<ds:datastoreItem xmlns:ds="http://schemas.openxmlformats.org/officeDocument/2006/customXml" ds:itemID="{4315A1D5-707B-DF4A-B581-530D40FEE3F8}">
   <ds:schemaRefs>
     <ds:schemaRef ds:uri="http://schemas.openxmlformats.org/officeDocument/2006/bibliography"/>
   </ds:schemaRefs>

</xml_diff>

<commit_message>
Update SDP layout and job descriptions.
</commit_message>
<xml_diff>
--- a/Software Development Plan Template.docx
+++ b/Software Development Plan Template.docx
@@ -6,7 +6,7 @@
       <w:pPr>
         <w:pStyle w:val="Title"/>
       </w:pPr>
-      <w:bookmarkStart w:id="0" w:name="_Toc381623397"/>
+      <w:bookmarkStart w:id="0" w:name="_Toc256157619"/>
       <w:r>
         <w:t>Revision History</w:t>
       </w:r>
@@ -491,13 +491,12 @@
       <w:pPr>
         <w:pStyle w:val="TOC1"/>
         <w:rPr>
-          <w:rFonts w:ascii="Calibri" w:hAnsi="Calibri"/>
+          <w:rFonts w:asciiTheme="minorHAnsi" w:eastAsiaTheme="minorEastAsia" w:hAnsiTheme="minorHAnsi" w:cstheme="minorBidi"/>
           <w:b w:val="0"/>
           <w:bCs w:val="0"/>
           <w:noProof/>
-          <w:sz w:val="22"/>
-          <w:szCs w:val="22"/>
-          <w:lang w:val="tr-TR" w:eastAsia="tr-TR"/>
+          <w:szCs w:val="24"/>
+          <w:lang w:eastAsia="ja-JP"/>
         </w:rPr>
       </w:pPr>
       <w:r>
@@ -552,7 +551,7 @@
         <w:rPr>
           <w:noProof/>
         </w:rPr>
-        <w:instrText xml:space="preserve"> PAGEREF _Toc381623397 \h </w:instrText>
+        <w:instrText xml:space="preserve"> PAGEREF _Toc256157619 \h </w:instrText>
       </w:r>
       <w:r>
         <w:rPr>
@@ -581,31 +580,33 @@
     <w:p>
       <w:pPr>
         <w:pStyle w:val="TOC1"/>
-        <w:rPr>
-          <w:rFonts w:ascii="Calibri" w:hAnsi="Calibri"/>
+        <w:tabs>
+          <w:tab w:val="clear" w:pos="440"/>
+          <w:tab w:val="left" w:pos="463"/>
+        </w:tabs>
+        <w:rPr>
+          <w:rFonts w:asciiTheme="minorHAnsi" w:eastAsiaTheme="minorEastAsia" w:hAnsiTheme="minorHAnsi" w:cstheme="minorBidi"/>
           <w:b w:val="0"/>
           <w:bCs w:val="0"/>
           <w:noProof/>
-          <w:sz w:val="22"/>
-          <w:szCs w:val="22"/>
-          <w:lang w:val="tr-TR" w:eastAsia="tr-TR"/>
-        </w:rPr>
-      </w:pPr>
-      <w:r>
-        <w:rPr>
-          <w:noProof/>
-        </w:rPr>
-        <w:t>1</w:t>
-      </w:r>
-      <w:r>
-        <w:rPr>
-          <w:rFonts w:ascii="Calibri" w:hAnsi="Calibri"/>
+          <w:szCs w:val="24"/>
+          <w:lang w:eastAsia="ja-JP"/>
+        </w:rPr>
+      </w:pPr>
+      <w:r>
+        <w:rPr>
+          <w:noProof/>
+        </w:rPr>
+        <w:t>1-</w:t>
+      </w:r>
+      <w:r>
+        <w:rPr>
+          <w:rFonts w:asciiTheme="minorHAnsi" w:eastAsiaTheme="minorEastAsia" w:hAnsiTheme="minorHAnsi" w:cstheme="minorBidi"/>
           <w:b w:val="0"/>
           <w:bCs w:val="0"/>
           <w:noProof/>
-          <w:sz w:val="22"/>
-          <w:szCs w:val="22"/>
-          <w:lang w:val="tr-TR" w:eastAsia="tr-TR"/>
+          <w:szCs w:val="24"/>
+          <w:lang w:eastAsia="ja-JP"/>
         </w:rPr>
         <w:tab/>
       </w:r>
@@ -631,7 +632,7 @@
         <w:rPr>
           <w:noProof/>
         </w:rPr>
-        <w:instrText xml:space="preserve"> PAGEREF _Toc381623398 \h </w:instrText>
+        <w:instrText xml:space="preserve"> PAGEREF _Toc256157620 \h </w:instrText>
       </w:r>
       <w:r>
         <w:rPr>
@@ -660,37 +661,182 @@
     <w:p>
       <w:pPr>
         <w:pStyle w:val="TOC2"/>
+        <w:rPr>
+          <w:rFonts w:asciiTheme="minorHAnsi" w:eastAsiaTheme="minorEastAsia" w:hAnsiTheme="minorHAnsi" w:cstheme="minorBidi"/>
+          <w:noProof/>
+          <w:sz w:val="24"/>
+          <w:szCs w:val="24"/>
+          <w:lang w:eastAsia="ja-JP"/>
+        </w:rPr>
+      </w:pPr>
+      <w:r>
+        <w:rPr>
+          <w:noProof/>
+        </w:rPr>
+        <w:t>1.1-</w:t>
+      </w:r>
+      <w:r>
+        <w:rPr>
+          <w:rFonts w:asciiTheme="minorHAnsi" w:eastAsiaTheme="minorEastAsia" w:hAnsiTheme="minorHAnsi" w:cstheme="minorBidi"/>
+          <w:noProof/>
+          <w:sz w:val="24"/>
+          <w:szCs w:val="24"/>
+          <w:lang w:eastAsia="ja-JP"/>
+        </w:rPr>
+        <w:tab/>
+      </w:r>
+      <w:r>
+        <w:rPr>
+          <w:noProof/>
+        </w:rPr>
+        <w:t>Document overview</w:t>
+      </w:r>
+      <w:r>
+        <w:rPr>
+          <w:noProof/>
+        </w:rPr>
+        <w:tab/>
+      </w:r>
+      <w:r>
+        <w:rPr>
+          <w:noProof/>
+        </w:rPr>
+        <w:fldChar w:fldCharType="begin"/>
+      </w:r>
+      <w:r>
+        <w:rPr>
+          <w:noProof/>
+        </w:rPr>
+        <w:instrText xml:space="preserve"> PAGEREF _Toc256157621 \h </w:instrText>
+      </w:r>
+      <w:r>
+        <w:rPr>
+          <w:noProof/>
+        </w:rPr>
+      </w:r>
+      <w:r>
+        <w:rPr>
+          <w:noProof/>
+        </w:rPr>
+        <w:fldChar w:fldCharType="separate"/>
+      </w:r>
+      <w:r>
+        <w:rPr>
+          <w:noProof/>
+        </w:rPr>
+        <w:t>3</w:t>
+      </w:r>
+      <w:r>
+        <w:rPr>
+          <w:noProof/>
+        </w:rPr>
+        <w:fldChar w:fldCharType="end"/>
+      </w:r>
+    </w:p>
+    <w:p>
+      <w:pPr>
+        <w:pStyle w:val="TOC2"/>
+        <w:spacing w:after="120"/>
+        <w:rPr>
+          <w:rFonts w:asciiTheme="minorHAnsi" w:eastAsiaTheme="minorEastAsia" w:hAnsiTheme="minorHAnsi" w:cstheme="minorBidi"/>
+          <w:noProof/>
+          <w:sz w:val="24"/>
+          <w:szCs w:val="24"/>
+          <w:lang w:eastAsia="ja-JP"/>
+        </w:rPr>
+      </w:pPr>
+      <w:r>
+        <w:rPr>
+          <w:noProof/>
+        </w:rPr>
+        <w:t>1.2-</w:t>
+      </w:r>
+      <w:r>
+        <w:rPr>
+          <w:rFonts w:asciiTheme="minorHAnsi" w:eastAsiaTheme="minorEastAsia" w:hAnsiTheme="minorHAnsi" w:cstheme="minorBidi"/>
+          <w:noProof/>
+          <w:sz w:val="24"/>
+          <w:szCs w:val="24"/>
+          <w:lang w:eastAsia="ja-JP"/>
+        </w:rPr>
+        <w:tab/>
+      </w:r>
+      <w:r>
+        <w:rPr>
+          <w:noProof/>
+        </w:rPr>
+        <w:t>Abbreviations</w:t>
+      </w:r>
+      <w:r>
+        <w:rPr>
+          <w:noProof/>
+        </w:rPr>
+        <w:tab/>
+      </w:r>
+      <w:r>
+        <w:rPr>
+          <w:noProof/>
+        </w:rPr>
+        <w:fldChar w:fldCharType="begin"/>
+      </w:r>
+      <w:r>
+        <w:rPr>
+          <w:noProof/>
+        </w:rPr>
+        <w:instrText xml:space="preserve"> PAGEREF _Toc256157622 \h </w:instrText>
+      </w:r>
+      <w:r>
+        <w:rPr>
+          <w:noProof/>
+        </w:rPr>
+      </w:r>
+      <w:r>
+        <w:rPr>
+          <w:noProof/>
+        </w:rPr>
+        <w:fldChar w:fldCharType="separate"/>
+      </w:r>
+      <w:r>
+        <w:rPr>
+          <w:noProof/>
+        </w:rPr>
+        <w:t>3</w:t>
+      </w:r>
+      <w:r>
+        <w:rPr>
+          <w:noProof/>
+        </w:rPr>
+        <w:fldChar w:fldCharType="end"/>
+      </w:r>
+    </w:p>
+    <w:p>
+      <w:pPr>
+        <w:pStyle w:val="TOC3"/>
         <w:tabs>
-          <w:tab w:val="left" w:pos="880"/>
+          <w:tab w:val="left" w:pos="1161"/>
           <w:tab w:val="right" w:pos="9054"/>
         </w:tabs>
         <w:rPr>
-          <w:rFonts w:ascii="Calibri" w:hAnsi="Calibri"/>
-          <w:b w:val="0"/>
-          <w:i w:val="0"/>
-          <w:iCs w:val="0"/>
-          <w:noProof/>
-          <w:sz w:val="22"/>
-          <w:szCs w:val="22"/>
-          <w:lang w:val="tr-TR" w:eastAsia="tr-TR"/>
-        </w:rPr>
-      </w:pPr>
-      <w:r>
-        <w:rPr>
-          <w:noProof/>
-        </w:rPr>
-        <w:t>1.1</w:t>
-      </w:r>
-      <w:r>
-        <w:rPr>
-          <w:rFonts w:ascii="Calibri" w:hAnsi="Calibri"/>
-          <w:b w:val="0"/>
-          <w:i w:val="0"/>
-          <w:iCs w:val="0"/>
-          <w:noProof/>
-          <w:sz w:val="22"/>
-          <w:szCs w:val="22"/>
-          <w:lang w:val="tr-TR" w:eastAsia="tr-TR"/>
+          <w:rFonts w:asciiTheme="minorHAnsi" w:eastAsiaTheme="minorEastAsia" w:hAnsiTheme="minorHAnsi" w:cstheme="minorBidi"/>
+          <w:noProof/>
+          <w:sz w:val="24"/>
+          <w:szCs w:val="24"/>
+          <w:lang w:eastAsia="ja-JP"/>
+        </w:rPr>
+      </w:pPr>
+      <w:r>
+        <w:rPr>
+          <w:noProof/>
+        </w:rPr>
+        <w:t>1.2.1-</w:t>
+      </w:r>
+      <w:r>
+        <w:rPr>
+          <w:rFonts w:asciiTheme="minorHAnsi" w:eastAsiaTheme="minorEastAsia" w:hAnsiTheme="minorHAnsi" w:cstheme="minorBidi"/>
+          <w:noProof/>
+          <w:sz w:val="24"/>
+          <w:szCs w:val="24"/>
+          <w:lang w:eastAsia="ja-JP"/>
         </w:rPr>
         <w:tab/>
       </w:r>
@@ -698,7 +844,7 @@
         <w:rPr>
           <w:noProof/>
         </w:rPr>
-        <w:t>Document overview</w:t>
+        <w:t>Abbreviations</w:t>
       </w:r>
       <w:r>
         <w:rPr>
@@ -716,7 +862,7 @@
         <w:rPr>
           <w:noProof/>
         </w:rPr>
-        <w:instrText xml:space="preserve"> PAGEREF _Toc381623399 \h </w:instrText>
+        <w:instrText xml:space="preserve"> PAGEREF _Toc256157623 \h </w:instrText>
       </w:r>
       <w:r>
         <w:rPr>
@@ -745,37 +891,187 @@
     <w:p>
       <w:pPr>
         <w:pStyle w:val="TOC2"/>
+        <w:rPr>
+          <w:rFonts w:asciiTheme="minorHAnsi" w:eastAsiaTheme="minorEastAsia" w:hAnsiTheme="minorHAnsi" w:cstheme="minorBidi"/>
+          <w:noProof/>
+          <w:sz w:val="24"/>
+          <w:szCs w:val="24"/>
+          <w:lang w:eastAsia="ja-JP"/>
+        </w:rPr>
+      </w:pPr>
+      <w:r>
+        <w:rPr>
+          <w:noProof/>
+        </w:rPr>
+        <w:t>1.3-</w:t>
+      </w:r>
+      <w:r>
+        <w:rPr>
+          <w:rFonts w:asciiTheme="minorHAnsi" w:eastAsiaTheme="minorEastAsia" w:hAnsiTheme="minorHAnsi" w:cstheme="minorBidi"/>
+          <w:noProof/>
+          <w:sz w:val="24"/>
+          <w:szCs w:val="24"/>
+          <w:lang w:eastAsia="ja-JP"/>
+        </w:rPr>
+        <w:tab/>
+      </w:r>
+      <w:r>
+        <w:rPr>
+          <w:noProof/>
+        </w:rPr>
+        <w:t>References</w:t>
+      </w:r>
+      <w:r>
+        <w:rPr>
+          <w:noProof/>
+        </w:rPr>
+        <w:tab/>
+      </w:r>
+      <w:r>
+        <w:rPr>
+          <w:noProof/>
+        </w:rPr>
+        <w:fldChar w:fldCharType="begin"/>
+      </w:r>
+      <w:r>
+        <w:rPr>
+          <w:noProof/>
+        </w:rPr>
+        <w:instrText xml:space="preserve"> PAGEREF _Toc256157624 \h </w:instrText>
+      </w:r>
+      <w:r>
+        <w:rPr>
+          <w:noProof/>
+        </w:rPr>
+      </w:r>
+      <w:r>
+        <w:rPr>
+          <w:noProof/>
+        </w:rPr>
+        <w:fldChar w:fldCharType="separate"/>
+      </w:r>
+      <w:r>
+        <w:rPr>
+          <w:noProof/>
+        </w:rPr>
+        <w:t>3</w:t>
+      </w:r>
+      <w:r>
+        <w:rPr>
+          <w:noProof/>
+        </w:rPr>
+        <w:fldChar w:fldCharType="end"/>
+      </w:r>
+    </w:p>
+    <w:p>
+      <w:pPr>
+        <w:pStyle w:val="TOC3"/>
         <w:tabs>
-          <w:tab w:val="left" w:pos="880"/>
+          <w:tab w:val="left" w:pos="1161"/>
           <w:tab w:val="right" w:pos="9054"/>
         </w:tabs>
         <w:rPr>
-          <w:rFonts w:ascii="Calibri" w:hAnsi="Calibri"/>
+          <w:rFonts w:asciiTheme="minorHAnsi" w:eastAsiaTheme="minorEastAsia" w:hAnsiTheme="minorHAnsi" w:cstheme="minorBidi"/>
+          <w:noProof/>
+          <w:sz w:val="24"/>
+          <w:szCs w:val="24"/>
+          <w:lang w:eastAsia="ja-JP"/>
+        </w:rPr>
+      </w:pPr>
+      <w:r>
+        <w:rPr>
+          <w:noProof/>
+        </w:rPr>
+        <w:t>1.3.1-</w:t>
+      </w:r>
+      <w:r>
+        <w:rPr>
+          <w:rFonts w:asciiTheme="minorHAnsi" w:eastAsiaTheme="minorEastAsia" w:hAnsiTheme="minorHAnsi" w:cstheme="minorBidi"/>
+          <w:noProof/>
+          <w:sz w:val="24"/>
+          <w:szCs w:val="24"/>
+          <w:lang w:eastAsia="ja-JP"/>
+        </w:rPr>
+        <w:tab/>
+      </w:r>
+      <w:r>
+        <w:rPr>
+          <w:noProof/>
+        </w:rPr>
+        <w:t>Project References</w:t>
+      </w:r>
+      <w:r>
+        <w:rPr>
+          <w:noProof/>
+        </w:rPr>
+        <w:tab/>
+      </w:r>
+      <w:r>
+        <w:rPr>
+          <w:noProof/>
+        </w:rPr>
+        <w:fldChar w:fldCharType="begin"/>
+      </w:r>
+      <w:r>
+        <w:rPr>
+          <w:noProof/>
+        </w:rPr>
+        <w:instrText xml:space="preserve"> PAGEREF _Toc256157625 \h </w:instrText>
+      </w:r>
+      <w:r>
+        <w:rPr>
+          <w:noProof/>
+        </w:rPr>
+      </w:r>
+      <w:r>
+        <w:rPr>
+          <w:noProof/>
+        </w:rPr>
+        <w:fldChar w:fldCharType="separate"/>
+      </w:r>
+      <w:r>
+        <w:rPr>
+          <w:noProof/>
+        </w:rPr>
+        <w:t>3</w:t>
+      </w:r>
+      <w:r>
+        <w:rPr>
+          <w:noProof/>
+        </w:rPr>
+        <w:fldChar w:fldCharType="end"/>
+      </w:r>
+    </w:p>
+    <w:p>
+      <w:pPr>
+        <w:pStyle w:val="TOC1"/>
+        <w:tabs>
+          <w:tab w:val="clear" w:pos="440"/>
+          <w:tab w:val="left" w:pos="463"/>
+        </w:tabs>
+        <w:rPr>
+          <w:rFonts w:asciiTheme="minorHAnsi" w:eastAsiaTheme="minorEastAsia" w:hAnsiTheme="minorHAnsi" w:cstheme="minorBidi"/>
           <w:b w:val="0"/>
-          <w:i w:val="0"/>
-          <w:iCs w:val="0"/>
-          <w:noProof/>
-          <w:sz w:val="22"/>
-          <w:szCs w:val="22"/>
-          <w:lang w:val="tr-TR" w:eastAsia="tr-TR"/>
-        </w:rPr>
-      </w:pPr>
-      <w:r>
-        <w:rPr>
-          <w:noProof/>
-        </w:rPr>
-        <w:t>1.2</w:t>
-      </w:r>
-      <w:r>
-        <w:rPr>
-          <w:rFonts w:ascii="Calibri" w:hAnsi="Calibri"/>
+          <w:bCs w:val="0"/>
+          <w:noProof/>
+          <w:szCs w:val="24"/>
+          <w:lang w:eastAsia="ja-JP"/>
+        </w:rPr>
+      </w:pPr>
+      <w:r>
+        <w:rPr>
+          <w:noProof/>
+        </w:rPr>
+        <w:t>2-</w:t>
+      </w:r>
+      <w:r>
+        <w:rPr>
+          <w:rFonts w:asciiTheme="minorHAnsi" w:eastAsiaTheme="minorEastAsia" w:hAnsiTheme="minorHAnsi" w:cstheme="minorBidi"/>
           <w:b w:val="0"/>
-          <w:i w:val="0"/>
-          <w:iCs w:val="0"/>
-          <w:noProof/>
-          <w:sz w:val="22"/>
-          <w:szCs w:val="22"/>
-          <w:lang w:val="tr-TR" w:eastAsia="tr-TR"/>
+          <w:bCs w:val="0"/>
+          <w:noProof/>
+          <w:szCs w:val="24"/>
+          <w:lang w:eastAsia="ja-JP"/>
         </w:rPr>
         <w:tab/>
       </w:r>
@@ -783,7 +1079,7 @@
         <w:rPr>
           <w:noProof/>
         </w:rPr>
-        <w:t>Abbreviations</w:t>
+        <w:t>Software Development Activities</w:t>
       </w:r>
       <w:r>
         <w:rPr>
@@ -801,7 +1097,7 @@
         <w:rPr>
           <w:noProof/>
         </w:rPr>
-        <w:instrText xml:space="preserve"> PAGEREF _Toc381623400 \h </w:instrText>
+        <w:instrText xml:space="preserve"> PAGEREF _Toc256157626 \h </w:instrText>
       </w:r>
       <w:r>
         <w:rPr>
@@ -818,7 +1114,82 @@
         <w:rPr>
           <w:noProof/>
         </w:rPr>
-        <w:t>3</w:t>
+        <w:t>4</w:t>
+      </w:r>
+      <w:r>
+        <w:rPr>
+          <w:noProof/>
+        </w:rPr>
+        <w:fldChar w:fldCharType="end"/>
+      </w:r>
+    </w:p>
+    <w:p>
+      <w:pPr>
+        <w:pStyle w:val="TOC2"/>
+        <w:rPr>
+          <w:rFonts w:asciiTheme="minorHAnsi" w:eastAsiaTheme="minorEastAsia" w:hAnsiTheme="minorHAnsi" w:cstheme="minorBidi"/>
+          <w:noProof/>
+          <w:sz w:val="24"/>
+          <w:szCs w:val="24"/>
+          <w:lang w:eastAsia="ja-JP"/>
+        </w:rPr>
+      </w:pPr>
+      <w:r>
+        <w:rPr>
+          <w:noProof/>
+        </w:rPr>
+        <w:t>2.1-</w:t>
+      </w:r>
+      <w:r>
+        <w:rPr>
+          <w:rFonts w:asciiTheme="minorHAnsi" w:eastAsiaTheme="minorEastAsia" w:hAnsiTheme="minorHAnsi" w:cstheme="minorBidi"/>
+          <w:noProof/>
+          <w:sz w:val="24"/>
+          <w:szCs w:val="24"/>
+          <w:lang w:eastAsia="ja-JP"/>
+        </w:rPr>
+        <w:tab/>
+      </w:r>
+      <w:r>
+        <w:rPr>
+          <w:noProof/>
+        </w:rPr>
+        <w:t>Software development process</w:t>
+      </w:r>
+      <w:r>
+        <w:rPr>
+          <w:noProof/>
+        </w:rPr>
+        <w:tab/>
+      </w:r>
+      <w:r>
+        <w:rPr>
+          <w:noProof/>
+        </w:rPr>
+        <w:fldChar w:fldCharType="begin"/>
+      </w:r>
+      <w:r>
+        <w:rPr>
+          <w:noProof/>
+        </w:rPr>
+        <w:instrText xml:space="preserve"> PAGEREF _Toc256157627 \h </w:instrText>
+      </w:r>
+      <w:r>
+        <w:rPr>
+          <w:noProof/>
+        </w:rPr>
+      </w:r>
+      <w:r>
+        <w:rPr>
+          <w:noProof/>
+        </w:rPr>
+        <w:fldChar w:fldCharType="separate"/>
+      </w:r>
+      <w:r>
+        <w:rPr>
+          <w:noProof/>
+        </w:rPr>
+        <w:t>4</w:t>
       </w:r>
       <w:r>
         <w:rPr>
@@ -831,30 +1202,30 @@
       <w:pPr>
         <w:pStyle w:val="TOC3"/>
         <w:tabs>
-          <w:tab w:val="left" w:pos="1100"/>
+          <w:tab w:val="left" w:pos="1161"/>
           <w:tab w:val="right" w:pos="9054"/>
         </w:tabs>
         <w:rPr>
-          <w:rFonts w:ascii="Calibri" w:hAnsi="Calibri"/>
-          <w:noProof/>
-          <w:sz w:val="22"/>
-          <w:szCs w:val="22"/>
-          <w:lang w:val="tr-TR" w:eastAsia="tr-TR"/>
-        </w:rPr>
-      </w:pPr>
-      <w:r>
-        <w:rPr>
-          <w:noProof/>
-        </w:rPr>
-        <w:t>1.2.1</w:t>
-      </w:r>
-      <w:r>
-        <w:rPr>
-          <w:rFonts w:ascii="Calibri" w:hAnsi="Calibri"/>
-          <w:noProof/>
-          <w:sz w:val="22"/>
-          <w:szCs w:val="22"/>
-          <w:lang w:val="tr-TR" w:eastAsia="tr-TR"/>
+          <w:rFonts w:asciiTheme="minorHAnsi" w:eastAsiaTheme="minorEastAsia" w:hAnsiTheme="minorHAnsi" w:cstheme="minorBidi"/>
+          <w:noProof/>
+          <w:sz w:val="24"/>
+          <w:szCs w:val="24"/>
+          <w:lang w:eastAsia="ja-JP"/>
+        </w:rPr>
+      </w:pPr>
+      <w:r>
+        <w:rPr>
+          <w:noProof/>
+        </w:rPr>
+        <w:t>2.1.1-</w:t>
+      </w:r>
+      <w:r>
+        <w:rPr>
+          <w:rFonts w:asciiTheme="minorHAnsi" w:eastAsiaTheme="minorEastAsia" w:hAnsiTheme="minorHAnsi" w:cstheme="minorBidi"/>
+          <w:noProof/>
+          <w:sz w:val="24"/>
+          <w:szCs w:val="24"/>
+          <w:lang w:eastAsia="ja-JP"/>
         </w:rPr>
         <w:tab/>
       </w:r>
@@ -862,7 +1233,7 @@
         <w:rPr>
           <w:noProof/>
         </w:rPr>
-        <w:t>Abbreviations</w:t>
+        <w:t>Overview of process phases</w:t>
       </w:r>
       <w:r>
         <w:rPr>
@@ -880,7 +1251,7 @@
         <w:rPr>
           <w:noProof/>
         </w:rPr>
-        <w:instrText xml:space="preserve"> PAGEREF _Toc381623401 \h </w:instrText>
+        <w:instrText xml:space="preserve"> PAGEREF _Toc256157628 \h </w:instrText>
       </w:r>
       <w:r>
         <w:rPr>
@@ -897,7 +1268,7 @@
         <w:rPr>
           <w:noProof/>
         </w:rPr>
-        <w:t>3</w:t>
+        <w:t>4</w:t>
       </w:r>
       <w:r>
         <w:rPr>
@@ -908,38 +1279,32 @@
     </w:p>
     <w:p>
       <w:pPr>
-        <w:pStyle w:val="TOC2"/>
+        <w:pStyle w:val="TOC3"/>
         <w:tabs>
-          <w:tab w:val="left" w:pos="880"/>
+          <w:tab w:val="left" w:pos="1161"/>
           <w:tab w:val="right" w:pos="9054"/>
         </w:tabs>
         <w:rPr>
-          <w:rFonts w:ascii="Calibri" w:hAnsi="Calibri"/>
-          <w:b w:val="0"/>
-          <w:i w:val="0"/>
-          <w:iCs w:val="0"/>
-          <w:noProof/>
-          <w:sz w:val="22"/>
-          <w:szCs w:val="22"/>
-          <w:lang w:val="tr-TR" w:eastAsia="tr-TR"/>
-        </w:rPr>
-      </w:pPr>
-      <w:r>
-        <w:rPr>
-          <w:noProof/>
-        </w:rPr>
-        <w:t>1.3</w:t>
-      </w:r>
-      <w:r>
-        <w:rPr>
-          <w:rFonts w:ascii="Calibri" w:hAnsi="Calibri"/>
-          <w:b w:val="0"/>
-          <w:i w:val="0"/>
-          <w:iCs w:val="0"/>
-          <w:noProof/>
-          <w:sz w:val="22"/>
-          <w:szCs w:val="22"/>
-          <w:lang w:val="tr-TR" w:eastAsia="tr-TR"/>
+          <w:rFonts w:asciiTheme="minorHAnsi" w:eastAsiaTheme="minorEastAsia" w:hAnsiTheme="minorHAnsi" w:cstheme="minorBidi"/>
+          <w:noProof/>
+          <w:sz w:val="24"/>
+          <w:szCs w:val="24"/>
+          <w:lang w:eastAsia="ja-JP"/>
+        </w:rPr>
+      </w:pPr>
+      <w:r>
+        <w:rPr>
+          <w:noProof/>
+        </w:rPr>
+        <w:t>2.1.2-</w:t>
+      </w:r>
+      <w:r>
+        <w:rPr>
+          <w:rFonts w:asciiTheme="minorHAnsi" w:eastAsiaTheme="minorEastAsia" w:hAnsiTheme="minorHAnsi" w:cstheme="minorBidi"/>
+          <w:noProof/>
+          <w:sz w:val="24"/>
+          <w:szCs w:val="24"/>
+          <w:lang w:eastAsia="ja-JP"/>
         </w:rPr>
         <w:tab/>
       </w:r>
@@ -947,7 +1312,7 @@
         <w:rPr>
           <w:noProof/>
         </w:rPr>
-        <w:t>References</w:t>
+        <w:t>Technical documentation</w:t>
       </w:r>
       <w:r>
         <w:rPr>
@@ -965,7 +1330,7 @@
         <w:rPr>
           <w:noProof/>
         </w:rPr>
-        <w:instrText xml:space="preserve"> PAGEREF _Toc381623402 \h </w:instrText>
+        <w:instrText xml:space="preserve"> PAGEREF _Toc256157629 \h </w:instrText>
       </w:r>
       <w:r>
         <w:rPr>
@@ -982,7 +1347,7 @@
         <w:rPr>
           <w:noProof/>
         </w:rPr>
-        <w:t>3</w:t>
+        <w:t>4</w:t>
       </w:r>
       <w:r>
         <w:rPr>
@@ -995,30 +1360,30 @@
       <w:pPr>
         <w:pStyle w:val="TOC3"/>
         <w:tabs>
-          <w:tab w:val="left" w:pos="1100"/>
+          <w:tab w:val="left" w:pos="1161"/>
           <w:tab w:val="right" w:pos="9054"/>
         </w:tabs>
         <w:rPr>
-          <w:rFonts w:ascii="Calibri" w:hAnsi="Calibri"/>
-          <w:noProof/>
-          <w:sz w:val="22"/>
-          <w:szCs w:val="22"/>
-          <w:lang w:val="tr-TR" w:eastAsia="tr-TR"/>
-        </w:rPr>
-      </w:pPr>
-      <w:r>
-        <w:rPr>
-          <w:noProof/>
-        </w:rPr>
-        <w:t>1.3.1</w:t>
-      </w:r>
-      <w:r>
-        <w:rPr>
-          <w:rFonts w:ascii="Calibri" w:hAnsi="Calibri"/>
-          <w:noProof/>
-          <w:sz w:val="22"/>
-          <w:szCs w:val="22"/>
-          <w:lang w:val="tr-TR" w:eastAsia="tr-TR"/>
+          <w:rFonts w:asciiTheme="minorHAnsi" w:eastAsiaTheme="minorEastAsia" w:hAnsiTheme="minorHAnsi" w:cstheme="minorBidi"/>
+          <w:noProof/>
+          <w:sz w:val="24"/>
+          <w:szCs w:val="24"/>
+          <w:lang w:eastAsia="ja-JP"/>
+        </w:rPr>
+      </w:pPr>
+      <w:r>
+        <w:rPr>
+          <w:noProof/>
+        </w:rPr>
+        <w:t>2.1.3-</w:t>
+      </w:r>
+      <w:r>
+        <w:rPr>
+          <w:rFonts w:asciiTheme="minorHAnsi" w:eastAsiaTheme="minorEastAsia" w:hAnsiTheme="minorHAnsi" w:cstheme="minorBidi"/>
+          <w:noProof/>
+          <w:sz w:val="24"/>
+          <w:szCs w:val="24"/>
+          <w:lang w:eastAsia="ja-JP"/>
         </w:rPr>
         <w:tab/>
       </w:r>
@@ -1026,7 +1391,7 @@
         <w:rPr>
           <w:noProof/>
         </w:rPr>
-        <w:t>Project References</w:t>
+        <w:t>Deliverables:</w:t>
       </w:r>
       <w:r>
         <w:rPr>
@@ -1044,7 +1409,7 @@
         <w:rPr>
           <w:noProof/>
         </w:rPr>
-        <w:instrText xml:space="preserve"> PAGEREF _Toc381623403 \h </w:instrText>
+        <w:instrText xml:space="preserve"> PAGEREF _Toc256157630 \h </w:instrText>
       </w:r>
       <w:r>
         <w:rPr>
@@ -1061,7 +1426,7 @@
         <w:rPr>
           <w:noProof/>
         </w:rPr>
-        <w:t>3</w:t>
+        <w:t>4</w:t>
       </w:r>
       <w:r>
         <w:rPr>
@@ -1072,32 +1437,579 @@
     </w:p>
     <w:p>
       <w:pPr>
+        <w:pStyle w:val="TOC2"/>
+        <w:rPr>
+          <w:rFonts w:asciiTheme="minorHAnsi" w:eastAsiaTheme="minorEastAsia" w:hAnsiTheme="minorHAnsi" w:cstheme="minorBidi"/>
+          <w:noProof/>
+          <w:sz w:val="24"/>
+          <w:szCs w:val="24"/>
+          <w:lang w:eastAsia="ja-JP"/>
+        </w:rPr>
+      </w:pPr>
+      <w:r>
+        <w:rPr>
+          <w:noProof/>
+        </w:rPr>
+        <w:t>2.2-</w:t>
+      </w:r>
+      <w:r>
+        <w:rPr>
+          <w:rFonts w:asciiTheme="minorHAnsi" w:eastAsiaTheme="minorEastAsia" w:hAnsiTheme="minorHAnsi" w:cstheme="minorBidi"/>
+          <w:noProof/>
+          <w:sz w:val="24"/>
+          <w:szCs w:val="24"/>
+          <w:lang w:eastAsia="ja-JP"/>
+        </w:rPr>
+        <w:tab/>
+      </w:r>
+      <w:r>
+        <w:rPr>
+          <w:noProof/>
+        </w:rPr>
+        <w:t>Software development tools</w:t>
+      </w:r>
+      <w:r>
+        <w:rPr>
+          <w:noProof/>
+        </w:rPr>
+        <w:tab/>
+      </w:r>
+      <w:r>
+        <w:rPr>
+          <w:noProof/>
+        </w:rPr>
+        <w:fldChar w:fldCharType="begin"/>
+      </w:r>
+      <w:r>
+        <w:rPr>
+          <w:noProof/>
+        </w:rPr>
+        <w:instrText xml:space="preserve"> PAGEREF _Toc256157631 \h </w:instrText>
+      </w:r>
+      <w:r>
+        <w:rPr>
+          <w:noProof/>
+        </w:rPr>
+      </w:r>
+      <w:r>
+        <w:rPr>
+          <w:noProof/>
+        </w:rPr>
+        <w:fldChar w:fldCharType="separate"/>
+      </w:r>
+      <w:r>
+        <w:rPr>
+          <w:noProof/>
+        </w:rPr>
+        <w:t>4</w:t>
+      </w:r>
+      <w:r>
+        <w:rPr>
+          <w:noProof/>
+        </w:rPr>
+        <w:fldChar w:fldCharType="end"/>
+      </w:r>
+    </w:p>
+    <w:p>
+      <w:pPr>
+        <w:pStyle w:val="TOC3"/>
+        <w:tabs>
+          <w:tab w:val="left" w:pos="1161"/>
+          <w:tab w:val="right" w:pos="9054"/>
+        </w:tabs>
+        <w:rPr>
+          <w:rFonts w:asciiTheme="minorHAnsi" w:eastAsiaTheme="minorEastAsia" w:hAnsiTheme="minorHAnsi" w:cstheme="minorBidi"/>
+          <w:noProof/>
+          <w:sz w:val="24"/>
+          <w:szCs w:val="24"/>
+          <w:lang w:eastAsia="ja-JP"/>
+        </w:rPr>
+      </w:pPr>
+      <w:r>
+        <w:rPr>
+          <w:noProof/>
+        </w:rPr>
+        <w:t>2.2.1-</w:t>
+      </w:r>
+      <w:r>
+        <w:rPr>
+          <w:rFonts w:asciiTheme="minorHAnsi" w:eastAsiaTheme="minorEastAsia" w:hAnsiTheme="minorHAnsi" w:cstheme="minorBidi"/>
+          <w:noProof/>
+          <w:sz w:val="24"/>
+          <w:szCs w:val="24"/>
+          <w:lang w:eastAsia="ja-JP"/>
+        </w:rPr>
+        <w:tab/>
+      </w:r>
+      <w:r>
+        <w:rPr>
+          <w:noProof/>
+        </w:rPr>
+        <w:t>Workstation</w:t>
+      </w:r>
+      <w:r>
+        <w:rPr>
+          <w:noProof/>
+        </w:rPr>
+        <w:tab/>
+      </w:r>
+      <w:r>
+        <w:rPr>
+          <w:noProof/>
+        </w:rPr>
+        <w:fldChar w:fldCharType="begin"/>
+      </w:r>
+      <w:r>
+        <w:rPr>
+          <w:noProof/>
+        </w:rPr>
+        <w:instrText xml:space="preserve"> PAGEREF _Toc256157632 \h </w:instrText>
+      </w:r>
+      <w:r>
+        <w:rPr>
+          <w:noProof/>
+        </w:rPr>
+      </w:r>
+      <w:r>
+        <w:rPr>
+          <w:noProof/>
+        </w:rPr>
+        <w:fldChar w:fldCharType="separate"/>
+      </w:r>
+      <w:r>
+        <w:rPr>
+          <w:noProof/>
+        </w:rPr>
+        <w:t>4</w:t>
+      </w:r>
+      <w:r>
+        <w:rPr>
+          <w:noProof/>
+        </w:rPr>
+        <w:fldChar w:fldCharType="end"/>
+      </w:r>
+    </w:p>
+    <w:p>
+      <w:pPr>
+        <w:pStyle w:val="TOC3"/>
+        <w:tabs>
+          <w:tab w:val="left" w:pos="1161"/>
+          <w:tab w:val="right" w:pos="9054"/>
+        </w:tabs>
+        <w:rPr>
+          <w:rFonts w:asciiTheme="minorHAnsi" w:eastAsiaTheme="minorEastAsia" w:hAnsiTheme="minorHAnsi" w:cstheme="minorBidi"/>
+          <w:noProof/>
+          <w:sz w:val="24"/>
+          <w:szCs w:val="24"/>
+          <w:lang w:eastAsia="ja-JP"/>
+        </w:rPr>
+      </w:pPr>
+      <w:r>
+        <w:rPr>
+          <w:noProof/>
+        </w:rPr>
+        <w:t>2.2.2-</w:t>
+      </w:r>
+      <w:r>
+        <w:rPr>
+          <w:rFonts w:asciiTheme="minorHAnsi" w:eastAsiaTheme="minorEastAsia" w:hAnsiTheme="minorHAnsi" w:cstheme="minorBidi"/>
+          <w:noProof/>
+          <w:sz w:val="24"/>
+          <w:szCs w:val="24"/>
+          <w:lang w:eastAsia="ja-JP"/>
+        </w:rPr>
+        <w:tab/>
+      </w:r>
+      <w:r>
+        <w:rPr>
+          <w:noProof/>
+        </w:rPr>
+        <w:t>Requirements management and documentation</w:t>
+      </w:r>
+      <w:r>
+        <w:rPr>
+          <w:noProof/>
+        </w:rPr>
+        <w:tab/>
+      </w:r>
+      <w:r>
+        <w:rPr>
+          <w:noProof/>
+        </w:rPr>
+        <w:fldChar w:fldCharType="begin"/>
+      </w:r>
+      <w:r>
+        <w:rPr>
+          <w:noProof/>
+        </w:rPr>
+        <w:instrText xml:space="preserve"> PAGEREF _Toc256157633 \h </w:instrText>
+      </w:r>
+      <w:r>
+        <w:rPr>
+          <w:noProof/>
+        </w:rPr>
+      </w:r>
+      <w:r>
+        <w:rPr>
+          <w:noProof/>
+        </w:rPr>
+        <w:fldChar w:fldCharType="separate"/>
+      </w:r>
+      <w:r>
+        <w:rPr>
+          <w:noProof/>
+        </w:rPr>
+        <w:t>5</w:t>
+      </w:r>
+      <w:r>
+        <w:rPr>
+          <w:noProof/>
+        </w:rPr>
+        <w:fldChar w:fldCharType="end"/>
+      </w:r>
+    </w:p>
+    <w:p>
+      <w:pPr>
+        <w:pStyle w:val="TOC3"/>
+        <w:tabs>
+          <w:tab w:val="left" w:pos="1161"/>
+          <w:tab w:val="right" w:pos="9054"/>
+        </w:tabs>
+        <w:rPr>
+          <w:rFonts w:asciiTheme="minorHAnsi" w:eastAsiaTheme="minorEastAsia" w:hAnsiTheme="minorHAnsi" w:cstheme="minorBidi"/>
+          <w:noProof/>
+          <w:sz w:val="24"/>
+          <w:szCs w:val="24"/>
+          <w:lang w:eastAsia="ja-JP"/>
+        </w:rPr>
+      </w:pPr>
+      <w:r>
+        <w:rPr>
+          <w:noProof/>
+        </w:rPr>
+        <w:t>2.2.3-</w:t>
+      </w:r>
+      <w:r>
+        <w:rPr>
+          <w:rFonts w:asciiTheme="minorHAnsi" w:eastAsiaTheme="minorEastAsia" w:hAnsiTheme="minorHAnsi" w:cstheme="minorBidi"/>
+          <w:noProof/>
+          <w:sz w:val="24"/>
+          <w:szCs w:val="24"/>
+          <w:lang w:eastAsia="ja-JP"/>
+        </w:rPr>
+        <w:tab/>
+      </w:r>
+      <w:r>
+        <w:rPr>
+          <w:noProof/>
+        </w:rPr>
+        <w:t>Software Design</w:t>
+      </w:r>
+      <w:r>
+        <w:rPr>
+          <w:noProof/>
+        </w:rPr>
+        <w:tab/>
+      </w:r>
+      <w:r>
+        <w:rPr>
+          <w:noProof/>
+        </w:rPr>
+        <w:fldChar w:fldCharType="begin"/>
+      </w:r>
+      <w:r>
+        <w:rPr>
+          <w:noProof/>
+        </w:rPr>
+        <w:instrText xml:space="preserve"> PAGEREF _Toc256157634 \h </w:instrText>
+      </w:r>
+      <w:r>
+        <w:rPr>
+          <w:noProof/>
+        </w:rPr>
+      </w:r>
+      <w:r>
+        <w:rPr>
+          <w:noProof/>
+        </w:rPr>
+        <w:fldChar w:fldCharType="separate"/>
+      </w:r>
+      <w:r>
+        <w:rPr>
+          <w:noProof/>
+        </w:rPr>
+        <w:t>5</w:t>
+      </w:r>
+      <w:r>
+        <w:rPr>
+          <w:noProof/>
+        </w:rPr>
+        <w:fldChar w:fldCharType="end"/>
+      </w:r>
+    </w:p>
+    <w:p>
+      <w:pPr>
+        <w:pStyle w:val="TOC3"/>
+        <w:tabs>
+          <w:tab w:val="left" w:pos="1161"/>
+          <w:tab w:val="right" w:pos="9054"/>
+        </w:tabs>
+        <w:rPr>
+          <w:rFonts w:asciiTheme="minorHAnsi" w:eastAsiaTheme="minorEastAsia" w:hAnsiTheme="minorHAnsi" w:cstheme="minorBidi"/>
+          <w:noProof/>
+          <w:sz w:val="24"/>
+          <w:szCs w:val="24"/>
+          <w:lang w:eastAsia="ja-JP"/>
+        </w:rPr>
+      </w:pPr>
+      <w:r>
+        <w:rPr>
+          <w:noProof/>
+        </w:rPr>
+        <w:t>2.2.4-</w:t>
+      </w:r>
+      <w:r>
+        <w:rPr>
+          <w:rFonts w:asciiTheme="minorHAnsi" w:eastAsiaTheme="minorEastAsia" w:hAnsiTheme="minorHAnsi" w:cstheme="minorBidi"/>
+          <w:noProof/>
+          <w:sz w:val="24"/>
+          <w:szCs w:val="24"/>
+          <w:lang w:eastAsia="ja-JP"/>
+        </w:rPr>
+        <w:tab/>
+      </w:r>
+      <w:r>
+        <w:rPr>
+          <w:noProof/>
+        </w:rPr>
+        <w:t>Coding and automated tests</w:t>
+      </w:r>
+      <w:r>
+        <w:rPr>
+          <w:noProof/>
+        </w:rPr>
+        <w:tab/>
+      </w:r>
+      <w:r>
+        <w:rPr>
+          <w:noProof/>
+        </w:rPr>
+        <w:fldChar w:fldCharType="begin"/>
+      </w:r>
+      <w:r>
+        <w:rPr>
+          <w:noProof/>
+        </w:rPr>
+        <w:instrText xml:space="preserve"> PAGEREF _Toc256157635 \h </w:instrText>
+      </w:r>
+      <w:r>
+        <w:rPr>
+          <w:noProof/>
+        </w:rPr>
+      </w:r>
+      <w:r>
+        <w:rPr>
+          <w:noProof/>
+        </w:rPr>
+        <w:fldChar w:fldCharType="separate"/>
+      </w:r>
+      <w:r>
+        <w:rPr>
+          <w:noProof/>
+        </w:rPr>
+        <w:t>5</w:t>
+      </w:r>
+      <w:r>
+        <w:rPr>
+          <w:noProof/>
+        </w:rPr>
+        <w:fldChar w:fldCharType="end"/>
+      </w:r>
+    </w:p>
+    <w:p>
+      <w:pPr>
+        <w:pStyle w:val="TOC3"/>
+        <w:tabs>
+          <w:tab w:val="left" w:pos="1161"/>
+          <w:tab w:val="right" w:pos="9054"/>
+        </w:tabs>
+        <w:rPr>
+          <w:rFonts w:asciiTheme="minorHAnsi" w:eastAsiaTheme="minorEastAsia" w:hAnsiTheme="minorHAnsi" w:cstheme="minorBidi"/>
+          <w:noProof/>
+          <w:sz w:val="24"/>
+          <w:szCs w:val="24"/>
+          <w:lang w:eastAsia="ja-JP"/>
+        </w:rPr>
+      </w:pPr>
+      <w:r>
+        <w:rPr>
+          <w:noProof/>
+        </w:rPr>
+        <w:t>2.2.5-</w:t>
+      </w:r>
+      <w:r>
+        <w:rPr>
+          <w:rFonts w:asciiTheme="minorHAnsi" w:eastAsiaTheme="minorEastAsia" w:hAnsiTheme="minorHAnsi" w:cstheme="minorBidi"/>
+          <w:noProof/>
+          <w:sz w:val="24"/>
+          <w:szCs w:val="24"/>
+          <w:lang w:eastAsia="ja-JP"/>
+        </w:rPr>
+        <w:tab/>
+      </w:r>
+      <w:r>
+        <w:rPr>
+          <w:noProof/>
+        </w:rPr>
+        <w:t>Configuration management</w:t>
+      </w:r>
+      <w:r>
+        <w:rPr>
+          <w:noProof/>
+        </w:rPr>
+        <w:tab/>
+      </w:r>
+      <w:r>
+        <w:rPr>
+          <w:noProof/>
+        </w:rPr>
+        <w:fldChar w:fldCharType="begin"/>
+      </w:r>
+      <w:r>
+        <w:rPr>
+          <w:noProof/>
+        </w:rPr>
+        <w:instrText xml:space="preserve"> PAGEREF _Toc256157636 \h </w:instrText>
+      </w:r>
+      <w:r>
+        <w:rPr>
+          <w:noProof/>
+        </w:rPr>
+      </w:r>
+      <w:r>
+        <w:rPr>
+          <w:noProof/>
+        </w:rPr>
+        <w:fldChar w:fldCharType="separate"/>
+      </w:r>
+      <w:r>
+        <w:rPr>
+          <w:noProof/>
+        </w:rPr>
+        <w:t>5</w:t>
+      </w:r>
+      <w:r>
+        <w:rPr>
+          <w:noProof/>
+        </w:rPr>
+        <w:fldChar w:fldCharType="end"/>
+      </w:r>
+    </w:p>
+    <w:p>
+      <w:pPr>
+        <w:pStyle w:val="TOC2"/>
+        <w:rPr>
+          <w:rFonts w:asciiTheme="minorHAnsi" w:eastAsiaTheme="minorEastAsia" w:hAnsiTheme="minorHAnsi" w:cstheme="minorBidi"/>
+          <w:noProof/>
+          <w:sz w:val="24"/>
+          <w:szCs w:val="24"/>
+          <w:lang w:eastAsia="ja-JP"/>
+        </w:rPr>
+      </w:pPr>
+      <w:r>
+        <w:rPr>
+          <w:noProof/>
+        </w:rPr>
+        <w:t>2.3-</w:t>
+      </w:r>
+      <w:r>
+        <w:rPr>
+          <w:rFonts w:asciiTheme="minorHAnsi" w:eastAsiaTheme="minorEastAsia" w:hAnsiTheme="minorHAnsi" w:cstheme="minorBidi"/>
+          <w:noProof/>
+          <w:sz w:val="24"/>
+          <w:szCs w:val="24"/>
+          <w:lang w:eastAsia="ja-JP"/>
+        </w:rPr>
+        <w:tab/>
+      </w:r>
+      <w:r>
+        <w:rPr>
+          <w:noProof/>
+        </w:rPr>
+        <w:t>Software development rules and standards</w:t>
+      </w:r>
+      <w:r>
+        <w:rPr>
+          <w:noProof/>
+        </w:rPr>
+        <w:tab/>
+      </w:r>
+      <w:r>
+        <w:rPr>
+          <w:noProof/>
+        </w:rPr>
+        <w:fldChar w:fldCharType="begin"/>
+      </w:r>
+      <w:r>
+        <w:rPr>
+          <w:noProof/>
+        </w:rPr>
+        <w:instrText xml:space="preserve"> PAGEREF _Toc256157637 \h </w:instrText>
+      </w:r>
+      <w:r>
+        <w:rPr>
+          <w:noProof/>
+        </w:rPr>
+      </w:r>
+      <w:r>
+        <w:rPr>
+          <w:noProof/>
+        </w:rPr>
+        <w:fldChar w:fldCharType="separate"/>
+      </w:r>
+      <w:r>
+        <w:rPr>
+          <w:noProof/>
+        </w:rPr>
+        <w:t>5</w:t>
+      </w:r>
+      <w:r>
+        <w:rPr>
+          <w:noProof/>
+        </w:rPr>
+        <w:fldChar w:fldCharType="end"/>
+      </w:r>
+    </w:p>
+    <w:p>
+      <w:pPr>
         <w:pStyle w:val="TOC1"/>
-        <w:rPr>
-          <w:rFonts w:ascii="Calibri" w:hAnsi="Calibri"/>
+        <w:tabs>
+          <w:tab w:val="clear" w:pos="440"/>
+          <w:tab w:val="left" w:pos="463"/>
+        </w:tabs>
+        <w:rPr>
+          <w:rFonts w:asciiTheme="minorHAnsi" w:eastAsiaTheme="minorEastAsia" w:hAnsiTheme="minorHAnsi" w:cstheme="minorBidi"/>
           <w:b w:val="0"/>
           <w:bCs w:val="0"/>
           <w:noProof/>
-          <w:sz w:val="22"/>
-          <w:szCs w:val="22"/>
-          <w:lang w:val="tr-TR" w:eastAsia="tr-TR"/>
-        </w:rPr>
-      </w:pPr>
-      <w:r>
-        <w:rPr>
-          <w:noProof/>
-        </w:rPr>
-        <w:t>2</w:t>
-      </w:r>
-      <w:r>
-        <w:rPr>
-          <w:rFonts w:ascii="Calibri" w:hAnsi="Calibri"/>
+          <w:szCs w:val="24"/>
+          <w:lang w:eastAsia="ja-JP"/>
+        </w:rPr>
+      </w:pPr>
+      <w:r>
+        <w:rPr>
+          <w:noProof/>
+        </w:rPr>
+        <w:t>3-</w:t>
+      </w:r>
+      <w:r>
+        <w:rPr>
+          <w:rFonts w:asciiTheme="minorHAnsi" w:eastAsiaTheme="minorEastAsia" w:hAnsiTheme="minorHAnsi" w:cstheme="minorBidi"/>
           <w:b w:val="0"/>
           <w:bCs w:val="0"/>
           <w:noProof/>
-          <w:sz w:val="22"/>
-          <w:szCs w:val="22"/>
-          <w:lang w:val="tr-TR" w:eastAsia="tr-TR"/>
+          <w:szCs w:val="24"/>
+          <w:lang w:eastAsia="ja-JP"/>
         </w:rPr>
         <w:tab/>
       </w:r>
@@ -1105,7 +2017,7 @@
         <w:rPr>
           <w:noProof/>
         </w:rPr>
-        <w:t>Software Development Activities</w:t>
+        <w:t>Responsibilities</w:t>
       </w:r>
       <w:r>
         <w:rPr>
@@ -1123,7 +2035,7 @@
         <w:rPr>
           <w:noProof/>
         </w:rPr>
-        <w:instrText xml:space="preserve"> PAGEREF _Toc381623404 \h </w:instrText>
+        <w:instrText xml:space="preserve"> PAGEREF _Toc256157638 \h </w:instrText>
       </w:r>
       <w:r>
         <w:rPr>
@@ -1140,7 +2052,7 @@
         <w:rPr>
           <w:noProof/>
         </w:rPr>
-        <w:t>3</w:t>
+        <w:t>6</w:t>
       </w:r>
       <w:r>
         <w:rPr>
@@ -1152,918 +2064,108 @@
     <w:p>
       <w:pPr>
         <w:pStyle w:val="TOC2"/>
+        <w:rPr>
+          <w:rFonts w:asciiTheme="minorHAnsi" w:eastAsiaTheme="minorEastAsia" w:hAnsiTheme="minorHAnsi" w:cstheme="minorBidi"/>
+          <w:noProof/>
+          <w:sz w:val="24"/>
+          <w:szCs w:val="24"/>
+          <w:lang w:eastAsia="ja-JP"/>
+        </w:rPr>
+      </w:pPr>
+      <w:r>
+        <w:rPr>
+          <w:noProof/>
+        </w:rPr>
+        <w:t>3.1-</w:t>
+      </w:r>
+      <w:r>
+        <w:rPr>
+          <w:rFonts w:asciiTheme="minorHAnsi" w:eastAsiaTheme="minorEastAsia" w:hAnsiTheme="minorHAnsi" w:cstheme="minorBidi"/>
+          <w:noProof/>
+          <w:sz w:val="24"/>
+          <w:szCs w:val="24"/>
+          <w:lang w:eastAsia="ja-JP"/>
+        </w:rPr>
+        <w:tab/>
+      </w:r>
+      <w:r>
+        <w:rPr>
+          <w:noProof/>
+        </w:rPr>
+        <w:t>Activities and responsibilities</w:t>
+      </w:r>
+      <w:r>
+        <w:rPr>
+          <w:noProof/>
+        </w:rPr>
+        <w:tab/>
+      </w:r>
+      <w:r>
+        <w:rPr>
+          <w:noProof/>
+        </w:rPr>
+        <w:fldChar w:fldCharType="begin"/>
+      </w:r>
+      <w:r>
+        <w:rPr>
+          <w:noProof/>
+        </w:rPr>
+        <w:instrText xml:space="preserve"> PAGEREF _Toc256157639 \h </w:instrText>
+      </w:r>
+      <w:r>
+        <w:rPr>
+          <w:noProof/>
+        </w:rPr>
+      </w:r>
+      <w:r>
+        <w:rPr>
+          <w:noProof/>
+        </w:rPr>
+        <w:fldChar w:fldCharType="separate"/>
+      </w:r>
+      <w:r>
+        <w:rPr>
+          <w:noProof/>
+        </w:rPr>
+        <w:t>6</w:t>
+      </w:r>
+      <w:r>
+        <w:rPr>
+          <w:noProof/>
+        </w:rPr>
+        <w:fldChar w:fldCharType="end"/>
+      </w:r>
+    </w:p>
+    <w:p>
+      <w:pPr>
+        <w:pStyle w:val="TOC1"/>
         <w:tabs>
-          <w:tab w:val="left" w:pos="880"/>
-          <w:tab w:val="right" w:pos="9054"/>
+          <w:tab w:val="clear" w:pos="440"/>
+          <w:tab w:val="left" w:pos="463"/>
         </w:tabs>
         <w:rPr>
-          <w:rFonts w:ascii="Calibri" w:hAnsi="Calibri"/>
-          <w:b w:val="0"/>
-          <w:i w:val="0"/>
-          <w:iCs w:val="0"/>
-          <w:noProof/>
-          <w:sz w:val="22"/>
-          <w:szCs w:val="22"/>
-          <w:lang w:val="tr-TR" w:eastAsia="tr-TR"/>
-        </w:rPr>
-      </w:pPr>
-      <w:r>
-        <w:rPr>
-          <w:noProof/>
-        </w:rPr>
-        <w:t>2.1</w:t>
-      </w:r>
-      <w:r>
-        <w:rPr>
-          <w:rFonts w:ascii="Calibri" w:hAnsi="Calibri"/>
-          <w:b w:val="0"/>
-          <w:i w:val="0"/>
-          <w:iCs w:val="0"/>
-          <w:noProof/>
-          <w:sz w:val="22"/>
-          <w:szCs w:val="22"/>
-          <w:lang w:val="tr-TR" w:eastAsia="tr-TR"/>
-        </w:rPr>
-        <w:tab/>
-      </w:r>
-      <w:r>
-        <w:rPr>
-          <w:noProof/>
-        </w:rPr>
-        <w:t>Software development process</w:t>
-      </w:r>
-      <w:r>
-        <w:rPr>
-          <w:noProof/>
-        </w:rPr>
-        <w:tab/>
-      </w:r>
-      <w:r>
-        <w:rPr>
-          <w:noProof/>
-        </w:rPr>
-        <w:fldChar w:fldCharType="begin"/>
-      </w:r>
-      <w:r>
-        <w:rPr>
-          <w:noProof/>
-        </w:rPr>
-        <w:instrText xml:space="preserve"> PAGEREF _Toc381623405 \h </w:instrText>
-      </w:r>
-      <w:r>
-        <w:rPr>
-          <w:noProof/>
-        </w:rPr>
-      </w:r>
-      <w:r>
-        <w:rPr>
-          <w:noProof/>
-        </w:rPr>
-        <w:fldChar w:fldCharType="separate"/>
-      </w:r>
-      <w:r>
-        <w:rPr>
-          <w:noProof/>
-        </w:rPr>
-        <w:t>3</w:t>
-      </w:r>
-      <w:r>
-        <w:rPr>
-          <w:noProof/>
-        </w:rPr>
-        <w:fldChar w:fldCharType="end"/>
-      </w:r>
-    </w:p>
-    <w:p>
-      <w:pPr>
-        <w:pStyle w:val="TOC3"/>
-        <w:tabs>
-          <w:tab w:val="left" w:pos="1100"/>
-          <w:tab w:val="right" w:pos="9054"/>
-        </w:tabs>
-        <w:rPr>
-          <w:rFonts w:ascii="Calibri" w:hAnsi="Calibri"/>
-          <w:noProof/>
-          <w:sz w:val="22"/>
-          <w:szCs w:val="22"/>
-          <w:lang w:val="tr-TR" w:eastAsia="tr-TR"/>
-        </w:rPr>
-      </w:pPr>
-      <w:r>
-        <w:rPr>
-          <w:noProof/>
-        </w:rPr>
-        <w:t>2.1.1</w:t>
-      </w:r>
-      <w:r>
-        <w:rPr>
-          <w:rFonts w:ascii="Calibri" w:hAnsi="Calibri"/>
-          <w:noProof/>
-          <w:sz w:val="22"/>
-          <w:szCs w:val="22"/>
-          <w:lang w:val="tr-TR" w:eastAsia="tr-TR"/>
-        </w:rPr>
-        <w:tab/>
-      </w:r>
-      <w:r>
-        <w:rPr>
-          <w:noProof/>
-        </w:rPr>
-        <w:t>Overview of process phases</w:t>
-      </w:r>
-      <w:r>
-        <w:rPr>
-          <w:noProof/>
-        </w:rPr>
-        <w:tab/>
-      </w:r>
-      <w:r>
-        <w:rPr>
-          <w:noProof/>
-        </w:rPr>
-        <w:fldChar w:fldCharType="begin"/>
-      </w:r>
-      <w:r>
-        <w:rPr>
-          <w:noProof/>
-        </w:rPr>
-        <w:instrText xml:space="preserve"> PAGEREF _Toc381623406 \h </w:instrText>
-      </w:r>
-      <w:r>
-        <w:rPr>
-          <w:noProof/>
-        </w:rPr>
-      </w:r>
-      <w:r>
-        <w:rPr>
-          <w:noProof/>
-        </w:rPr>
-        <w:fldChar w:fldCharType="separate"/>
-      </w:r>
-      <w:r>
-        <w:rPr>
-          <w:noProof/>
-        </w:rPr>
-        <w:t>3</w:t>
-      </w:r>
-      <w:r>
-        <w:rPr>
-          <w:noProof/>
-        </w:rPr>
-        <w:fldChar w:fldCharType="end"/>
-      </w:r>
-    </w:p>
-    <w:p>
-      <w:pPr>
-        <w:pStyle w:val="TOC3"/>
-        <w:tabs>
-          <w:tab w:val="left" w:pos="1100"/>
-          <w:tab w:val="right" w:pos="9054"/>
-        </w:tabs>
-        <w:rPr>
-          <w:rFonts w:ascii="Calibri" w:hAnsi="Calibri"/>
-          <w:noProof/>
-          <w:sz w:val="22"/>
-          <w:szCs w:val="22"/>
-          <w:lang w:val="tr-TR" w:eastAsia="tr-TR"/>
-        </w:rPr>
-      </w:pPr>
-      <w:r>
-        <w:rPr>
-          <w:noProof/>
-        </w:rPr>
-        <w:t>2.1.2</w:t>
-      </w:r>
-      <w:r>
-        <w:rPr>
-          <w:rFonts w:ascii="Calibri" w:hAnsi="Calibri"/>
-          <w:noProof/>
-          <w:sz w:val="22"/>
-          <w:szCs w:val="22"/>
-          <w:lang w:val="tr-TR" w:eastAsia="tr-TR"/>
-        </w:rPr>
-        <w:tab/>
-      </w:r>
-      <w:r>
-        <w:rPr>
-          <w:noProof/>
-        </w:rPr>
-        <w:t>Technical documentation</w:t>
-      </w:r>
-      <w:r>
-        <w:rPr>
-          <w:noProof/>
-        </w:rPr>
-        <w:tab/>
-      </w:r>
-      <w:r>
-        <w:rPr>
-          <w:noProof/>
-        </w:rPr>
-        <w:fldChar w:fldCharType="begin"/>
-      </w:r>
-      <w:r>
-        <w:rPr>
-          <w:noProof/>
-        </w:rPr>
-        <w:instrText xml:space="preserve"> PAGEREF _Toc381623407 \h </w:instrText>
-      </w:r>
-      <w:r>
-        <w:rPr>
-          <w:noProof/>
-        </w:rPr>
-      </w:r>
-      <w:r>
-        <w:rPr>
-          <w:noProof/>
-        </w:rPr>
-        <w:fldChar w:fldCharType="separate"/>
-      </w:r>
-      <w:r>
-        <w:rPr>
-          <w:noProof/>
-        </w:rPr>
-        <w:t>3</w:t>
-      </w:r>
-      <w:r>
-        <w:rPr>
-          <w:noProof/>
-        </w:rPr>
-        <w:fldChar w:fldCharType="end"/>
-      </w:r>
-    </w:p>
-    <w:p>
-      <w:pPr>
-        <w:pStyle w:val="TOC3"/>
-        <w:tabs>
-          <w:tab w:val="left" w:pos="1100"/>
-          <w:tab w:val="right" w:pos="9054"/>
-        </w:tabs>
-        <w:rPr>
-          <w:rFonts w:ascii="Calibri" w:hAnsi="Calibri"/>
-          <w:noProof/>
-          <w:sz w:val="22"/>
-          <w:szCs w:val="22"/>
-          <w:lang w:val="tr-TR" w:eastAsia="tr-TR"/>
-        </w:rPr>
-      </w:pPr>
-      <w:r>
-        <w:rPr>
-          <w:noProof/>
-        </w:rPr>
-        <w:t>2.1.3</w:t>
-      </w:r>
-      <w:r>
-        <w:rPr>
-          <w:rFonts w:ascii="Calibri" w:hAnsi="Calibri"/>
-          <w:noProof/>
-          <w:sz w:val="22"/>
-          <w:szCs w:val="22"/>
-          <w:lang w:val="tr-TR" w:eastAsia="tr-TR"/>
-        </w:rPr>
-        <w:tab/>
-      </w:r>
-      <w:r>
-        <w:rPr>
-          <w:noProof/>
-        </w:rPr>
-        <w:t>Deliverables:</w:t>
-      </w:r>
-      <w:r>
-        <w:rPr>
-          <w:noProof/>
-        </w:rPr>
-        <w:tab/>
-      </w:r>
-      <w:r>
-        <w:rPr>
-          <w:noProof/>
-        </w:rPr>
-        <w:fldChar w:fldCharType="begin"/>
-      </w:r>
-      <w:r>
-        <w:rPr>
-          <w:noProof/>
-        </w:rPr>
-        <w:instrText xml:space="preserve"> PAGEREF _Toc381623408 \h </w:instrText>
-      </w:r>
-      <w:r>
-        <w:rPr>
-          <w:noProof/>
-        </w:rPr>
-      </w:r>
-      <w:r>
-        <w:rPr>
-          <w:noProof/>
-        </w:rPr>
-        <w:fldChar w:fldCharType="separate"/>
-      </w:r>
-      <w:r>
-        <w:rPr>
-          <w:noProof/>
-        </w:rPr>
-        <w:t>3</w:t>
-      </w:r>
-      <w:r>
-        <w:rPr>
-          <w:noProof/>
-        </w:rPr>
-        <w:fldChar w:fldCharType="end"/>
-      </w:r>
-    </w:p>
-    <w:p>
-      <w:pPr>
-        <w:pStyle w:val="TOC2"/>
-        <w:tabs>
-          <w:tab w:val="left" w:pos="880"/>
-          <w:tab w:val="right" w:pos="9054"/>
-        </w:tabs>
-        <w:rPr>
-          <w:rFonts w:ascii="Calibri" w:hAnsi="Calibri"/>
-          <w:b w:val="0"/>
-          <w:i w:val="0"/>
-          <w:iCs w:val="0"/>
-          <w:noProof/>
-          <w:sz w:val="22"/>
-          <w:szCs w:val="22"/>
-          <w:lang w:val="tr-TR" w:eastAsia="tr-TR"/>
-        </w:rPr>
-      </w:pPr>
-      <w:r>
-        <w:rPr>
-          <w:noProof/>
-        </w:rPr>
-        <w:t>2.2</w:t>
-      </w:r>
-      <w:r>
-        <w:rPr>
-          <w:rFonts w:ascii="Calibri" w:hAnsi="Calibri"/>
-          <w:b w:val="0"/>
-          <w:i w:val="0"/>
-          <w:iCs w:val="0"/>
-          <w:noProof/>
-          <w:sz w:val="22"/>
-          <w:szCs w:val="22"/>
-          <w:lang w:val="tr-TR" w:eastAsia="tr-TR"/>
-        </w:rPr>
-        <w:tab/>
-      </w:r>
-      <w:r>
-        <w:rPr>
-          <w:noProof/>
-        </w:rPr>
-        <w:t>Software development tools</w:t>
-      </w:r>
-      <w:r>
-        <w:rPr>
-          <w:noProof/>
-        </w:rPr>
-        <w:tab/>
-      </w:r>
-      <w:r>
-        <w:rPr>
-          <w:noProof/>
-        </w:rPr>
-        <w:fldChar w:fldCharType="begin"/>
-      </w:r>
-      <w:r>
-        <w:rPr>
-          <w:noProof/>
-        </w:rPr>
-        <w:instrText xml:space="preserve"> PAGEREF _Toc381623409 \h </w:instrText>
-      </w:r>
-      <w:r>
-        <w:rPr>
-          <w:noProof/>
-        </w:rPr>
-      </w:r>
-      <w:r>
-        <w:rPr>
-          <w:noProof/>
-        </w:rPr>
-        <w:fldChar w:fldCharType="separate"/>
-      </w:r>
-      <w:r>
-        <w:rPr>
-          <w:noProof/>
-        </w:rPr>
-        <w:t>4</w:t>
-      </w:r>
-      <w:r>
-        <w:rPr>
-          <w:noProof/>
-        </w:rPr>
-        <w:fldChar w:fldCharType="end"/>
-      </w:r>
-    </w:p>
-    <w:p>
-      <w:pPr>
-        <w:pStyle w:val="TOC3"/>
-        <w:tabs>
-          <w:tab w:val="left" w:pos="1100"/>
-          <w:tab w:val="right" w:pos="9054"/>
-        </w:tabs>
-        <w:rPr>
-          <w:rFonts w:ascii="Calibri" w:hAnsi="Calibri"/>
-          <w:noProof/>
-          <w:sz w:val="22"/>
-          <w:szCs w:val="22"/>
-          <w:lang w:val="tr-TR" w:eastAsia="tr-TR"/>
-        </w:rPr>
-      </w:pPr>
-      <w:r>
-        <w:rPr>
-          <w:noProof/>
-        </w:rPr>
-        <w:t>2.2.1</w:t>
-      </w:r>
-      <w:r>
-        <w:rPr>
-          <w:rFonts w:ascii="Calibri" w:hAnsi="Calibri"/>
-          <w:noProof/>
-          <w:sz w:val="22"/>
-          <w:szCs w:val="22"/>
-          <w:lang w:val="tr-TR" w:eastAsia="tr-TR"/>
-        </w:rPr>
-        <w:tab/>
-      </w:r>
-      <w:r>
-        <w:rPr>
-          <w:noProof/>
-        </w:rPr>
-        <w:t>Workstation</w:t>
-      </w:r>
-      <w:r>
-        <w:rPr>
-          <w:noProof/>
-        </w:rPr>
-        <w:tab/>
-      </w:r>
-      <w:r>
-        <w:rPr>
-          <w:noProof/>
-        </w:rPr>
-        <w:fldChar w:fldCharType="begin"/>
-      </w:r>
-      <w:r>
-        <w:rPr>
-          <w:noProof/>
-        </w:rPr>
-        <w:instrText xml:space="preserve"> PAGEREF _Toc381623410 \h </w:instrText>
-      </w:r>
-      <w:r>
-        <w:rPr>
-          <w:noProof/>
-        </w:rPr>
-      </w:r>
-      <w:r>
-        <w:rPr>
-          <w:noProof/>
-        </w:rPr>
-        <w:fldChar w:fldCharType="separate"/>
-      </w:r>
-      <w:r>
-        <w:rPr>
-          <w:noProof/>
-        </w:rPr>
-        <w:t>4</w:t>
-      </w:r>
-      <w:r>
-        <w:rPr>
-          <w:noProof/>
-        </w:rPr>
-        <w:fldChar w:fldCharType="end"/>
-      </w:r>
-    </w:p>
-    <w:p>
-      <w:pPr>
-        <w:pStyle w:val="TOC3"/>
-        <w:tabs>
-          <w:tab w:val="left" w:pos="1100"/>
-          <w:tab w:val="right" w:pos="9054"/>
-        </w:tabs>
-        <w:rPr>
-          <w:rFonts w:ascii="Calibri" w:hAnsi="Calibri"/>
-          <w:noProof/>
-          <w:sz w:val="22"/>
-          <w:szCs w:val="22"/>
-          <w:lang w:val="tr-TR" w:eastAsia="tr-TR"/>
-        </w:rPr>
-      </w:pPr>
-      <w:r>
-        <w:rPr>
-          <w:noProof/>
-        </w:rPr>
-        <w:t>2.2.2</w:t>
-      </w:r>
-      <w:r>
-        <w:rPr>
-          <w:rFonts w:ascii="Calibri" w:hAnsi="Calibri"/>
-          <w:noProof/>
-          <w:sz w:val="22"/>
-          <w:szCs w:val="22"/>
-          <w:lang w:val="tr-TR" w:eastAsia="tr-TR"/>
-        </w:rPr>
-        <w:tab/>
-      </w:r>
-      <w:r>
-        <w:rPr>
-          <w:noProof/>
-        </w:rPr>
-        <w:t>Requirements management and documentation</w:t>
-      </w:r>
-      <w:r>
-        <w:rPr>
-          <w:noProof/>
-        </w:rPr>
-        <w:tab/>
-      </w:r>
-      <w:r>
-        <w:rPr>
-          <w:noProof/>
-        </w:rPr>
-        <w:fldChar w:fldCharType="begin"/>
-      </w:r>
-      <w:r>
-        <w:rPr>
-          <w:noProof/>
-        </w:rPr>
-        <w:instrText xml:space="preserve"> PAGEREF _Toc381623411 \h </w:instrText>
-      </w:r>
-      <w:r>
-        <w:rPr>
-          <w:noProof/>
-        </w:rPr>
-      </w:r>
-      <w:r>
-        <w:rPr>
-          <w:noProof/>
-        </w:rPr>
-        <w:fldChar w:fldCharType="separate"/>
-      </w:r>
-      <w:r>
-        <w:rPr>
-          <w:noProof/>
-        </w:rPr>
-        <w:t>4</w:t>
-      </w:r>
-      <w:r>
-        <w:rPr>
-          <w:noProof/>
-        </w:rPr>
-        <w:fldChar w:fldCharType="end"/>
-      </w:r>
-    </w:p>
-    <w:p>
-      <w:pPr>
-        <w:pStyle w:val="TOC3"/>
-        <w:tabs>
-          <w:tab w:val="left" w:pos="1100"/>
-          <w:tab w:val="right" w:pos="9054"/>
-        </w:tabs>
-        <w:rPr>
-          <w:rFonts w:ascii="Calibri" w:hAnsi="Calibri"/>
-          <w:noProof/>
-          <w:sz w:val="22"/>
-          <w:szCs w:val="22"/>
-          <w:lang w:val="tr-TR" w:eastAsia="tr-TR"/>
-        </w:rPr>
-      </w:pPr>
-      <w:r>
-        <w:rPr>
-          <w:noProof/>
-        </w:rPr>
-        <w:t>2.2.3</w:t>
-      </w:r>
-      <w:r>
-        <w:rPr>
-          <w:rFonts w:ascii="Calibri" w:hAnsi="Calibri"/>
-          <w:noProof/>
-          <w:sz w:val="22"/>
-          <w:szCs w:val="22"/>
-          <w:lang w:val="tr-TR" w:eastAsia="tr-TR"/>
-        </w:rPr>
-        <w:tab/>
-      </w:r>
-      <w:r>
-        <w:rPr>
-          <w:noProof/>
-        </w:rPr>
-        <w:t>Software Design</w:t>
-      </w:r>
-      <w:r>
-        <w:rPr>
-          <w:noProof/>
-        </w:rPr>
-        <w:tab/>
-      </w:r>
-      <w:r>
-        <w:rPr>
-          <w:noProof/>
-        </w:rPr>
-        <w:fldChar w:fldCharType="begin"/>
-      </w:r>
-      <w:r>
-        <w:rPr>
-          <w:noProof/>
-        </w:rPr>
-        <w:instrText xml:space="preserve"> PAGEREF _Toc381623412 \h </w:instrText>
-      </w:r>
-      <w:r>
-        <w:rPr>
-          <w:noProof/>
-        </w:rPr>
-      </w:r>
-      <w:r>
-        <w:rPr>
-          <w:noProof/>
-        </w:rPr>
-        <w:fldChar w:fldCharType="separate"/>
-      </w:r>
-      <w:r>
-        <w:rPr>
-          <w:noProof/>
-        </w:rPr>
-        <w:t>4</w:t>
-      </w:r>
-      <w:r>
-        <w:rPr>
-          <w:noProof/>
-        </w:rPr>
-        <w:fldChar w:fldCharType="end"/>
-      </w:r>
-    </w:p>
-    <w:p>
-      <w:pPr>
-        <w:pStyle w:val="TOC3"/>
-        <w:tabs>
-          <w:tab w:val="left" w:pos="1100"/>
-          <w:tab w:val="right" w:pos="9054"/>
-        </w:tabs>
-        <w:rPr>
-          <w:rFonts w:ascii="Calibri" w:hAnsi="Calibri"/>
-          <w:noProof/>
-          <w:sz w:val="22"/>
-          <w:szCs w:val="22"/>
-          <w:lang w:val="tr-TR" w:eastAsia="tr-TR"/>
-        </w:rPr>
-      </w:pPr>
-      <w:r>
-        <w:rPr>
-          <w:noProof/>
-        </w:rPr>
-        <w:t>2.2.4</w:t>
-      </w:r>
-      <w:r>
-        <w:rPr>
-          <w:rFonts w:ascii="Calibri" w:hAnsi="Calibri"/>
-          <w:noProof/>
-          <w:sz w:val="22"/>
-          <w:szCs w:val="22"/>
-          <w:lang w:val="tr-TR" w:eastAsia="tr-TR"/>
-        </w:rPr>
-        <w:tab/>
-      </w:r>
-      <w:r>
-        <w:rPr>
-          <w:noProof/>
-        </w:rPr>
-        <w:t>Coding and automated tests</w:t>
-      </w:r>
-      <w:r>
-        <w:rPr>
-          <w:noProof/>
-        </w:rPr>
-        <w:tab/>
-      </w:r>
-      <w:r>
-        <w:rPr>
-          <w:noProof/>
-        </w:rPr>
-        <w:fldChar w:fldCharType="begin"/>
-      </w:r>
-      <w:r>
-        <w:rPr>
-          <w:noProof/>
-        </w:rPr>
-        <w:instrText xml:space="preserve"> PAGEREF _Toc381623413 \h </w:instrText>
-      </w:r>
-      <w:r>
-        <w:rPr>
-          <w:noProof/>
-        </w:rPr>
-      </w:r>
-      <w:r>
-        <w:rPr>
-          <w:noProof/>
-        </w:rPr>
-        <w:fldChar w:fldCharType="separate"/>
-      </w:r>
-      <w:r>
-        <w:rPr>
-          <w:noProof/>
-        </w:rPr>
-        <w:t>4</w:t>
-      </w:r>
-      <w:r>
-        <w:rPr>
-          <w:noProof/>
-        </w:rPr>
-        <w:fldChar w:fldCharType="end"/>
-      </w:r>
-    </w:p>
-    <w:p>
-      <w:pPr>
-        <w:pStyle w:val="TOC3"/>
-        <w:tabs>
-          <w:tab w:val="left" w:pos="1100"/>
-          <w:tab w:val="right" w:pos="9054"/>
-        </w:tabs>
-        <w:rPr>
-          <w:rFonts w:ascii="Calibri" w:hAnsi="Calibri"/>
-          <w:noProof/>
-          <w:sz w:val="22"/>
-          <w:szCs w:val="22"/>
-          <w:lang w:val="tr-TR" w:eastAsia="tr-TR"/>
-        </w:rPr>
-      </w:pPr>
-      <w:r>
-        <w:rPr>
-          <w:noProof/>
-        </w:rPr>
-        <w:t>2.2.5</w:t>
-      </w:r>
-      <w:r>
-        <w:rPr>
-          <w:rFonts w:ascii="Calibri" w:hAnsi="Calibri"/>
-          <w:noProof/>
-          <w:sz w:val="22"/>
-          <w:szCs w:val="22"/>
-          <w:lang w:val="tr-TR" w:eastAsia="tr-TR"/>
-        </w:rPr>
-        <w:tab/>
-      </w:r>
-      <w:r>
-        <w:rPr>
-          <w:noProof/>
-        </w:rPr>
-        <w:t>Configuration management</w:t>
-      </w:r>
-      <w:r>
-        <w:rPr>
-          <w:noProof/>
-        </w:rPr>
-        <w:tab/>
-      </w:r>
-      <w:r>
-        <w:rPr>
-          <w:noProof/>
-        </w:rPr>
-        <w:fldChar w:fldCharType="begin"/>
-      </w:r>
-      <w:r>
-        <w:rPr>
-          <w:noProof/>
-        </w:rPr>
-        <w:instrText xml:space="preserve"> PAGEREF _Toc381623414 \h </w:instrText>
-      </w:r>
-      <w:r>
-        <w:rPr>
-          <w:noProof/>
-        </w:rPr>
-      </w:r>
-      <w:r>
-        <w:rPr>
-          <w:noProof/>
-        </w:rPr>
-        <w:fldChar w:fldCharType="separate"/>
-      </w:r>
-      <w:r>
-        <w:rPr>
-          <w:noProof/>
-        </w:rPr>
-        <w:t>4</w:t>
-      </w:r>
-      <w:r>
-        <w:rPr>
-          <w:noProof/>
-        </w:rPr>
-        <w:fldChar w:fldCharType="end"/>
-      </w:r>
-    </w:p>
-    <w:p>
-      <w:pPr>
-        <w:pStyle w:val="TOC2"/>
-        <w:tabs>
-          <w:tab w:val="left" w:pos="880"/>
-          <w:tab w:val="right" w:pos="9054"/>
-        </w:tabs>
-        <w:rPr>
-          <w:rFonts w:ascii="Calibri" w:hAnsi="Calibri"/>
-          <w:b w:val="0"/>
-          <w:i w:val="0"/>
-          <w:iCs w:val="0"/>
-          <w:noProof/>
-          <w:sz w:val="22"/>
-          <w:szCs w:val="22"/>
-          <w:lang w:val="tr-TR" w:eastAsia="tr-TR"/>
-        </w:rPr>
-      </w:pPr>
-      <w:r>
-        <w:rPr>
-          <w:noProof/>
-        </w:rPr>
-        <w:t>2.3</w:t>
-      </w:r>
-      <w:r>
-        <w:rPr>
-          <w:rFonts w:ascii="Calibri" w:hAnsi="Calibri"/>
-          <w:b w:val="0"/>
-          <w:i w:val="0"/>
-          <w:iCs w:val="0"/>
-          <w:noProof/>
-          <w:sz w:val="22"/>
-          <w:szCs w:val="22"/>
-          <w:lang w:val="tr-TR" w:eastAsia="tr-TR"/>
-        </w:rPr>
-        <w:tab/>
-      </w:r>
-      <w:r>
-        <w:rPr>
-          <w:noProof/>
-        </w:rPr>
-        <w:t>Software development rules and standards</w:t>
-      </w:r>
-      <w:r>
-        <w:rPr>
-          <w:noProof/>
-        </w:rPr>
-        <w:tab/>
-      </w:r>
-      <w:r>
-        <w:rPr>
-          <w:noProof/>
-        </w:rPr>
-        <w:fldChar w:fldCharType="begin"/>
-      </w:r>
-      <w:r>
-        <w:rPr>
-          <w:noProof/>
-        </w:rPr>
-        <w:instrText xml:space="preserve"> PAGEREF _Toc381623415 \h </w:instrText>
-      </w:r>
-      <w:r>
-        <w:rPr>
-          <w:noProof/>
-        </w:rPr>
-      </w:r>
-      <w:r>
-        <w:rPr>
-          <w:noProof/>
-        </w:rPr>
-        <w:fldChar w:fldCharType="separate"/>
-      </w:r>
-      <w:r>
-        <w:rPr>
-          <w:noProof/>
-        </w:rPr>
-        <w:t>4</w:t>
-      </w:r>
-      <w:r>
-        <w:rPr>
-          <w:noProof/>
-        </w:rPr>
-        <w:fldChar w:fldCharType="end"/>
-      </w:r>
-    </w:p>
-    <w:p>
-      <w:pPr>
-        <w:pStyle w:val="TOC1"/>
-        <w:rPr>
-          <w:rFonts w:ascii="Calibri" w:hAnsi="Calibri"/>
+          <w:rFonts w:asciiTheme="minorHAnsi" w:eastAsiaTheme="minorEastAsia" w:hAnsiTheme="minorHAnsi" w:cstheme="minorBidi"/>
           <w:b w:val="0"/>
           <w:bCs w:val="0"/>
           <w:noProof/>
-          <w:sz w:val="22"/>
-          <w:szCs w:val="22"/>
-          <w:lang w:val="tr-TR" w:eastAsia="tr-TR"/>
-        </w:rPr>
-      </w:pPr>
-      <w:r>
-        <w:rPr>
-          <w:noProof/>
-        </w:rPr>
-        <w:t>3</w:t>
-      </w:r>
-      <w:r>
-        <w:rPr>
-          <w:rFonts w:ascii="Calibri" w:hAnsi="Calibri"/>
+          <w:szCs w:val="24"/>
+          <w:lang w:eastAsia="ja-JP"/>
+        </w:rPr>
+      </w:pPr>
+      <w:r>
+        <w:rPr>
+          <w:noProof/>
+        </w:rPr>
+        <w:t>4-</w:t>
+      </w:r>
+      <w:r>
+        <w:rPr>
+          <w:rFonts w:asciiTheme="minorHAnsi" w:eastAsiaTheme="minorEastAsia" w:hAnsiTheme="minorHAnsi" w:cstheme="minorBidi"/>
           <w:b w:val="0"/>
           <w:bCs w:val="0"/>
           <w:noProof/>
-          <w:sz w:val="22"/>
-          <w:szCs w:val="22"/>
-          <w:lang w:val="tr-TR" w:eastAsia="tr-TR"/>
+          <w:szCs w:val="24"/>
+          <w:lang w:eastAsia="ja-JP"/>
         </w:rPr>
         <w:tab/>
       </w:r>
@@ -2071,7 +2173,7 @@
         <w:rPr>
           <w:noProof/>
         </w:rPr>
-        <w:t>Responsibilities</w:t>
+        <w:t>Risk Assessment</w:t>
       </w:r>
       <w:r>
         <w:rPr>
@@ -2089,7 +2191,7 @@
         <w:rPr>
           <w:noProof/>
         </w:rPr>
-        <w:instrText xml:space="preserve"> PAGEREF _Toc381623416 \h </w:instrText>
+        <w:instrText xml:space="preserve"> PAGEREF _Toc256157640 \h </w:instrText>
       </w:r>
       <w:r>
         <w:rPr>
@@ -2106,7 +2208,7 @@
         <w:rPr>
           <w:noProof/>
         </w:rPr>
-        <w:t>4</w:t>
+        <w:t>7</w:t>
       </w:r>
       <w:r>
         <w:rPr>
@@ -2118,37 +2220,27 @@
     <w:p>
       <w:pPr>
         <w:pStyle w:val="TOC2"/>
-        <w:tabs>
-          <w:tab w:val="left" w:pos="880"/>
-          <w:tab w:val="right" w:pos="9054"/>
-        </w:tabs>
-        <w:rPr>
-          <w:rFonts w:ascii="Calibri" w:hAnsi="Calibri"/>
-          <w:b w:val="0"/>
-          <w:i w:val="0"/>
-          <w:iCs w:val="0"/>
-          <w:noProof/>
-          <w:sz w:val="22"/>
-          <w:szCs w:val="22"/>
-          <w:lang w:val="tr-TR" w:eastAsia="tr-TR"/>
-        </w:rPr>
-      </w:pPr>
-      <w:r>
-        <w:rPr>
-          <w:noProof/>
-        </w:rPr>
-        <w:t>3.1</w:t>
-      </w:r>
-      <w:r>
-        <w:rPr>
-          <w:rFonts w:ascii="Calibri" w:hAnsi="Calibri"/>
-          <w:b w:val="0"/>
-          <w:i w:val="0"/>
-          <w:iCs w:val="0"/>
-          <w:noProof/>
-          <w:sz w:val="22"/>
-          <w:szCs w:val="22"/>
-          <w:lang w:val="tr-TR" w:eastAsia="tr-TR"/>
+        <w:rPr>
+          <w:rFonts w:asciiTheme="minorHAnsi" w:eastAsiaTheme="minorEastAsia" w:hAnsiTheme="minorHAnsi" w:cstheme="minorBidi"/>
+          <w:noProof/>
+          <w:sz w:val="24"/>
+          <w:szCs w:val="24"/>
+          <w:lang w:eastAsia="ja-JP"/>
+        </w:rPr>
+      </w:pPr>
+      <w:r>
+        <w:rPr>
+          <w:noProof/>
+        </w:rPr>
+        <w:t>4.1-</w:t>
+      </w:r>
+      <w:r>
+        <w:rPr>
+          <w:rFonts w:asciiTheme="minorHAnsi" w:eastAsiaTheme="minorEastAsia" w:hAnsiTheme="minorHAnsi" w:cstheme="minorBidi"/>
+          <w:noProof/>
+          <w:sz w:val="24"/>
+          <w:szCs w:val="24"/>
+          <w:lang w:eastAsia="ja-JP"/>
         </w:rPr>
         <w:tab/>
       </w:r>
@@ -2156,7 +2248,7 @@
         <w:rPr>
           <w:noProof/>
         </w:rPr>
-        <w:t>Activities and responsibilities</w:t>
+        <w:t>Risk Analysis</w:t>
       </w:r>
       <w:r>
         <w:rPr>
@@ -2174,7 +2266,7 @@
         <w:rPr>
           <w:noProof/>
         </w:rPr>
-        <w:instrText xml:space="preserve"> PAGEREF _Toc381623417 \h </w:instrText>
+        <w:instrText xml:space="preserve"> PAGEREF _Toc256157641 \h </w:instrText>
       </w:r>
       <w:r>
         <w:rPr>
@@ -2191,7 +2283,7 @@
         <w:rPr>
           <w:noProof/>
         </w:rPr>
-        <w:t>4</w:t>
+        <w:t>7</w:t>
       </w:r>
       <w:r>
         <w:rPr>
@@ -2202,32 +2294,28 @@
     </w:p>
     <w:p>
       <w:pPr>
-        <w:pStyle w:val="TOC1"/>
-        <w:rPr>
-          <w:rFonts w:ascii="Calibri" w:hAnsi="Calibri"/>
-          <w:b w:val="0"/>
-          <w:bCs w:val="0"/>
-          <w:noProof/>
-          <w:sz w:val="22"/>
-          <w:szCs w:val="22"/>
-          <w:lang w:val="tr-TR" w:eastAsia="tr-TR"/>
-        </w:rPr>
-      </w:pPr>
-      <w:r>
-        <w:rPr>
-          <w:noProof/>
-        </w:rPr>
-        <w:t>4</w:t>
-      </w:r>
-      <w:r>
-        <w:rPr>
-          <w:rFonts w:ascii="Calibri" w:hAnsi="Calibri"/>
-          <w:b w:val="0"/>
-          <w:bCs w:val="0"/>
-          <w:noProof/>
-          <w:sz w:val="22"/>
-          <w:szCs w:val="22"/>
-          <w:lang w:val="tr-TR" w:eastAsia="tr-TR"/>
+        <w:pStyle w:val="TOC2"/>
+        <w:rPr>
+          <w:rFonts w:asciiTheme="minorHAnsi" w:eastAsiaTheme="minorEastAsia" w:hAnsiTheme="minorHAnsi" w:cstheme="minorBidi"/>
+          <w:noProof/>
+          <w:sz w:val="24"/>
+          <w:szCs w:val="24"/>
+          <w:lang w:eastAsia="ja-JP"/>
+        </w:rPr>
+      </w:pPr>
+      <w:r>
+        <w:rPr>
+          <w:noProof/>
+        </w:rPr>
+        <w:t>4.2-</w:t>
+      </w:r>
+      <w:r>
+        <w:rPr>
+          <w:rFonts w:asciiTheme="minorHAnsi" w:eastAsiaTheme="minorEastAsia" w:hAnsiTheme="minorHAnsi" w:cstheme="minorBidi"/>
+          <w:noProof/>
+          <w:sz w:val="24"/>
+          <w:szCs w:val="24"/>
+          <w:lang w:eastAsia="ja-JP"/>
         </w:rPr>
         <w:tab/>
       </w:r>
@@ -2235,7 +2323,7 @@
         <w:rPr>
           <w:noProof/>
         </w:rPr>
-        <w:t>Risk Assessment</w:t>
+        <w:t>Risk Planning</w:t>
       </w:r>
       <w:r>
         <w:rPr>
@@ -2253,7 +2341,7 @@
         <w:rPr>
           <w:noProof/>
         </w:rPr>
-        <w:instrText xml:space="preserve"> PAGEREF _Toc381623418 \h </w:instrText>
+        <w:instrText xml:space="preserve"> PAGEREF _Toc256157642 \h </w:instrText>
       </w:r>
       <w:r>
         <w:rPr>
@@ -2270,177 +2358,7 @@
         <w:rPr>
           <w:noProof/>
         </w:rPr>
-        <w:t>5</w:t>
-      </w:r>
-      <w:r>
-        <w:rPr>
-          <w:noProof/>
-        </w:rPr>
-        <w:fldChar w:fldCharType="end"/>
-      </w:r>
-    </w:p>
-    <w:p>
-      <w:pPr>
-        <w:pStyle w:val="TOC2"/>
-        <w:tabs>
-          <w:tab w:val="left" w:pos="880"/>
-          <w:tab w:val="right" w:pos="9054"/>
-        </w:tabs>
-        <w:rPr>
-          <w:rFonts w:ascii="Calibri" w:hAnsi="Calibri"/>
-          <w:b w:val="0"/>
-          <w:i w:val="0"/>
-          <w:iCs w:val="0"/>
-          <w:noProof/>
-          <w:sz w:val="22"/>
-          <w:szCs w:val="22"/>
-          <w:lang w:val="tr-TR" w:eastAsia="tr-TR"/>
-        </w:rPr>
-      </w:pPr>
-      <w:r>
-        <w:rPr>
-          <w:noProof/>
-        </w:rPr>
-        <w:t>4.1</w:t>
-      </w:r>
-      <w:r>
-        <w:rPr>
-          <w:rFonts w:ascii="Calibri" w:hAnsi="Calibri"/>
-          <w:b w:val="0"/>
-          <w:i w:val="0"/>
-          <w:iCs w:val="0"/>
-          <w:noProof/>
-          <w:sz w:val="22"/>
-          <w:szCs w:val="22"/>
-          <w:lang w:val="tr-TR" w:eastAsia="tr-TR"/>
-        </w:rPr>
-        <w:tab/>
-      </w:r>
-      <w:r>
-        <w:rPr>
-          <w:noProof/>
-        </w:rPr>
-        <w:t>Risk Analysis</w:t>
-      </w:r>
-      <w:r>
-        <w:rPr>
-          <w:noProof/>
-        </w:rPr>
-        <w:tab/>
-      </w:r>
-      <w:r>
-        <w:rPr>
-          <w:noProof/>
-        </w:rPr>
-        <w:fldChar w:fldCharType="begin"/>
-      </w:r>
-      <w:r>
-        <w:rPr>
-          <w:noProof/>
-        </w:rPr>
-        <w:instrText xml:space="preserve"> PAGEREF _Toc381623419 \h </w:instrText>
-      </w:r>
-      <w:r>
-        <w:rPr>
-          <w:noProof/>
-        </w:rPr>
-      </w:r>
-      <w:r>
-        <w:rPr>
-          <w:noProof/>
-        </w:rPr>
-        <w:fldChar w:fldCharType="separate"/>
-      </w:r>
-      <w:r>
-        <w:rPr>
-          <w:noProof/>
-        </w:rPr>
-        <w:t>5</w:t>
-      </w:r>
-      <w:r>
-        <w:rPr>
-          <w:noProof/>
-        </w:rPr>
-        <w:fldChar w:fldCharType="end"/>
-      </w:r>
-    </w:p>
-    <w:p>
-      <w:pPr>
-        <w:pStyle w:val="TOC2"/>
-        <w:tabs>
-          <w:tab w:val="left" w:pos="880"/>
-          <w:tab w:val="right" w:pos="9054"/>
-        </w:tabs>
-        <w:rPr>
-          <w:rFonts w:ascii="Calibri" w:hAnsi="Calibri"/>
-          <w:b w:val="0"/>
-          <w:i w:val="0"/>
-          <w:iCs w:val="0"/>
-          <w:noProof/>
-          <w:sz w:val="22"/>
-          <w:szCs w:val="22"/>
-          <w:lang w:val="tr-TR" w:eastAsia="tr-TR"/>
-        </w:rPr>
-      </w:pPr>
-      <w:r>
-        <w:rPr>
-          <w:noProof/>
-        </w:rPr>
-        <w:t>4.2</w:t>
-      </w:r>
-      <w:r>
-        <w:rPr>
-          <w:rFonts w:ascii="Calibri" w:hAnsi="Calibri"/>
-          <w:b w:val="0"/>
-          <w:i w:val="0"/>
-          <w:iCs w:val="0"/>
-          <w:noProof/>
-          <w:sz w:val="22"/>
-          <w:szCs w:val="22"/>
-          <w:lang w:val="tr-TR" w:eastAsia="tr-TR"/>
-        </w:rPr>
-        <w:tab/>
-      </w:r>
-      <w:r>
-        <w:rPr>
-          <w:noProof/>
-        </w:rPr>
-        <w:t>Risk Planning</w:t>
-      </w:r>
-      <w:r>
-        <w:rPr>
-          <w:noProof/>
-        </w:rPr>
-        <w:tab/>
-      </w:r>
-      <w:r>
-        <w:rPr>
-          <w:noProof/>
-        </w:rPr>
-        <w:fldChar w:fldCharType="begin"/>
-      </w:r>
-      <w:r>
-        <w:rPr>
-          <w:noProof/>
-        </w:rPr>
-        <w:instrText xml:space="preserve"> PAGEREF _Toc381623420 \h </w:instrText>
-      </w:r>
-      <w:r>
-        <w:rPr>
-          <w:noProof/>
-        </w:rPr>
-      </w:r>
-      <w:r>
-        <w:rPr>
-          <w:noProof/>
-        </w:rPr>
-        <w:fldChar w:fldCharType="separate"/>
-      </w:r>
-      <w:r>
-        <w:rPr>
-          <w:noProof/>
-        </w:rPr>
-        <w:t>5</w:t>
+        <w:t>7</w:t>
       </w:r>
       <w:r>
         <w:rPr>
@@ -2474,7 +2392,7 @@
       <w:r>
         <w:br w:type="page"/>
       </w:r>
-      <w:bookmarkStart w:id="1" w:name="_Toc381623398"/>
+      <w:bookmarkStart w:id="1" w:name="_Toc256157620"/>
       <w:r>
         <w:lastRenderedPageBreak/>
         <w:t>Identification</w:t>
@@ -2487,7 +2405,7 @@
       </w:pPr>
       <w:bookmarkStart w:id="2" w:name="_Toc511458419"/>
       <w:bookmarkStart w:id="3" w:name="_Toc115956196"/>
-      <w:bookmarkStart w:id="4" w:name="_Toc381623399"/>
+      <w:bookmarkStart w:id="4" w:name="_Toc256157621"/>
       <w:r>
         <w:t>Document overview</w:t>
       </w:r>
@@ -2514,7 +2432,7 @@
       <w:bookmarkStart w:id="6" w:name="_Toc115956198"/>
       <w:bookmarkStart w:id="7" w:name="_Toc126126694"/>
       <w:bookmarkStart w:id="8" w:name="_Toc305702579"/>
-      <w:bookmarkStart w:id="9" w:name="_Toc381623400"/>
+      <w:bookmarkStart w:id="9" w:name="_Toc256157622"/>
       <w:bookmarkStart w:id="10" w:name="_Toc216371446"/>
       <w:r>
         <w:t>Abbreviations</w:t>
@@ -2532,7 +2450,7 @@
       <w:bookmarkStart w:id="11" w:name="_Toc511458435"/>
       <w:bookmarkStart w:id="12" w:name="_Toc126126695"/>
       <w:bookmarkStart w:id="13" w:name="_Toc305702580"/>
-      <w:bookmarkStart w:id="14" w:name="_Toc381623401"/>
+      <w:bookmarkStart w:id="14" w:name="_Toc256157623"/>
       <w:r>
         <w:t>Abbreviations</w:t>
       </w:r>
@@ -2570,7 +2488,7 @@
       <w:bookmarkStart w:id="15" w:name="_Toc115956199"/>
       <w:bookmarkStart w:id="16" w:name="_Toc126126697"/>
       <w:bookmarkStart w:id="17" w:name="_Toc305702582"/>
-      <w:bookmarkStart w:id="18" w:name="_Toc381623402"/>
+      <w:bookmarkStart w:id="18" w:name="_Toc256157624"/>
       <w:r>
         <w:t>References</w:t>
       </w:r>
@@ -2584,7 +2502,7 @@
         <w:pStyle w:val="Heading3"/>
       </w:pPr>
       <w:bookmarkStart w:id="19" w:name="_Toc305702583"/>
-      <w:bookmarkStart w:id="20" w:name="_Toc381623403"/>
+      <w:bookmarkStart w:id="20" w:name="_Toc256157625"/>
       <w:r>
         <w:t>Project References</w:t>
       </w:r>
@@ -2695,16 +2613,43 @@
     <w:p>
       <w:pPr>
         <w:pStyle w:val="Heading1"/>
-      </w:pPr>
-      <w:bookmarkStart w:id="22" w:name="_Toc381623404"/>
-      <w:bookmarkStart w:id="23" w:name="_Toc305702586"/>
-      <w:r>
+        <w:numPr>
+          <w:ilvl w:val="0"/>
+          <w:numId w:val="0"/>
+        </w:numPr>
+        <w:ind w:left="432" w:hanging="432"/>
+      </w:pPr>
+      <w:bookmarkStart w:id="22" w:name="_Toc305702586"/>
+    </w:p>
+    <w:p>
+      <w:pPr>
+        <w:jc w:val="left"/>
+        <w:rPr>
+          <w:rFonts w:cs="Arial"/>
+          <w:b/>
+          <w:bCs/>
+          <w:kern w:val="32"/>
+          <w:sz w:val="24"/>
+          <w:szCs w:val="32"/>
+        </w:rPr>
+      </w:pPr>
+      <w:r>
+        <w:br w:type="page"/>
+      </w:r>
+    </w:p>
+    <w:p>
+      <w:pPr>
+        <w:pStyle w:val="Heading1"/>
+      </w:pPr>
+      <w:bookmarkStart w:id="23" w:name="_Toc256157626"/>
+      <w:r>
+        <w:lastRenderedPageBreak/>
         <w:t>Software Development Activities</w:t>
       </w:r>
-      <w:bookmarkEnd w:id="22"/>
+      <w:bookmarkEnd w:id="23"/>
     </w:p>
     <w:bookmarkEnd w:id="10"/>
-    <w:bookmarkEnd w:id="23"/>
+    <w:bookmarkEnd w:id="22"/>
     <w:p>
       <w:r>
         <w:t>This</w:t>
@@ -2732,7 +2677,7 @@
           <w:i w:val="0"/>
         </w:rPr>
       </w:pPr>
-      <w:bookmarkStart w:id="24" w:name="_Toc381623405"/>
+      <w:bookmarkStart w:id="24" w:name="_Toc256157627"/>
       <w:r>
         <w:rPr>
           <w:i w:val="0"/>
@@ -2806,7 +2751,7 @@
       <w:pPr>
         <w:pStyle w:val="Heading3"/>
       </w:pPr>
-      <w:bookmarkStart w:id="25" w:name="_Toc381623406"/>
+      <w:bookmarkStart w:id="25" w:name="_Toc256157628"/>
       <w:r>
         <w:t>Overview of process phases</w:t>
       </w:r>
@@ -2819,91 +2764,6 @@
     </w:p>
     <w:p>
       <w:pPr>
-        <w:numPr>
-          <w:ilvl w:val="0"/>
-          <w:numId w:val="28"/>
-        </w:numPr>
-        <w:rPr>
-          <w:b/>
-        </w:rPr>
-      </w:pPr>
-      <w:r>
-        <w:rPr>
-          <w:b/>
-        </w:rPr>
-        <w:t>Software specification,</w:t>
-      </w:r>
-    </w:p>
-    <w:p>
-      <w:pPr>
-        <w:numPr>
-          <w:ilvl w:val="0"/>
-          <w:numId w:val="28"/>
-        </w:numPr>
-        <w:rPr>
-          <w:b/>
-        </w:rPr>
-      </w:pPr>
-      <w:r>
-        <w:rPr>
-          <w:b/>
-        </w:rPr>
-        <w:t>Software detailed design,</w:t>
-      </w:r>
-    </w:p>
-    <w:p>
-      <w:pPr>
-        <w:numPr>
-          <w:ilvl w:val="0"/>
-          <w:numId w:val="28"/>
-        </w:numPr>
-        <w:rPr>
-          <w:b/>
-        </w:rPr>
-      </w:pPr>
-      <w:r>
-        <w:rPr>
-          <w:b/>
-        </w:rPr>
-        <w:t>Software coding and unit tests,</w:t>
-      </w:r>
-    </w:p>
-    <w:p>
-      <w:pPr>
-        <w:numPr>
-          <w:ilvl w:val="0"/>
-          <w:numId w:val="28"/>
-        </w:numPr>
-        <w:rPr>
-          <w:b/>
-        </w:rPr>
-      </w:pPr>
-      <w:r>
-        <w:rPr>
-          <w:b/>
-        </w:rPr>
-        <w:t>Software integration</w:t>
-      </w:r>
-    </w:p>
-    <w:p>
-      <w:pPr>
-        <w:numPr>
-          <w:ilvl w:val="0"/>
-          <w:numId w:val="28"/>
-        </w:numPr>
-        <w:rPr>
-          <w:b/>
-        </w:rPr>
-      </w:pPr>
-      <w:r>
-        <w:rPr>
-          <w:b/>
-        </w:rPr>
-        <w:t>Software verification tests</w:t>
-      </w:r>
-    </w:p>
-    <w:p>
-      <w:pPr>
         <w:keepNext/>
       </w:pPr>
       <w:r>
@@ -2911,7 +2771,6 @@
           <w:noProof/>
           <w:lang w:eastAsia="en-US"/>
         </w:rPr>
-        <w:lastRenderedPageBreak/>
         <w:drawing>
           <wp:inline distT="0" distB="0" distL="0" distR="0" wp14:anchorId="75D2C342" wp14:editId="6C5667E9">
             <wp:extent cx="5755640" cy="2972435"/>
@@ -2960,7 +2819,7 @@
       <w:pPr>
         <w:pStyle w:val="Heading3"/>
       </w:pPr>
-      <w:bookmarkStart w:id="26" w:name="_Toc381623407"/>
+      <w:bookmarkStart w:id="26" w:name="_Toc256157629"/>
       <w:r>
         <w:t>Technical documentation</w:t>
       </w:r>
@@ -3025,7 +2884,7 @@
       <w:pPr>
         <w:pStyle w:val="Heading3"/>
       </w:pPr>
-      <w:bookmarkStart w:id="27" w:name="_Toc381623408"/>
+      <w:bookmarkStart w:id="27" w:name="_Toc256157630"/>
       <w:r>
         <w:t>Deliverables:</w:t>
       </w:r>
@@ -3076,7 +2935,7 @@
       <w:pPr>
         <w:pStyle w:val="Heading2"/>
       </w:pPr>
-      <w:bookmarkStart w:id="28" w:name="_Toc381623409"/>
+      <w:bookmarkStart w:id="28" w:name="_Toc256157631"/>
       <w:r>
         <w:t>Software development tools</w:t>
       </w:r>
@@ -3086,7 +2945,7 @@
       <w:pPr>
         <w:pStyle w:val="Heading3"/>
       </w:pPr>
-      <w:bookmarkStart w:id="29" w:name="_Toc381623410"/>
+      <w:bookmarkStart w:id="29" w:name="_Toc256157632"/>
       <w:r>
         <w:t>Workstation</w:t>
       </w:r>
@@ -3104,13 +2963,9 @@
           <w:numId w:val="25"/>
         </w:numPr>
       </w:pPr>
-      <w:proofErr w:type="gramStart"/>
-      <w:r>
-        <w:t>x64</w:t>
-      </w:r>
-      <w:proofErr w:type="gramEnd"/>
-      <w:r>
-        <w:t xml:space="preserve"> Windows 8 machines, with Eclipse as the preferred IDE,</w:t>
+      <w:r>
+        <w:lastRenderedPageBreak/>
+        <w:t>x64 Windows 8 machines, with Eclipse as the preferred IDE,</w:t>
       </w:r>
     </w:p>
     <w:p>
@@ -3145,7 +3000,7 @@
       <w:pPr>
         <w:pStyle w:val="Heading3"/>
       </w:pPr>
-      <w:bookmarkStart w:id="30" w:name="_Toc381623411"/>
+      <w:bookmarkStart w:id="30" w:name="_Toc256157633"/>
       <w:r>
         <w:t>Requirements management and documentation</w:t>
       </w:r>
@@ -3228,14 +3083,14 @@
       <w:pPr>
         <w:pStyle w:val="Heading3"/>
       </w:pPr>
-      <w:bookmarkStart w:id="31" w:name="_Toc381623412"/>
+      <w:bookmarkStart w:id="31" w:name="_Toc256157634"/>
       <w:r>
         <w:t>Software Desig</w:t>
       </w:r>
+      <w:r>
+        <w:t>n</w:t>
+      </w:r>
       <w:bookmarkEnd w:id="31"/>
-      <w:r>
-        <w:t>n</w:t>
-      </w:r>
     </w:p>
     <w:p>
       <w:r>
@@ -3261,7 +3116,6 @@
         </w:numPr>
       </w:pPr>
       <w:r>
-        <w:lastRenderedPageBreak/>
         <w:t>Omnigraffle Professional</w:t>
       </w:r>
       <w:r>
@@ -3328,7 +3182,7 @@
       <w:pPr>
         <w:pStyle w:val="Heading3"/>
       </w:pPr>
-      <w:bookmarkStart w:id="32" w:name="_Toc381623413"/>
+      <w:bookmarkStart w:id="32" w:name="_Toc256157635"/>
       <w:r>
         <w:t>Coding and automated tests</w:t>
       </w:r>
@@ -3427,7 +3281,7 @@
       <w:pPr>
         <w:pStyle w:val="Heading3"/>
       </w:pPr>
-      <w:bookmarkStart w:id="33" w:name="_Toc381623414"/>
+      <w:bookmarkStart w:id="33" w:name="_Toc256157636"/>
       <w:r>
         <w:t>Configuration management</w:t>
       </w:r>
@@ -3533,7 +3387,7 @@
       <w:pPr>
         <w:pStyle w:val="Heading2"/>
       </w:pPr>
-      <w:bookmarkStart w:id="34" w:name="_Toc381623415"/>
+      <w:bookmarkStart w:id="34" w:name="_Toc256157637"/>
       <w:r>
         <w:t>Software development rules and standards</w:t>
       </w:r>
@@ -3544,32 +3398,18 @@
         <w:rPr>
           <w:highlight w:val="lightGray"/>
         </w:rPr>
-        <w:t xml:space="preserve">Describe here the standards and rules used for software development, like </w:t>
-      </w:r>
-      <w:proofErr w:type="spellStart"/>
+        <w:t>Describe here the standards and rules used for software development, like modelling (UML),</w:t>
+      </w:r>
       <w:r>
         <w:rPr>
           <w:highlight w:val="lightGray"/>
         </w:rPr>
-        <w:t>modelling</w:t>
-      </w:r>
-      <w:proofErr w:type="spellEnd"/>
+        <w:t xml:space="preserve"> data model</w:t>
+      </w:r>
       <w:r>
         <w:rPr>
           <w:highlight w:val="lightGray"/>
         </w:rPr>
-        <w:t xml:space="preserve"> (UML),</w:t>
-      </w:r>
-      <w:r>
-        <w:rPr>
-          <w:highlight w:val="lightGray"/>
-        </w:rPr>
-        <w:t xml:space="preserve"> data model</w:t>
-      </w:r>
-      <w:r>
-        <w:rPr>
-          <w:highlight w:val="lightGray"/>
-        </w:rPr>
         <w:t xml:space="preserve">ing, coding rules, etc. </w:t>
       </w:r>
       <w:r>
@@ -3578,10 +3418,19 @@
     </w:p>
     <w:p>
       <w:pPr>
+        <w:jc w:val="left"/>
+      </w:pPr>
+      <w:r>
+        <w:br w:type="page"/>
+      </w:r>
+    </w:p>
+    <w:p>
+      <w:pPr>
         <w:pStyle w:val="Heading1"/>
       </w:pPr>
-      <w:bookmarkStart w:id="35" w:name="_Toc381623416"/>
-      <w:r>
+      <w:bookmarkStart w:id="35" w:name="_Toc256157638"/>
+      <w:r>
+        <w:lastRenderedPageBreak/>
         <w:t>Responsibilities</w:t>
       </w:r>
       <w:bookmarkEnd w:id="35"/>
@@ -3590,7 +3439,7 @@
       <w:pPr>
         <w:pStyle w:val="Heading2"/>
       </w:pPr>
-      <w:bookmarkStart w:id="36" w:name="_Toc381623417"/>
+      <w:bookmarkStart w:id="36" w:name="_Toc256157639"/>
       <w:r>
         <w:t>Activities and responsibilities</w:t>
       </w:r>
@@ -3715,6 +3564,7 @@
           </w:tcPr>
           <w:p>
             <w:pPr>
+              <w:jc w:val="left"/>
               <w:rPr>
                 <w:highlight w:val="lightGray"/>
               </w:rPr>
@@ -3760,25 +3610,28 @@
             <w:tcW w:w="3969" w:type="dxa"/>
           </w:tcPr>
           <w:p>
-            <w:r>
-              <w:t>In charge of the repo</w:t>
-            </w:r>
-            <w:r>
-              <w:t>sitory</w:t>
-            </w:r>
-          </w:p>
-        </w:tc>
-      </w:tr>
-      <w:tr>
-        <w:tc>
-          <w:tcPr>
-            <w:tcW w:w="2301" w:type="dxa"/>
-          </w:tcPr>
-          <w:p>
             <w:pPr>
               <w:jc w:val="left"/>
             </w:pPr>
             <w:r>
+              <w:t>In charge of the repo</w:t>
+            </w:r>
+            <w:r>
+              <w:t>sitory</w:t>
+            </w:r>
+          </w:p>
+        </w:tc>
+      </w:tr>
+      <w:tr>
+        <w:tc>
+          <w:tcPr>
+            <w:tcW w:w="2301" w:type="dxa"/>
+          </w:tcPr>
+          <w:p>
+            <w:pPr>
+              <w:jc w:val="left"/>
+            </w:pPr>
+            <w:r>
               <w:t>Setting up the Development tools</w:t>
             </w:r>
           </w:p>
@@ -3798,6 +3651,9 @@
             <w:tcW w:w="3969" w:type="dxa"/>
           </w:tcPr>
           <w:p>
+            <w:pPr>
+              <w:jc w:val="left"/>
+            </w:pPr>
             <w:r>
               <w:t>In</w:t>
             </w:r>
@@ -3848,6 +3704,7 @@
           </w:tcPr>
           <w:p>
             <w:pPr>
+              <w:jc w:val="left"/>
               <w:rPr>
                 <w:highlight w:val="lightGray"/>
               </w:rPr>
@@ -3882,85 +3739,11 @@
           <w:p>
             <w:pPr>
               <w:jc w:val="left"/>
-              <w:rPr>
-                <w:highlight w:val="lightGray"/>
-              </w:rPr>
             </w:pPr>
             <w:r>
               <w:t>Erdi Gültekin</w:t>
             </w:r>
           </w:p>
-        </w:tc>
-        <w:tc>
-          <w:tcPr>
-            <w:tcW w:w="3969" w:type="dxa"/>
-          </w:tcPr>
-          <w:p>
-            <w:pPr>
-              <w:rPr>
-                <w:highlight w:val="lightGray"/>
-              </w:rPr>
-            </w:pPr>
-            <w:r>
-              <w:t xml:space="preserve">In charge of </w:t>
-            </w:r>
-            <w:r>
-              <w:t>designing the TicTacToe GUI</w:t>
-            </w:r>
-          </w:p>
-        </w:tc>
-      </w:tr>
-      <w:tr>
-        <w:tc>
-          <w:tcPr>
-            <w:tcW w:w="2301" w:type="dxa"/>
-          </w:tcPr>
-          <w:p>
-            <w:pPr>
-              <w:jc w:val="left"/>
-            </w:pPr>
-            <w:r>
-              <w:t>GUI Implementation</w:t>
-            </w:r>
-          </w:p>
-        </w:tc>
-        <w:tc>
-          <w:tcPr>
-            <w:tcW w:w="2769" w:type="dxa"/>
-          </w:tcPr>
-          <w:p>
-            <w:pPr>
-              <w:jc w:val="left"/>
-            </w:pPr>
-            <w:r>
-              <w:t>Erdi Gültekin</w:t>
-            </w:r>
-          </w:p>
-        </w:tc>
-        <w:tc>
-          <w:tcPr>
-            <w:tcW w:w="3969" w:type="dxa"/>
-          </w:tcPr>
-          <w:p>
-            <w:pPr>
-              <w:rPr>
-                <w:highlight w:val="lightGray"/>
-              </w:rPr>
-            </w:pPr>
-            <w:r>
-              <w:t xml:space="preserve">In charge of </w:t>
-            </w:r>
-            <w:r>
-              <w:t>polling client messages and binding them with the GUI</w:t>
-            </w:r>
-          </w:p>
-        </w:tc>
-      </w:tr>
-      <w:tr>
-        <w:tc>
-          <w:tcPr>
-            <w:tcW w:w="2301" w:type="dxa"/>
-          </w:tcPr>
           <w:p>
             <w:pPr>
               <w:jc w:val="left"/>
@@ -3969,118 +3752,16 @@
               </w:rPr>
             </w:pPr>
             <w:r>
-              <w:t>Networking</w:t>
-            </w:r>
-          </w:p>
-        </w:tc>
-        <w:tc>
-          <w:tcPr>
-            <w:tcW w:w="2769" w:type="dxa"/>
-          </w:tcPr>
-          <w:p>
-            <w:pPr>
-              <w:jc w:val="left"/>
-            </w:pPr>
-            <w:r>
-              <w:t>Deniz Sö</w:t>
-            </w:r>
-            <w:r>
-              <w:t>kmen</w:t>
-            </w:r>
+              <w:t>A. Emre Ünal</w:t>
+            </w:r>
+            <w:bookmarkStart w:id="37" w:name="_GoBack"/>
+            <w:bookmarkEnd w:id="37"/>
           </w:p>
         </w:tc>
         <w:tc>
           <w:tcPr>
             <w:tcW w:w="3969" w:type="dxa"/>
           </w:tcPr>
-          <w:p>
-            <w:pPr>
-              <w:rPr>
-                <w:highlight w:val="lightGray"/>
-              </w:rPr>
-            </w:pPr>
-            <w:r>
-              <w:t xml:space="preserve">In charge of </w:t>
-            </w:r>
-            <w:r>
-              <w:t>designing sockets and implementation of Client-Server pattern</w:t>
-            </w:r>
-          </w:p>
-        </w:tc>
-      </w:tr>
-      <w:tr>
-        <w:tc>
-          <w:tcPr>
-            <w:tcW w:w="2301" w:type="dxa"/>
-          </w:tcPr>
-          <w:p>
-            <w:pPr>
-              <w:jc w:val="left"/>
-            </w:pPr>
-            <w:r>
-              <w:t>Software Testing</w:t>
-            </w:r>
-          </w:p>
-        </w:tc>
-        <w:tc>
-          <w:tcPr>
-            <w:tcW w:w="2769" w:type="dxa"/>
-          </w:tcPr>
-          <w:p>
-            <w:pPr>
-              <w:jc w:val="left"/>
-            </w:pPr>
-            <w:r>
-              <w:t>A. Emre Ünal</w:t>
-            </w:r>
-          </w:p>
-        </w:tc>
-        <w:tc>
-          <w:tcPr>
-            <w:tcW w:w="3969" w:type="dxa"/>
-          </w:tcPr>
-          <w:p>
-            <w:pPr>
-              <w:rPr>
-                <w:highlight w:val="lightGray"/>
-              </w:rPr>
-            </w:pPr>
-            <w:r>
-              <w:t xml:space="preserve">In charge </w:t>
-            </w:r>
-            <w:r>
-              <w:t>of unit testing</w:t>
-            </w:r>
-          </w:p>
-        </w:tc>
-      </w:tr>
-      <w:tr>
-        <w:tc>
-          <w:tcPr>
-            <w:tcW w:w="2301" w:type="dxa"/>
-          </w:tcPr>
-          <w:p>
-            <w:pPr>
-              <w:jc w:val="left"/>
-            </w:pPr>
-            <w:r>
-              <w:lastRenderedPageBreak/>
-              <w:t>Server Logic Design</w:t>
-            </w:r>
-          </w:p>
-        </w:tc>
-        <w:tc>
-          <w:tcPr>
-            <w:tcW w:w="2769" w:type="dxa"/>
-          </w:tcPr>
-          <w:p>
-            <w:pPr>
-              <w:jc w:val="left"/>
-            </w:pPr>
-            <w:r>
-              <w:t>Deniz Sökmen</w:t>
-            </w:r>
-          </w:p>
           <w:p>
             <w:pPr>
               <w:jc w:val="left"/>
@@ -4089,6 +3770,203 @@
               </w:rPr>
             </w:pPr>
             <w:r>
+              <w:t xml:space="preserve">In charge of </w:t>
+            </w:r>
+            <w:r>
+              <w:t>designing the TicTacToe GUI</w:t>
+            </w:r>
+          </w:p>
+        </w:tc>
+      </w:tr>
+      <w:tr>
+        <w:tc>
+          <w:tcPr>
+            <w:tcW w:w="2301" w:type="dxa"/>
+          </w:tcPr>
+          <w:p>
+            <w:pPr>
+              <w:jc w:val="left"/>
+            </w:pPr>
+            <w:r>
+              <w:t>GUI Implementation</w:t>
+            </w:r>
+          </w:p>
+        </w:tc>
+        <w:tc>
+          <w:tcPr>
+            <w:tcW w:w="2769" w:type="dxa"/>
+          </w:tcPr>
+          <w:p>
+            <w:pPr>
+              <w:jc w:val="left"/>
+            </w:pPr>
+            <w:r>
+              <w:t>Erdi Gültekin</w:t>
+            </w:r>
+          </w:p>
+        </w:tc>
+        <w:tc>
+          <w:tcPr>
+            <w:tcW w:w="3969" w:type="dxa"/>
+          </w:tcPr>
+          <w:p>
+            <w:pPr>
+              <w:jc w:val="left"/>
+              <w:rPr>
+                <w:highlight w:val="lightGray"/>
+              </w:rPr>
+            </w:pPr>
+            <w:r>
+              <w:t xml:space="preserve">In charge of </w:t>
+            </w:r>
+            <w:r>
+              <w:t>polling client messages and binding them with the GUI</w:t>
+            </w:r>
+          </w:p>
+        </w:tc>
+      </w:tr>
+      <w:tr>
+        <w:tc>
+          <w:tcPr>
+            <w:tcW w:w="2301" w:type="dxa"/>
+          </w:tcPr>
+          <w:p>
+            <w:pPr>
+              <w:jc w:val="left"/>
+              <w:rPr>
+                <w:highlight w:val="lightGray"/>
+              </w:rPr>
+            </w:pPr>
+            <w:r>
+              <w:t>Networking</w:t>
+            </w:r>
+          </w:p>
+        </w:tc>
+        <w:tc>
+          <w:tcPr>
+            <w:tcW w:w="2769" w:type="dxa"/>
+          </w:tcPr>
+          <w:p>
+            <w:pPr>
+              <w:jc w:val="left"/>
+            </w:pPr>
+            <w:r>
+              <w:t>Deniz Sö</w:t>
+            </w:r>
+            <w:r>
+              <w:t>kmen</w:t>
+            </w:r>
+          </w:p>
+        </w:tc>
+        <w:tc>
+          <w:tcPr>
+            <w:tcW w:w="3969" w:type="dxa"/>
+          </w:tcPr>
+          <w:p>
+            <w:pPr>
+              <w:jc w:val="left"/>
+              <w:rPr>
+                <w:highlight w:val="lightGray"/>
+              </w:rPr>
+            </w:pPr>
+            <w:r>
+              <w:t xml:space="preserve">In charge of </w:t>
+            </w:r>
+            <w:r>
+              <w:t>designing sockets and implementation of Client-Server pattern</w:t>
+            </w:r>
+          </w:p>
+        </w:tc>
+      </w:tr>
+      <w:tr>
+        <w:tc>
+          <w:tcPr>
+            <w:tcW w:w="2301" w:type="dxa"/>
+          </w:tcPr>
+          <w:p>
+            <w:pPr>
+              <w:jc w:val="left"/>
+            </w:pPr>
+            <w:r>
+              <w:t>Software Testing</w:t>
+            </w:r>
+          </w:p>
+        </w:tc>
+        <w:tc>
+          <w:tcPr>
+            <w:tcW w:w="2769" w:type="dxa"/>
+          </w:tcPr>
+          <w:p>
+            <w:pPr>
+              <w:jc w:val="left"/>
+            </w:pPr>
+            <w:r>
+              <w:t>A. Emre Ünal</w:t>
+            </w:r>
+          </w:p>
+          <w:p>
+            <w:pPr>
+              <w:jc w:val="left"/>
+            </w:pPr>
+            <w:r>
+              <w:t>Deniz Sökmen</w:t>
+            </w:r>
+          </w:p>
+        </w:tc>
+        <w:tc>
+          <w:tcPr>
+            <w:tcW w:w="3969" w:type="dxa"/>
+          </w:tcPr>
+          <w:p>
+            <w:pPr>
+              <w:jc w:val="left"/>
+              <w:rPr>
+                <w:highlight w:val="lightGray"/>
+              </w:rPr>
+            </w:pPr>
+            <w:r>
+              <w:t xml:space="preserve">In charge </w:t>
+            </w:r>
+            <w:r>
+              <w:t>of unit testing</w:t>
+            </w:r>
+          </w:p>
+        </w:tc>
+      </w:tr>
+      <w:tr>
+        <w:tc>
+          <w:tcPr>
+            <w:tcW w:w="2301" w:type="dxa"/>
+          </w:tcPr>
+          <w:p>
+            <w:pPr>
+              <w:jc w:val="left"/>
+            </w:pPr>
+            <w:r>
+              <w:t>Server Logic Design</w:t>
+            </w:r>
+          </w:p>
+        </w:tc>
+        <w:tc>
+          <w:tcPr>
+            <w:tcW w:w="2769" w:type="dxa"/>
+          </w:tcPr>
+          <w:p>
+            <w:pPr>
+              <w:jc w:val="left"/>
+            </w:pPr>
+            <w:r>
+              <w:t>Deniz Sökmen</w:t>
+            </w:r>
+          </w:p>
+          <w:p>
+            <w:pPr>
+              <w:jc w:val="left"/>
+              <w:rPr>
+                <w:highlight w:val="lightGray"/>
+              </w:rPr>
+            </w:pPr>
+            <w:r>
               <w:t>Eren Sezener</w:t>
             </w:r>
           </w:p>
@@ -4097,17 +3975,69 @@
           <w:tcPr>
             <w:tcW w:w="3969" w:type="dxa"/>
           </w:tcPr>
+          <w:p>
+            <w:pPr>
+              <w:jc w:val="left"/>
+              <w:rPr>
+                <w:highlight w:val="lightGray"/>
+              </w:rPr>
+            </w:pPr>
+            <w:r>
+              <w:t xml:space="preserve">In charge </w:t>
+            </w:r>
+            <w:r>
+              <w:t>of implementing the game on server-side</w:t>
+            </w:r>
+          </w:p>
+        </w:tc>
+      </w:tr>
+      <w:tr>
+        <w:tc>
+          <w:tcPr>
+            <w:tcW w:w="2301" w:type="dxa"/>
+          </w:tcPr>
+          <w:p>
+            <w:pPr>
+              <w:jc w:val="left"/>
+            </w:pPr>
+            <w:r>
+              <w:t>Code Review</w:t>
+            </w:r>
+          </w:p>
+        </w:tc>
+        <w:tc>
+          <w:tcPr>
+            <w:tcW w:w="2769" w:type="dxa"/>
+          </w:tcPr>
+          <w:p>
+            <w:r>
+              <w:t>A. Emre Ünal</w:t>
+            </w:r>
+          </w:p>
           <w:p>
             <w:pPr>
               <w:rPr>
                 <w:highlight w:val="lightGray"/>
               </w:rPr>
             </w:pPr>
-            <w:r>
-              <w:t xml:space="preserve">In charge </w:t>
-            </w:r>
-            <w:r>
-              <w:t>of implementing the game on server-side</w:t>
+          </w:p>
+        </w:tc>
+        <w:tc>
+          <w:tcPr>
+            <w:tcW w:w="3969" w:type="dxa"/>
+          </w:tcPr>
+          <w:p>
+            <w:pPr>
+              <w:jc w:val="left"/>
+              <w:rPr>
+                <w:highlight w:val="lightGray"/>
+              </w:rPr>
+            </w:pPr>
+            <w:r>
+              <w:t xml:space="preserve">In charge of </w:t>
+            </w:r>
+            <w:r>
+              <w:t>reviewing code cleanness, quality and reusability</w:t>
             </w:r>
           </w:p>
         </w:tc>
@@ -4122,7 +4052,7 @@
               <w:jc w:val="left"/>
             </w:pPr>
             <w:r>
-              <w:t>Code Review</w:t>
+              <w:t>Requirements Engineering</w:t>
             </w:r>
           </w:p>
         </w:tc>
@@ -4132,13 +4062,8 @@
           </w:tcPr>
           <w:p>
             <w:r>
-              <w:t xml:space="preserve">A. Emre </w:t>
-            </w:r>
-            <w:proofErr w:type="spellStart"/>
-            <w:r>
-              <w:t>Ünal</w:t>
-            </w:r>
-            <w:proofErr w:type="spellEnd"/>
+              <w:t>Eren Sezener</w:t>
+            </w:r>
           </w:p>
           <w:p>
             <w:pPr>
@@ -4146,11 +4071,51 @@
                 <w:highlight w:val="lightGray"/>
               </w:rPr>
             </w:pPr>
+            <w:r>
+              <w:t>Deniz Sökmen</w:t>
+            </w:r>
           </w:p>
         </w:tc>
         <w:tc>
           <w:tcPr>
             <w:tcW w:w="3969" w:type="dxa"/>
+          </w:tcPr>
+          <w:p>
+            <w:pPr>
+              <w:jc w:val="left"/>
+              <w:rPr>
+                <w:highlight w:val="lightGray"/>
+              </w:rPr>
+            </w:pPr>
+            <w:r>
+              <w:t xml:space="preserve">In charge of </w:t>
+            </w:r>
+            <w:r>
+              <w:t>meeting the requirements.</w:t>
+            </w:r>
+          </w:p>
+        </w:tc>
+      </w:tr>
+      <w:tr>
+        <w:trPr>
+          <w:trHeight w:val="379"/>
+        </w:trPr>
+        <w:tc>
+          <w:tcPr>
+            <w:tcW w:w="2301" w:type="dxa"/>
+          </w:tcPr>
+          <w:p>
+            <w:pPr>
+              <w:jc w:val="left"/>
+            </w:pPr>
+            <w:r>
+              <w:t>Profiling</w:t>
+            </w:r>
+          </w:p>
+        </w:tc>
+        <w:tc>
+          <w:tcPr>
+            <w:tcW w:w="2769" w:type="dxa"/>
           </w:tcPr>
           <w:p>
             <w:pPr>
@@ -4159,73 +4124,29 @@
               </w:rPr>
             </w:pPr>
             <w:r>
-              <w:t xml:space="preserve">In charge of </w:t>
-            </w:r>
-            <w:r>
-              <w:t>reviewing code cleanness, quality and reusability</w:t>
-            </w:r>
-          </w:p>
-        </w:tc>
-      </w:tr>
-      <w:tr>
-        <w:tc>
-          <w:tcPr>
-            <w:tcW w:w="2301" w:type="dxa"/>
+              <w:t>Deniz Sö</w:t>
+            </w:r>
+            <w:r>
+              <w:t>kmen</w:t>
+            </w:r>
+          </w:p>
+        </w:tc>
+        <w:tc>
+          <w:tcPr>
+            <w:tcW w:w="3969" w:type="dxa"/>
           </w:tcPr>
           <w:p>
             <w:pPr>
               <w:jc w:val="left"/>
-            </w:pPr>
-            <w:r>
-              <w:t>Requirements Engineering</w:t>
-            </w:r>
-          </w:p>
-        </w:tc>
-        <w:tc>
-          <w:tcPr>
-            <w:tcW w:w="2769" w:type="dxa"/>
-          </w:tcPr>
-          <w:p>
-            <w:r>
-              <w:t>Eren Sezener</w:t>
-            </w:r>
-          </w:p>
-          <w:p>
-            <w:pPr>
               <w:rPr>
                 <w:highlight w:val="lightGray"/>
               </w:rPr>
             </w:pPr>
-            <w:proofErr w:type="spellStart"/>
-            <w:r>
-              <w:t>Deniz</w:t>
-            </w:r>
-            <w:proofErr w:type="spellEnd"/>
-            <w:r>
-              <w:t xml:space="preserve"> </w:t>
-            </w:r>
-            <w:proofErr w:type="spellStart"/>
-            <w:r>
-              <w:t>Sökmen</w:t>
-            </w:r>
-            <w:proofErr w:type="spellEnd"/>
-          </w:p>
-        </w:tc>
-        <w:tc>
-          <w:tcPr>
-            <w:tcW w:w="3969" w:type="dxa"/>
-          </w:tcPr>
-          <w:p>
-            <w:pPr>
-              <w:rPr>
-                <w:highlight w:val="lightGray"/>
-              </w:rPr>
-            </w:pPr>
             <w:r>
               <w:t xml:space="preserve">In charge of </w:t>
             </w:r>
             <w:r>
-              <w:t>meeting the requirements.</w:t>
+              <w:t>testing of network, memory and CPU use.</w:t>
             </w:r>
           </w:p>
         </w:tc>
@@ -4243,7 +4164,7 @@
               <w:jc w:val="left"/>
             </w:pPr>
             <w:r>
-              <w:t>Profiling</w:t>
+              <w:t>Risk Assessment</w:t>
             </w:r>
           </w:p>
         </w:tc>
@@ -4252,34 +4173,21 @@
             <w:tcW w:w="2769" w:type="dxa"/>
           </w:tcPr>
           <w:p>
+            <w:r>
+              <w:t>Eren Sezener</w:t>
+            </w:r>
+          </w:p>
+        </w:tc>
+        <w:tc>
+          <w:tcPr>
+            <w:tcW w:w="3969" w:type="dxa"/>
+          </w:tcPr>
+          <w:p>
             <w:pPr>
-              <w:rPr>
-                <w:highlight w:val="lightGray"/>
-              </w:rPr>
+              <w:jc w:val="left"/>
             </w:pPr>
             <w:r>
-              <w:t>Deniz Sö</w:t>
-            </w:r>
-            <w:r>
-              <w:t>kmen</w:t>
-            </w:r>
-          </w:p>
-        </w:tc>
-        <w:tc>
-          <w:tcPr>
-            <w:tcW w:w="3969" w:type="dxa"/>
-          </w:tcPr>
-          <w:p>
-            <w:pPr>
-              <w:rPr>
-                <w:highlight w:val="lightGray"/>
-              </w:rPr>
-            </w:pPr>
-            <w:r>
-              <w:t xml:space="preserve">In charge of </w:t>
-            </w:r>
-            <w:r>
-              <w:t>testing of network, memory and CPU use.</w:t>
+              <w:t>In charge of evaluating the risks during the project</w:t>
             </w:r>
           </w:p>
         </w:tc>
@@ -4297,7 +4205,7 @@
               <w:jc w:val="left"/>
             </w:pPr>
             <w:r>
-              <w:t>Risk Assessment</w:t>
+              <w:t>Documentation</w:t>
             </w:r>
           </w:p>
         </w:tc>
@@ -4307,71 +4215,21 @@
           </w:tcPr>
           <w:p>
             <w:r>
-              <w:t>Eren Sezener</w:t>
+              <w:t>A. Emre Ünal</w:t>
             </w:r>
           </w:p>
         </w:tc>
         <w:tc>
           <w:tcPr>
             <w:tcW w:w="3969" w:type="dxa"/>
-          </w:tcPr>
-          <w:p>
-            <w:r>
-              <w:t>In charge of evaluating the risks during the project</w:t>
-            </w:r>
-          </w:p>
-        </w:tc>
-      </w:tr>
-      <w:tr>
-        <w:trPr>
-          <w:trHeight w:val="379"/>
-        </w:trPr>
-        <w:tc>
-          <w:tcPr>
-            <w:tcW w:w="2301" w:type="dxa"/>
           </w:tcPr>
           <w:p>
             <w:pPr>
               <w:jc w:val="left"/>
             </w:pPr>
             <w:r>
-              <w:t>Documentation</w:t>
-            </w:r>
-          </w:p>
-        </w:tc>
-        <w:tc>
-          <w:tcPr>
-            <w:tcW w:w="2769" w:type="dxa"/>
-          </w:tcPr>
-          <w:p>
-            <w:r>
-              <w:t xml:space="preserve">A. </w:t>
-            </w:r>
-            <w:proofErr w:type="spellStart"/>
-            <w:r>
-              <w:t>Emre</w:t>
-            </w:r>
-            <w:proofErr w:type="spellEnd"/>
-            <w:r>
-              <w:t xml:space="preserve"> </w:t>
-            </w:r>
-            <w:proofErr w:type="spellStart"/>
-            <w:r>
-              <w:t>Ünal</w:t>
-            </w:r>
-            <w:proofErr w:type="spellEnd"/>
-          </w:p>
-        </w:tc>
-        <w:tc>
-          <w:tcPr>
-            <w:tcW w:w="3969" w:type="dxa"/>
-          </w:tcPr>
-          <w:p>
-            <w:r>
               <w:t>In charge of keeping documents up to date.</w:t>
             </w:r>
-            <w:bookmarkStart w:id="37" w:name="_GoBack"/>
-            <w:bookmarkEnd w:id="37"/>
           </w:p>
         </w:tc>
       </w:tr>
@@ -4385,11 +4243,26 @@
     </w:p>
     <w:p>
       <w:pPr>
+        <w:jc w:val="left"/>
+        <w:rPr>
+          <w:highlight w:val="lightGray"/>
+        </w:rPr>
+      </w:pPr>
+      <w:r>
+        <w:rPr>
+          <w:highlight w:val="lightGray"/>
+        </w:rPr>
+        <w:br w:type="page"/>
+      </w:r>
+    </w:p>
+    <w:p>
+      <w:pPr>
         <w:pStyle w:val="Heading1"/>
       </w:pPr>
       <w:bookmarkStart w:id="38" w:name="_Toc353269733"/>
-      <w:bookmarkStart w:id="39" w:name="_Toc381623418"/>
-      <w:r>
+      <w:bookmarkStart w:id="39" w:name="_Toc256157640"/>
+      <w:r>
+        <w:lastRenderedPageBreak/>
         <w:t>Risk Assessment</w:t>
       </w:r>
       <w:bookmarkEnd w:id="38"/>
@@ -4400,7 +4273,7 @@
         <w:pStyle w:val="Heading2"/>
       </w:pPr>
       <w:bookmarkStart w:id="40" w:name="_Toc353269734"/>
-      <w:bookmarkStart w:id="41" w:name="_Toc381623419"/>
+      <w:bookmarkStart w:id="41" w:name="_Toc256157641"/>
       <w:r>
         <w:t>Risk Analysis</w:t>
       </w:r>
@@ -4754,35 +4627,10 @@
     </w:p>
     <w:p>
       <w:pPr>
-        <w:pStyle w:val="TOC1"/>
-        <w:tabs>
-          <w:tab w:val="left" w:pos="382"/>
-        </w:tabs>
-        <w:rPr>
-          <w:bCs w:val="0"/>
-          <w:i/>
-          <w:iCs/>
-          <w:noProof/>
-          <w:sz w:val="20"/>
-        </w:rPr>
-      </w:pPr>
-      <w:r>
-        <w:rPr>
-          <w:rFonts w:cs="Arial"/>
-          <w:i/>
-          <w:iCs/>
-          <w:sz w:val="22"/>
-          <w:szCs w:val="28"/>
-        </w:rPr>
-        <w:t xml:space="preserve">                                                                                                                            </w:t>
-      </w:r>
-    </w:p>
-    <w:p>
-      <w:pPr>
         <w:pStyle w:val="Heading2"/>
       </w:pPr>
       <w:bookmarkStart w:id="42" w:name="_Toc353269735"/>
-      <w:bookmarkStart w:id="43" w:name="_Toc381623420"/>
+      <w:bookmarkStart w:id="43" w:name="_Toc256157642"/>
       <w:r>
         <w:t>Risk Planning</w:t>
       </w:r>
@@ -5347,7 +5195,7 @@
               <w:noProof/>
               <w:snapToGrid w:val="0"/>
             </w:rPr>
-            <w:t>6</w:t>
+            <w:t>7</w:t>
           </w:r>
           <w:r>
             <w:rPr>
@@ -8342,9 +8190,14 @@
     <w:next w:val="Normal"/>
     <w:autoRedefine/>
     <w:uiPriority w:val="39"/>
-    <w:rsid w:val="00F50CEB"/>
+    <w:rsid w:val="00570964"/>
     <w:pPr>
-      <w:ind w:left="220"/>
+      <w:tabs>
+        <w:tab w:val="left" w:pos="799"/>
+        <w:tab w:val="right" w:pos="9054"/>
+      </w:tabs>
+      <w:spacing w:line="360" w:lineRule="auto"/>
+      <w:ind w:left="221"/>
       <w:jc w:val="left"/>
     </w:pPr>
     <w:rPr>
@@ -8628,6 +8481,15 @@
       <w:szCs w:val="18"/>
       <w:lang w:eastAsia="fr-FR"/>
     </w:rPr>
+  </w:style>
+  <w:style w:type="paragraph" w:styleId="ListParagraph">
+    <w:name w:val="List Paragraph"/>
+    <w:basedOn w:val="Normal"/>
+    <w:rsid w:val="00807F22"/>
+    <w:pPr>
+      <w:ind w:left="720"/>
+      <w:contextualSpacing/>
+    </w:pPr>
   </w:style>
 </w:styles>
 </file>
@@ -9096,9 +8958,14 @@
     <w:next w:val="Normal"/>
     <w:autoRedefine/>
     <w:uiPriority w:val="39"/>
-    <w:rsid w:val="00F50CEB"/>
+    <w:rsid w:val="00570964"/>
     <w:pPr>
-      <w:ind w:left="220"/>
+      <w:tabs>
+        <w:tab w:val="left" w:pos="799"/>
+        <w:tab w:val="right" w:pos="9054"/>
+      </w:tabs>
+      <w:spacing w:line="360" w:lineRule="auto"/>
+      <w:ind w:left="221"/>
       <w:jc w:val="left"/>
     </w:pPr>
     <w:rPr>
@@ -9382,6 +9249,15 @@
       <w:szCs w:val="18"/>
       <w:lang w:eastAsia="fr-FR"/>
     </w:rPr>
+  </w:style>
+  <w:style w:type="paragraph" w:styleId="ListParagraph">
+    <w:name w:val="List Paragraph"/>
+    <w:basedOn w:val="Normal"/>
+    <w:rsid w:val="00807F22"/>
+    <w:pPr>
+      <w:ind w:left="720"/>
+      <w:contextualSpacing/>
+    </w:pPr>
   </w:style>
 </w:styles>
 </file>
@@ -9711,7 +9587,7 @@
 </file>
 
 <file path=customXml/itemProps1.xml><?xml version="1.0" encoding="utf-8"?>
-<ds:datastoreItem xmlns:ds="http://schemas.openxmlformats.org/officeDocument/2006/customXml" ds:itemID="{4315A1D5-707B-DF4A-B581-530D40FEE3F8}">
+<ds:datastoreItem xmlns:ds="http://schemas.openxmlformats.org/officeDocument/2006/customXml" ds:itemID="{856121CC-0B4E-9148-9458-20444A217A46}">
   <ds:schemaRefs>
     <ds:schemaRef ds:uri="http://schemas.openxmlformats.org/officeDocument/2006/bibliography"/>
   </ds:schemaRefs>

</xml_diff>

<commit_message>
Update document version to 1.1.
</commit_message>
<xml_diff>
--- a/Software Development Plan Template.docx
+++ b/Software Development Plan Template.docx
@@ -166,7 +166,10 @@
               <w:pStyle w:val="Tabletext"/>
             </w:pPr>
             <w:r>
-              <w:t>11/03/2014</w:t>
+              <w:t>09</w:t>
+            </w:r>
+            <w:r>
+              <w:t>/03/2014</w:t>
             </w:r>
           </w:p>
         </w:tc>
@@ -208,6 +211,9 @@
             <w:r>
               <w:t>The initial version</w:t>
             </w:r>
+            <w:r>
+              <w:t>.</w:t>
+            </w:r>
           </w:p>
         </w:tc>
         <w:tc>
@@ -249,6 +255,9 @@
             <w:pPr>
               <w:pStyle w:val="Tabletext"/>
             </w:pPr>
+            <w:r>
+              <w:t>11/03/2014</w:t>
+            </w:r>
           </w:p>
         </w:tc>
         <w:tc>
@@ -265,6 +274,9 @@
             <w:pPr>
               <w:pStyle w:val="Tabletext"/>
             </w:pPr>
+            <w:r>
+              <w:t>1.1</w:t>
+            </w:r>
           </w:p>
         </w:tc>
         <w:tc>
@@ -281,6 +293,9 @@
             <w:pPr>
               <w:pStyle w:val="Tabletext"/>
             </w:pPr>
+            <w:r>
+              <w:t>Added Gantt charts.</w:t>
+            </w:r>
           </w:p>
         </w:tc>
         <w:tc>
@@ -297,6 +312,9 @@
             <w:pPr>
               <w:pStyle w:val="Tabletext"/>
             </w:pPr>
+            <w:r>
+              <w:t>Eren Sezener</w:t>
+            </w:r>
           </w:p>
         </w:tc>
       </w:tr>
@@ -2963,9 +2981,14 @@
           <w:numId w:val="25"/>
         </w:numPr>
       </w:pPr>
+      <w:proofErr w:type="gramStart"/>
       <w:r>
         <w:lastRenderedPageBreak/>
-        <w:t>x64 Windows 8 machines, with Eclipse as the preferred IDE,</w:t>
+        <w:t>x64</w:t>
+      </w:r>
+      <w:proofErr w:type="gramEnd"/>
+      <w:r>
+        <w:t xml:space="preserve"> Windows 8 machines, with Eclipse as the preferred IDE,</w:t>
       </w:r>
     </w:p>
     <w:p>
@@ -3395,25 +3418,20 @@
     </w:p>
     <w:p>
       <w:r>
-        <w:rPr>
-          <w:highlight w:val="lightGray"/>
-        </w:rPr>
-        <w:t>Describe here the standards and rules used for software development, like modelling (UML),</w:t>
-      </w:r>
-      <w:r>
-        <w:rPr>
-          <w:highlight w:val="lightGray"/>
-        </w:rPr>
-        <w:t xml:space="preserve"> data model</w:t>
-      </w:r>
-      <w:r>
-        <w:rPr>
-          <w:highlight w:val="lightGray"/>
-        </w:rPr>
-        <w:t xml:space="preserve">ing, coding rules, etc. </w:t>
-      </w:r>
-      <w:r>
-        <w:t xml:space="preserve"> </w:t>
+        <w:t xml:space="preserve">The software project implementation will follow the standard Java Programming Language code conventions, found on </w:t>
+      </w:r>
+      <w:hyperlink r:id="rId11" w:history="1">
+        <w:r>
+          <w:rPr>
+            <w:rStyle w:val="Hyperlink"/>
+          </w:rPr>
+          <w:t>http://goo.gl/srJN2t</w:t>
+        </w:r>
+      </w:hyperlink>
+      <w:bookmarkStart w:id="35" w:name="_GoBack"/>
+      <w:bookmarkEnd w:id="35"/>
+      <w:r>
+        <w:t>.</w:t>
       </w:r>
     </w:p>
     <w:p>
@@ -3428,22 +3446,22 @@
       <w:pPr>
         <w:pStyle w:val="Heading1"/>
       </w:pPr>
-      <w:bookmarkStart w:id="35" w:name="_Toc256157638"/>
+      <w:bookmarkStart w:id="36" w:name="_Toc256157638"/>
       <w:r>
         <w:lastRenderedPageBreak/>
         <w:t>Responsibilities</w:t>
       </w:r>
-      <w:bookmarkEnd w:id="35"/>
+      <w:bookmarkEnd w:id="36"/>
     </w:p>
     <w:p>
       <w:pPr>
         <w:pStyle w:val="Heading2"/>
       </w:pPr>
-      <w:bookmarkStart w:id="36" w:name="_Toc256157639"/>
+      <w:bookmarkStart w:id="37" w:name="_Toc256157639"/>
       <w:r>
         <w:t>Activities and responsibilities</w:t>
       </w:r>
-      <w:bookmarkEnd w:id="36"/>
+      <w:bookmarkEnd w:id="37"/>
     </w:p>
     <w:p/>
     <w:tbl>
@@ -3754,8 +3772,6 @@
             <w:r>
               <w:t>A. Emre Ünal</w:t>
             </w:r>
-            <w:bookmarkStart w:id="37" w:name="_GoBack"/>
-            <w:bookmarkEnd w:id="37"/>
           </w:p>
         </w:tc>
         <w:tc>
@@ -3804,6 +3820,14 @@
               <w:t>Erdi Gültekin</w:t>
             </w:r>
           </w:p>
+          <w:p>
+            <w:pPr>
+              <w:jc w:val="left"/>
+            </w:pPr>
+            <w:r>
+              <w:t>A. Emre Ünal</w:t>
+            </w:r>
+          </w:p>
         </w:tc>
         <w:tc>
           <w:tcPr>
@@ -3840,6 +3864,9 @@
             <w:r>
               <w:t>Networking</w:t>
             </w:r>
+            <w:r>
+              <w:t xml:space="preserve"> implementation</w:t>
+            </w:r>
           </w:p>
         </w:tc>
         <w:tc>
@@ -3873,7 +3900,10 @@
               <w:t xml:space="preserve">In charge of </w:t>
             </w:r>
             <w:r>
-              <w:t>designing sockets and implementation of Client-Server pattern</w:t>
+              <w:t xml:space="preserve">designing sockets and implementation of </w:t>
+            </w:r>
+            <w:r>
+              <w:t>the networking module</w:t>
             </w:r>
           </w:p>
         </w:tc>
@@ -3928,7 +3958,13 @@
               <w:t xml:space="preserve">In charge </w:t>
             </w:r>
             <w:r>
-              <w:t>of unit testing</w:t>
+              <w:t xml:space="preserve">of unit </w:t>
+            </w:r>
+            <w:r>
+              <w:t xml:space="preserve">and integration </w:t>
+            </w:r>
+            <w:r>
+              <w:t>testing</w:t>
             </w:r>
           </w:p>
         </w:tc>
@@ -3943,7 +3979,7 @@
               <w:jc w:val="left"/>
             </w:pPr>
             <w:r>
-              <w:t>Server Logic Design</w:t>
+              <w:t>Program core controller implementation</w:t>
             </w:r>
           </w:p>
         </w:tc>
@@ -3986,7 +4022,10 @@
               <w:t xml:space="preserve">In charge </w:t>
             </w:r>
             <w:r>
-              <w:t>of implementing the game on server-side</w:t>
+              <w:t xml:space="preserve">of implementing the game </w:t>
+            </w:r>
+            <w:r>
+              <w:t>core and controller</w:t>
             </w:r>
           </w:p>
         </w:tc>
@@ -4146,7 +4185,10 @@
               <w:t xml:space="preserve">In charge of </w:t>
             </w:r>
             <w:r>
-              <w:t>testing of network, memory and CPU use.</w:t>
+              <w:t>measuring</w:t>
+            </w:r>
+            <w:r>
+              <w:t xml:space="preserve"> network, memory and CPU use</w:t>
             </w:r>
           </w:p>
         </w:tc>
@@ -4875,8 +4917,8 @@
       </w:pPr>
     </w:p>
     <w:sectPr>
-      <w:headerReference w:type="default" r:id="rId11"/>
-      <w:footerReference w:type="default" r:id="rId12"/>
+      <w:headerReference w:type="default" r:id="rId12"/>
+      <w:footerReference w:type="default" r:id="rId13"/>
       <w:pgSz w:w="11900" w:h="16840"/>
       <w:pgMar w:top="1418" w:right="1418" w:bottom="1418" w:left="1418" w:header="709" w:footer="709" w:gutter="0"/>
       <w:cols w:space="708"/>
@@ -5076,7 +5118,7 @@
               <w:b/>
               <w:color w:val="C0C0C0"/>
             </w:rPr>
-            <w:t>01</w:t>
+            <w:t>1.1</w:t>
           </w:r>
         </w:p>
       </w:tc>
@@ -5138,7 +5180,7 @@
               <w:noProof/>
               <w:snapToGrid w:val="0"/>
             </w:rPr>
-            <w:t>6</w:t>
+            <w:t>7</w:t>
           </w:r>
           <w:r>
             <w:rPr>
@@ -9587,7 +9629,7 @@
 </file>
 
 <file path=customXml/itemProps1.xml><?xml version="1.0" encoding="utf-8"?>
-<ds:datastoreItem xmlns:ds="http://schemas.openxmlformats.org/officeDocument/2006/customXml" ds:itemID="{856121CC-0B4E-9148-9458-20444A217A46}">
+<ds:datastoreItem xmlns:ds="http://schemas.openxmlformats.org/officeDocument/2006/customXml" ds:itemID="{29A34C4E-B46F-6F4B-9CD2-C2F436CF6C1A}">
   <ds:schemaRefs>
     <ds:schemaRef ds:uri="http://schemas.openxmlformats.org/officeDocument/2006/bibliography"/>
   </ds:schemaRefs>

</xml_diff>

<commit_message>
Add task timeline chart.
</commit_message>
<xml_diff>
--- a/Software Development Plan Template.docx
+++ b/Software Development Plan Template.docx
@@ -232,7 +232,7 @@
               <w:pStyle w:val="Tabletext"/>
             </w:pPr>
             <w:r>
-              <w:t>Eren Sezener</w:t>
+              <w:t>A. Emre Ünal</w:t>
             </w:r>
           </w:p>
         </w:tc>
@@ -294,7 +294,15 @@
               <w:pStyle w:val="Tabletext"/>
             </w:pPr>
             <w:r>
-              <w:t>Added Gantt charts.</w:t>
+              <w:t>Added</w:t>
+            </w:r>
+            <w:r>
+              <w:t xml:space="preserve"> task timeline Gantt chart</w:t>
+            </w:r>
+            <w:bookmarkStart w:id="1" w:name="_GoBack"/>
+            <w:bookmarkEnd w:id="1"/>
+            <w:r>
+              <w:t>.</w:t>
             </w:r>
           </w:p>
         </w:tc>
@@ -313,7 +321,7 @@
               <w:pStyle w:val="Tabletext"/>
             </w:pPr>
             <w:r>
-              <w:t>Eren Sezener</w:t>
+              <w:t>A. Emre Ünal</w:t>
             </w:r>
           </w:p>
         </w:tc>
@@ -2410,26 +2418,26 @@
       <w:r>
         <w:br w:type="page"/>
       </w:r>
-      <w:bookmarkStart w:id="1" w:name="_Toc256157620"/>
+      <w:bookmarkStart w:id="2" w:name="_Toc256157620"/>
       <w:r>
         <w:lastRenderedPageBreak/>
         <w:t>Identification</w:t>
       </w:r>
-      <w:bookmarkEnd w:id="1"/>
+      <w:bookmarkEnd w:id="2"/>
     </w:p>
     <w:p>
       <w:pPr>
         <w:pStyle w:val="Heading2"/>
       </w:pPr>
-      <w:bookmarkStart w:id="2" w:name="_Toc511458419"/>
-      <w:bookmarkStart w:id="3" w:name="_Toc115956196"/>
-      <w:bookmarkStart w:id="4" w:name="_Toc256157621"/>
+      <w:bookmarkStart w:id="3" w:name="_Toc511458419"/>
+      <w:bookmarkStart w:id="4" w:name="_Toc115956196"/>
+      <w:bookmarkStart w:id="5" w:name="_Toc256157621"/>
       <w:r>
         <w:t>Document overview</w:t>
       </w:r>
-      <w:bookmarkEnd w:id="2"/>
       <w:bookmarkEnd w:id="3"/>
       <w:bookmarkEnd w:id="4"/>
+      <w:bookmarkEnd w:id="5"/>
     </w:p>
     <w:p>
       <w:r>
@@ -2446,36 +2454,36 @@
       <w:pPr>
         <w:pStyle w:val="Heading2"/>
       </w:pPr>
-      <w:bookmarkStart w:id="5" w:name="_Toc511458433"/>
-      <w:bookmarkStart w:id="6" w:name="_Toc115956198"/>
-      <w:bookmarkStart w:id="7" w:name="_Toc126126694"/>
-      <w:bookmarkStart w:id="8" w:name="_Toc305702579"/>
-      <w:bookmarkStart w:id="9" w:name="_Toc256157622"/>
-      <w:bookmarkStart w:id="10" w:name="_Toc216371446"/>
+      <w:bookmarkStart w:id="6" w:name="_Toc511458433"/>
+      <w:bookmarkStart w:id="7" w:name="_Toc115956198"/>
+      <w:bookmarkStart w:id="8" w:name="_Toc126126694"/>
+      <w:bookmarkStart w:id="9" w:name="_Toc305702579"/>
+      <w:bookmarkStart w:id="10" w:name="_Toc256157622"/>
+      <w:bookmarkStart w:id="11" w:name="_Toc216371446"/>
       <w:r>
         <w:t>Abbreviations</w:t>
       </w:r>
-      <w:bookmarkEnd w:id="5"/>
       <w:bookmarkEnd w:id="6"/>
       <w:bookmarkEnd w:id="7"/>
       <w:bookmarkEnd w:id="8"/>
       <w:bookmarkEnd w:id="9"/>
+      <w:bookmarkEnd w:id="10"/>
     </w:p>
     <w:p>
       <w:pPr>
         <w:pStyle w:val="Heading3"/>
       </w:pPr>
-      <w:bookmarkStart w:id="11" w:name="_Toc511458435"/>
-      <w:bookmarkStart w:id="12" w:name="_Toc126126695"/>
-      <w:bookmarkStart w:id="13" w:name="_Toc305702580"/>
-      <w:bookmarkStart w:id="14" w:name="_Toc256157623"/>
+      <w:bookmarkStart w:id="12" w:name="_Toc511458435"/>
+      <w:bookmarkStart w:id="13" w:name="_Toc126126695"/>
+      <w:bookmarkStart w:id="14" w:name="_Toc305702580"/>
+      <w:bookmarkStart w:id="15" w:name="_Toc256157623"/>
       <w:r>
         <w:t>Abbreviations</w:t>
       </w:r>
-      <w:bookmarkEnd w:id="11"/>
       <w:bookmarkEnd w:id="12"/>
       <w:bookmarkEnd w:id="13"/>
       <w:bookmarkEnd w:id="14"/>
+      <w:bookmarkEnd w:id="15"/>
     </w:p>
     <w:p>
       <w:r>
@@ -2503,29 +2511,29 @@
       <w:pPr>
         <w:pStyle w:val="Heading2"/>
       </w:pPr>
-      <w:bookmarkStart w:id="15" w:name="_Toc115956199"/>
-      <w:bookmarkStart w:id="16" w:name="_Toc126126697"/>
-      <w:bookmarkStart w:id="17" w:name="_Toc305702582"/>
-      <w:bookmarkStart w:id="18" w:name="_Toc256157624"/>
+      <w:bookmarkStart w:id="16" w:name="_Toc115956199"/>
+      <w:bookmarkStart w:id="17" w:name="_Toc126126697"/>
+      <w:bookmarkStart w:id="18" w:name="_Toc305702582"/>
+      <w:bookmarkStart w:id="19" w:name="_Toc256157624"/>
       <w:r>
         <w:t>References</w:t>
       </w:r>
-      <w:bookmarkEnd w:id="15"/>
       <w:bookmarkEnd w:id="16"/>
       <w:bookmarkEnd w:id="17"/>
       <w:bookmarkEnd w:id="18"/>
+      <w:bookmarkEnd w:id="19"/>
     </w:p>
     <w:p>
       <w:pPr>
         <w:pStyle w:val="Heading3"/>
       </w:pPr>
-      <w:bookmarkStart w:id="19" w:name="_Toc305702583"/>
-      <w:bookmarkStart w:id="20" w:name="_Toc256157625"/>
+      <w:bookmarkStart w:id="20" w:name="_Toc305702583"/>
+      <w:bookmarkStart w:id="21" w:name="_Toc256157625"/>
       <w:r>
         <w:t>Project References</w:t>
       </w:r>
-      <w:bookmarkEnd w:id="19"/>
       <w:bookmarkEnd w:id="20"/>
+      <w:bookmarkEnd w:id="21"/>
     </w:p>
     <w:tbl>
       <w:tblPr>
@@ -2594,13 +2602,13 @@
                 <w:highlight w:val="lightGray"/>
               </w:rPr>
             </w:pPr>
-            <w:bookmarkStart w:id="21" w:name="_Ref210901804"/>
+            <w:bookmarkStart w:id="22" w:name="_Ref210901804"/>
             <w:r>
               <w:t>-</w:t>
             </w:r>
           </w:p>
         </w:tc>
-        <w:bookmarkEnd w:id="21"/>
+        <w:bookmarkEnd w:id="22"/>
         <w:tc>
           <w:tcPr>
             <w:tcW w:w="2271" w:type="dxa"/>
@@ -2637,7 +2645,7 @@
         </w:numPr>
         <w:ind w:left="432" w:hanging="432"/>
       </w:pPr>
-      <w:bookmarkStart w:id="22" w:name="_Toc305702586"/>
+      <w:bookmarkStart w:id="23" w:name="_Toc305702586"/>
     </w:p>
     <w:p>
       <w:pPr>
@@ -2659,15 +2667,15 @@
       <w:pPr>
         <w:pStyle w:val="Heading1"/>
       </w:pPr>
-      <w:bookmarkStart w:id="23" w:name="_Toc256157626"/>
+      <w:bookmarkStart w:id="24" w:name="_Toc256157626"/>
       <w:r>
         <w:lastRenderedPageBreak/>
         <w:t>Software Development Activities</w:t>
       </w:r>
-      <w:bookmarkEnd w:id="23"/>
-    </w:p>
-    <w:bookmarkEnd w:id="10"/>
-    <w:bookmarkEnd w:id="22"/>
+      <w:bookmarkEnd w:id="24"/>
+    </w:p>
+    <w:bookmarkEnd w:id="11"/>
+    <w:bookmarkEnd w:id="23"/>
     <w:p>
       <w:r>
         <w:t>This</w:t>
@@ -2695,14 +2703,14 @@
           <w:i w:val="0"/>
         </w:rPr>
       </w:pPr>
-      <w:bookmarkStart w:id="24" w:name="_Toc256157627"/>
+      <w:bookmarkStart w:id="25" w:name="_Toc256157627"/>
       <w:r>
         <w:rPr>
           <w:i w:val="0"/>
         </w:rPr>
         <w:t>Software development process</w:t>
       </w:r>
-      <w:bookmarkEnd w:id="24"/>
+      <w:bookmarkEnd w:id="25"/>
     </w:p>
     <w:p>
       <w:r>
@@ -2769,11 +2777,11 @@
       <w:pPr>
         <w:pStyle w:val="Heading3"/>
       </w:pPr>
-      <w:bookmarkStart w:id="25" w:name="_Toc256157628"/>
+      <w:bookmarkStart w:id="26" w:name="_Toc256157628"/>
       <w:r>
         <w:t>Overview of process phases</w:t>
       </w:r>
-      <w:bookmarkEnd w:id="25"/>
+      <w:bookmarkEnd w:id="26"/>
     </w:p>
     <w:p>
       <w:r>
@@ -2784,16 +2792,18 @@
       <w:pPr>
         <w:keepNext/>
       </w:pPr>
+    </w:p>
+    <w:p>
       <w:r>
         <w:rPr>
           <w:noProof/>
           <w:lang w:eastAsia="en-US"/>
         </w:rPr>
         <w:drawing>
-          <wp:inline distT="0" distB="0" distL="0" distR="0" wp14:anchorId="75D2C342" wp14:editId="6C5667E9">
-            <wp:extent cx="5755640" cy="2972435"/>
+          <wp:inline distT="0" distB="0" distL="0" distR="0" wp14:anchorId="0F10A74F" wp14:editId="3D87CBDB">
+            <wp:extent cx="5897668" cy="4529455"/>
             <wp:effectExtent l="0" t="0" r="0" b="0"/>
-            <wp:docPr id="2" name="Picture 2"/>
+            <wp:docPr id="1" name="Picture 1" descr="Macintosh HD:Users:aemreunal:Downloads:Timeline from 2014-03-02 to 2014-04-26.png"/>
             <wp:cNvGraphicFramePr>
               <a:graphicFrameLocks xmlns:a="http://schemas.openxmlformats.org/drawingml/2006/main" noChangeAspect="1"/>
             </wp:cNvGraphicFramePr>
@@ -2801,8 +2811,10 @@
               <a:graphicData uri="http://schemas.openxmlformats.org/drawingml/2006/picture">
                 <pic:pic xmlns:pic="http://schemas.openxmlformats.org/drawingml/2006/picture">
                   <pic:nvPicPr>
-                    <pic:cNvPr id="2" name="Timeline from 2014-03-04 to 2014-04-19.png"/>
-                    <pic:cNvPicPr/>
+                    <pic:cNvPr id="0" name="Picture 1" descr="Macintosh HD:Users:aemreunal:Downloads:Timeline from 2014-03-02 to 2014-04-26.png"/>
+                    <pic:cNvPicPr>
+                      <a:picLocks noChangeAspect="1" noChangeArrowheads="1"/>
+                    </pic:cNvPicPr>
                   </pic:nvPicPr>
                   <pic:blipFill>
                     <a:blip r:embed="rId9">
@@ -2812,18 +2824,23 @@
                         </a:ext>
                       </a:extLst>
                     </a:blip>
+                    <a:srcRect/>
                     <a:stretch>
                       <a:fillRect/>
                     </a:stretch>
                   </pic:blipFill>
-                  <pic:spPr>
+                  <pic:spPr bwMode="auto">
                     <a:xfrm>
                       <a:off x="0" y="0"/>
-                      <a:ext cx="5755640" cy="2972435"/>
+                      <a:ext cx="5897668" cy="4529455"/>
                     </a:xfrm>
                     <a:prstGeom prst="rect">
                       <a:avLst/>
                     </a:prstGeom>
+                    <a:noFill/>
+                    <a:ln>
+                      <a:noFill/>
+                    </a:ln>
                   </pic:spPr>
                 </pic:pic>
               </a:graphicData>
@@ -2832,16 +2849,15 @@
         </w:drawing>
       </w:r>
     </w:p>
-    <w:p/>
     <w:p>
       <w:pPr>
         <w:pStyle w:val="Heading3"/>
       </w:pPr>
-      <w:bookmarkStart w:id="26" w:name="_Toc256157629"/>
+      <w:bookmarkStart w:id="27" w:name="_Toc256157629"/>
       <w:r>
         <w:t>Technical documentation</w:t>
       </w:r>
-      <w:bookmarkEnd w:id="26"/>
+      <w:bookmarkEnd w:id="27"/>
     </w:p>
     <w:p>
       <w:r>
@@ -2902,11 +2918,12 @@
       <w:pPr>
         <w:pStyle w:val="Heading3"/>
       </w:pPr>
-      <w:bookmarkStart w:id="27" w:name="_Toc256157630"/>
-      <w:r>
+      <w:bookmarkStart w:id="28" w:name="_Toc256157630"/>
+      <w:r>
+        <w:lastRenderedPageBreak/>
         <w:t>Deliverables:</w:t>
       </w:r>
-      <w:bookmarkEnd w:id="27"/>
+      <w:bookmarkEnd w:id="28"/>
     </w:p>
     <w:p>
       <w:r>
@@ -2953,21 +2970,21 @@
       <w:pPr>
         <w:pStyle w:val="Heading2"/>
       </w:pPr>
-      <w:bookmarkStart w:id="28" w:name="_Toc256157631"/>
+      <w:bookmarkStart w:id="29" w:name="_Toc256157631"/>
       <w:r>
         <w:t>Software development tools</w:t>
       </w:r>
-      <w:bookmarkEnd w:id="28"/>
+      <w:bookmarkEnd w:id="29"/>
     </w:p>
     <w:p>
       <w:pPr>
         <w:pStyle w:val="Heading3"/>
       </w:pPr>
-      <w:bookmarkStart w:id="29" w:name="_Toc256157632"/>
+      <w:bookmarkStart w:id="30" w:name="_Toc256157632"/>
       <w:r>
         <w:t>Workstation</w:t>
       </w:r>
-      <w:bookmarkEnd w:id="29"/>
+      <w:bookmarkEnd w:id="30"/>
     </w:p>
     <w:p>
       <w:r>
@@ -2981,14 +2998,8 @@
           <w:numId w:val="25"/>
         </w:numPr>
       </w:pPr>
-      <w:proofErr w:type="gramStart"/>
-      <w:r>
-        <w:lastRenderedPageBreak/>
-        <w:t>x64</w:t>
-      </w:r>
-      <w:proofErr w:type="gramEnd"/>
-      <w:r>
-        <w:t xml:space="preserve"> Windows 8 machines, with Eclipse as the preferred IDE,</w:t>
+      <w:r>
+        <w:t>x64 Windows 8 machines, with Eclipse as the preferred IDE,</w:t>
       </w:r>
     </w:p>
     <w:p>
@@ -3023,11 +3034,11 @@
       <w:pPr>
         <w:pStyle w:val="Heading3"/>
       </w:pPr>
-      <w:bookmarkStart w:id="30" w:name="_Toc256157633"/>
+      <w:bookmarkStart w:id="31" w:name="_Toc256157633"/>
       <w:r>
         <w:t>Requirements management and documentation</w:t>
       </w:r>
-      <w:bookmarkEnd w:id="30"/>
+      <w:bookmarkEnd w:id="31"/>
     </w:p>
     <w:p>
       <w:r>
@@ -3106,14 +3117,14 @@
       <w:pPr>
         <w:pStyle w:val="Heading3"/>
       </w:pPr>
-      <w:bookmarkStart w:id="31" w:name="_Toc256157634"/>
+      <w:bookmarkStart w:id="32" w:name="_Toc256157634"/>
       <w:r>
         <w:t>Software Desig</w:t>
       </w:r>
       <w:r>
         <w:t>n</w:t>
       </w:r>
-      <w:bookmarkEnd w:id="31"/>
+      <w:bookmarkEnd w:id="32"/>
     </w:p>
     <w:p>
       <w:r>
@@ -3205,11 +3216,11 @@
       <w:pPr>
         <w:pStyle w:val="Heading3"/>
       </w:pPr>
-      <w:bookmarkStart w:id="32" w:name="_Toc256157635"/>
+      <w:bookmarkStart w:id="33" w:name="_Toc256157635"/>
       <w:r>
         <w:t>Coding and automated tests</w:t>
       </w:r>
-      <w:bookmarkEnd w:id="32"/>
+      <w:bookmarkEnd w:id="33"/>
     </w:p>
     <w:p>
       <w:r>
@@ -3304,11 +3315,11 @@
       <w:pPr>
         <w:pStyle w:val="Heading3"/>
       </w:pPr>
-      <w:bookmarkStart w:id="33" w:name="_Toc256157636"/>
+      <w:bookmarkStart w:id="34" w:name="_Toc256157636"/>
       <w:r>
         <w:t>Configuration management</w:t>
       </w:r>
-      <w:bookmarkEnd w:id="33"/>
+      <w:bookmarkEnd w:id="34"/>
     </w:p>
     <w:p>
       <w:r>
@@ -3410,11 +3421,12 @@
       <w:pPr>
         <w:pStyle w:val="Heading2"/>
       </w:pPr>
-      <w:bookmarkStart w:id="34" w:name="_Toc256157637"/>
-      <w:r>
+      <w:bookmarkStart w:id="35" w:name="_Toc256157637"/>
+      <w:r>
+        <w:lastRenderedPageBreak/>
         <w:t>Software development rules and standards</w:t>
       </w:r>
-      <w:bookmarkEnd w:id="34"/>
+      <w:bookmarkEnd w:id="35"/>
     </w:p>
     <w:p>
       <w:r>
@@ -3428,8 +3440,6 @@
           <w:t>http://goo.gl/srJN2t</w:t>
         </w:r>
       </w:hyperlink>
-      <w:bookmarkStart w:id="35" w:name="_GoBack"/>
-      <w:bookmarkEnd w:id="35"/>
       <w:r>
         <w:t>.</w:t>
       </w:r>
@@ -5180,7 +5190,7 @@
               <w:noProof/>
               <w:snapToGrid w:val="0"/>
             </w:rPr>
-            <w:t>7</w:t>
+            <w:t>1</w:t>
           </w:r>
           <w:r>
             <w:rPr>
@@ -5237,7 +5247,7 @@
               <w:noProof/>
               <w:snapToGrid w:val="0"/>
             </w:rPr>
-            <w:t>7</w:t>
+            <w:t>8</w:t>
           </w:r>
           <w:r>
             <w:rPr>
@@ -9629,7 +9639,7 @@
 </file>
 
 <file path=customXml/itemProps1.xml><?xml version="1.0" encoding="utf-8"?>
-<ds:datastoreItem xmlns:ds="http://schemas.openxmlformats.org/officeDocument/2006/customXml" ds:itemID="{29A34C4E-B46F-6F4B-9CD2-C2F436CF6C1A}">
+<ds:datastoreItem xmlns:ds="http://schemas.openxmlformats.org/officeDocument/2006/customXml" ds:itemID="{7A2DB90F-E0FC-8A43-938D-3D7218C452CF}">
   <ds:schemaRefs>
     <ds:schemaRef ds:uri="http://schemas.openxmlformats.org/officeDocument/2006/bibliography"/>
   </ds:schemaRefs>

</xml_diff>